<commit_message>
Update to user stories draft
Added additional user stories for additional query types and data entry validation.
</commit_message>
<xml_diff>
--- a/TEAM_2_USER_STORIES.docx
+++ b/TEAM_2_USER_STORIES.docx
@@ -56,15 +56,7 @@
           <w:b/>
           <w:bCs/>
         </w:rPr>
-        <w:t xml:space="preserve">Team 2 Project </w:t>
-      </w:r>
-      <w:r>
-        <w:rPr>
-          <w:rFonts w:ascii="Times New Roman" w:hAnsi="Times New Roman" w:cs="Times New Roman"/>
-          <w:b/>
-          <w:bCs/>
-        </w:rPr>
-        <w:t>User Stories</w:t>
+        <w:t>Team 2 Project User Stories</w:t>
       </w:r>
     </w:p>
     <w:p>
@@ -232,49 +224,7 @@
         <w:rPr>
           <w:rFonts w:ascii="Times New Roman" w:hAnsi="Times New Roman" w:cs="Times New Roman"/>
         </w:rPr>
-        <w:t xml:space="preserve">When a manager is using the user interface, when they select part number as a search type from a </w:t>
-      </w:r>
-      <w:r>
-        <w:rPr>
-          <w:rFonts w:ascii="Times New Roman" w:hAnsi="Times New Roman" w:cs="Times New Roman"/>
-        </w:rPr>
-        <w:t>drop-down</w:t>
-      </w:r>
-      <w:r>
-        <w:rPr>
-          <w:rFonts w:ascii="Times New Roman" w:hAnsi="Times New Roman" w:cs="Times New Roman"/>
-        </w:rPr>
-        <w:t xml:space="preserve"> menu and enter a part number into the search bar, they should see a list of </w:t>
-      </w:r>
-      <w:r>
-        <w:rPr>
-          <w:rFonts w:ascii="Times New Roman" w:hAnsi="Times New Roman" w:cs="Times New Roman"/>
-        </w:rPr>
-        <w:t>t</w:t>
-      </w:r>
-      <w:r>
-        <w:rPr>
-          <w:rFonts w:ascii="Times New Roman" w:hAnsi="Times New Roman" w:cs="Times New Roman"/>
-        </w:rPr>
-        <w:t>hose part numbers</w:t>
-      </w:r>
-      <w:r>
-        <w:rPr>
-          <w:rFonts w:ascii="Times New Roman" w:hAnsi="Times New Roman" w:cs="Times New Roman"/>
-        </w:rPr>
-        <w:t xml:space="preserve"> </w:t>
-      </w:r>
-      <w:r>
-        <w:rPr>
-          <w:rFonts w:ascii="Times New Roman" w:hAnsi="Times New Roman" w:cs="Times New Roman"/>
-        </w:rPr>
-        <w:t xml:space="preserve">with corresponding </w:t>
-      </w:r>
-      <w:r>
-        <w:rPr>
-          <w:rFonts w:ascii="Times New Roman" w:hAnsi="Times New Roman" w:cs="Times New Roman"/>
-        </w:rPr>
-        <w:t>quantities.</w:t>
+        <w:t>When a manager is using the user interface, when they select part number as a search type from a drop-down menu and enter a part number into the search bar, they should see a list of those part numbers with corresponding quantities.</w:t>
       </w:r>
     </w:p>
     <w:p>
@@ -371,13 +321,7 @@
         <w:rPr>
           <w:rFonts w:ascii="Times New Roman" w:hAnsi="Times New Roman" w:cs="Times New Roman"/>
         </w:rPr>
-        <w:t xml:space="preserve"> </w:t>
-      </w:r>
-      <w:r>
-        <w:rPr>
-          <w:rFonts w:ascii="Times New Roman" w:hAnsi="Times New Roman" w:cs="Times New Roman"/>
-        </w:rPr>
-        <w:t>their customer.</w:t>
+        <w:t xml:space="preserve"> their customer.</w:t>
       </w:r>
     </w:p>
     <w:p>
@@ -571,19 +515,7 @@
         <w:rPr>
           <w:rFonts w:ascii="Times New Roman" w:hAnsi="Times New Roman" w:cs="Times New Roman"/>
         </w:rPr>
-        <w:t>When a manager is using the user interface, when they select part number as a search type from a drop-down menu and enter a part number into the search bar, they should see a list of those part numbers corresponding to the</w:t>
-      </w:r>
-      <w:r>
-        <w:rPr>
-          <w:rFonts w:ascii="Times New Roman" w:hAnsi="Times New Roman" w:cs="Times New Roman"/>
-        </w:rPr>
-        <w:t xml:space="preserve"> operator that produced them</w:t>
-      </w:r>
-      <w:r>
-        <w:rPr>
-          <w:rFonts w:ascii="Times New Roman" w:hAnsi="Times New Roman" w:cs="Times New Roman"/>
-        </w:rPr>
-        <w:t>.</w:t>
+        <w:t>When a manager is using the user interface, when they select part number as a search type from a drop-down menu and enter a part number into the search bar, they should see a list of those part numbers corresponding to the operator that produced them.</w:t>
       </w:r>
     </w:p>
     <w:p>
@@ -668,37 +600,7 @@
         <w:rPr>
           <w:rFonts w:ascii="Times New Roman" w:hAnsi="Times New Roman" w:cs="Times New Roman"/>
         </w:rPr>
-        <w:t xml:space="preserve">When a manager is using the user interface, when they select </w:t>
-      </w:r>
-      <w:r>
-        <w:rPr>
-          <w:rFonts w:ascii="Times New Roman" w:hAnsi="Times New Roman" w:cs="Times New Roman"/>
-        </w:rPr>
-        <w:t xml:space="preserve">date range </w:t>
-      </w:r>
-      <w:r>
-        <w:rPr>
-          <w:rFonts w:ascii="Times New Roman" w:hAnsi="Times New Roman" w:cs="Times New Roman"/>
-        </w:rPr>
-        <w:t xml:space="preserve">as a search type from a drop-down menu and enter </w:t>
-      </w:r>
-      <w:r>
-        <w:rPr>
-          <w:rFonts w:ascii="Times New Roman" w:hAnsi="Times New Roman" w:cs="Times New Roman"/>
-        </w:rPr>
-        <w:t>a date range</w:t>
-      </w:r>
-      <w:r>
-        <w:rPr>
-          <w:rFonts w:ascii="Times New Roman" w:hAnsi="Times New Roman" w:cs="Times New Roman"/>
-        </w:rPr>
-        <w:t xml:space="preserve"> into the search bar, they should see a list of those part numbers </w:t>
-      </w:r>
-      <w:r>
-        <w:rPr>
-          <w:rFonts w:ascii="Times New Roman" w:hAnsi="Times New Roman" w:cs="Times New Roman"/>
-        </w:rPr>
-        <w:t>whose due dates fall within the date range entered in the search bar.</w:t>
+        <w:t>When a manager is using the user interface, when they select date range as a search type from a drop-down menu and enter a date range into the search bar, they should see a list of those part numbers whose due dates fall within the date range entered in the search bar.</w:t>
       </w:r>
     </w:p>
     <w:p>
@@ -783,31 +685,7 @@
         <w:rPr>
           <w:rFonts w:ascii="Times New Roman" w:hAnsi="Times New Roman" w:cs="Times New Roman"/>
         </w:rPr>
-        <w:t xml:space="preserve">When a manager is using the user interface, when they select </w:t>
-      </w:r>
-      <w:r>
-        <w:rPr>
-          <w:rFonts w:ascii="Times New Roman" w:hAnsi="Times New Roman" w:cs="Times New Roman"/>
-        </w:rPr>
-        <w:t>operator</w:t>
-      </w:r>
-      <w:r>
-        <w:rPr>
-          <w:rFonts w:ascii="Times New Roman" w:hAnsi="Times New Roman" w:cs="Times New Roman"/>
-        </w:rPr>
-        <w:t xml:space="preserve"> as a search type from a drop-down menu and enter a</w:t>
-      </w:r>
-      <w:r>
-        <w:rPr>
-          <w:rFonts w:ascii="Times New Roman" w:hAnsi="Times New Roman" w:cs="Times New Roman"/>
-        </w:rPr>
-        <w:t xml:space="preserve">n operator’s name </w:t>
-      </w:r>
-      <w:r>
-        <w:rPr>
-          <w:rFonts w:ascii="Times New Roman" w:hAnsi="Times New Roman" w:cs="Times New Roman"/>
-        </w:rPr>
-        <w:t>into the search bar, they should see a list of those part numbers corresponding to the operator that produced them.</w:t>
+        <w:t>When a manager is using the user interface, when they select operator as a search type from a drop-down menu and enter an operator’s name into the search bar, they should see a list of those part numbers corresponding to the operator that produced them.</w:t>
       </w:r>
     </w:p>
     <w:p>
@@ -891,56 +769,380 @@
         <w:rPr>
           <w:rFonts w:ascii="Times New Roman" w:hAnsi="Times New Roman" w:cs="Times New Roman"/>
         </w:rPr>
-        <w:t xml:space="preserve">When a manager is using the user interface, when they select </w:t>
-      </w:r>
-      <w:r>
-        <w:rPr>
-          <w:rFonts w:ascii="Times New Roman" w:hAnsi="Times New Roman" w:cs="Times New Roman"/>
-        </w:rPr>
-        <w:t>a department</w:t>
-      </w:r>
-      <w:r>
-        <w:rPr>
-          <w:rFonts w:ascii="Times New Roman" w:hAnsi="Times New Roman" w:cs="Times New Roman"/>
-        </w:rPr>
-        <w:t xml:space="preserve"> as a search type from a drop-down menu and </w:t>
-      </w:r>
-      <w:r>
-        <w:rPr>
-          <w:rFonts w:ascii="Times New Roman" w:hAnsi="Times New Roman" w:cs="Times New Roman"/>
-        </w:rPr>
-        <w:t>press the search button next to the</w:t>
-      </w:r>
-      <w:r>
-        <w:rPr>
-          <w:rFonts w:ascii="Times New Roman" w:hAnsi="Times New Roman" w:cs="Times New Roman"/>
-        </w:rPr>
-        <w:t xml:space="preserve"> search bar</w:t>
-      </w:r>
-      <w:r>
-        <w:rPr>
-          <w:rFonts w:ascii="Times New Roman" w:hAnsi="Times New Roman" w:cs="Times New Roman"/>
-        </w:rPr>
-        <w:t xml:space="preserve"> without entering any text</w:t>
-      </w:r>
-      <w:r>
-        <w:rPr>
-          <w:rFonts w:ascii="Times New Roman" w:hAnsi="Times New Roman" w:cs="Times New Roman"/>
-        </w:rPr>
-        <w:t xml:space="preserve">, they should see a list of those part numbers corresponding to the </w:t>
-      </w:r>
-      <w:r>
-        <w:rPr>
-          <w:rFonts w:ascii="Times New Roman" w:hAnsi="Times New Roman" w:cs="Times New Roman"/>
-        </w:rPr>
-        <w:t>department</w:t>
-      </w:r>
-      <w:r>
-        <w:rPr>
-          <w:rFonts w:ascii="Times New Roman" w:hAnsi="Times New Roman" w:cs="Times New Roman"/>
-        </w:rPr>
-        <w:t xml:space="preserve"> that produced them.</w:t>
-      </w:r>
+        <w:t>When a manager is using the user interface, when they select a department as a search type from a drop-down menu and press the search button next to the search bar without entering any text, they should see a list of those part numbers corresponding to the department that produced them.</w:t>
+      </w:r>
+    </w:p>
+    <w:p>
+      <w:pPr>
+        <w:spacing w:after="0" w:line="240" w:lineRule="auto"/>
+        <w:rPr>
+          <w:rFonts w:ascii="Times New Roman" w:hAnsi="Times New Roman" w:cs="Times New Roman"/>
+        </w:rPr>
+      </w:pPr>
+    </w:p>
+    <w:p>
+      <w:pPr>
+        <w:spacing w:after="0" w:line="240" w:lineRule="auto"/>
+        <w:rPr>
+          <w:rFonts w:ascii="Times New Roman" w:hAnsi="Times New Roman" w:cs="Times New Roman"/>
+        </w:rPr>
+      </w:pPr>
+    </w:p>
+    <w:p>
+      <w:pPr>
+        <w:pStyle w:val="ListParagraph"/>
+        <w:numPr>
+          <w:ilvl w:val="0"/>
+          <w:numId w:val="1"/>
+        </w:numPr>
+        <w:spacing w:after="0" w:line="240" w:lineRule="auto"/>
+        <w:rPr>
+          <w:rFonts w:ascii="Times New Roman" w:hAnsi="Times New Roman" w:cs="Times New Roman"/>
+          <w:b/>
+          <w:bCs/>
+        </w:rPr>
+      </w:pPr>
+      <w:r>
+        <w:rPr>
+          <w:rFonts w:ascii="Times New Roman" w:hAnsi="Times New Roman" w:cs="Times New Roman"/>
+        </w:rPr>
+        <w:t>As a manager of the fabrication or machine shop department, I want to add records of parts my department will produce as I receive work orders from the front office.</w:t>
+      </w:r>
+    </w:p>
+    <w:p>
+      <w:pPr>
+        <w:pStyle w:val="ListParagraph"/>
+        <w:spacing w:after="0" w:line="240" w:lineRule="auto"/>
+        <w:rPr>
+          <w:rFonts w:ascii="Times New Roman" w:hAnsi="Times New Roman" w:cs="Times New Roman"/>
+        </w:rPr>
+      </w:pPr>
+    </w:p>
+    <w:p>
+      <w:pPr>
+        <w:pStyle w:val="ListParagraph"/>
+        <w:spacing w:after="0" w:line="240" w:lineRule="auto"/>
+        <w:rPr>
+          <w:rFonts w:ascii="Times New Roman" w:hAnsi="Times New Roman" w:cs="Times New Roman"/>
+          <w:b/>
+          <w:bCs/>
+        </w:rPr>
+      </w:pPr>
+      <w:r>
+        <w:rPr>
+          <w:rFonts w:ascii="Times New Roman" w:hAnsi="Times New Roman" w:cs="Times New Roman"/>
+          <w:b/>
+          <w:bCs/>
+        </w:rPr>
+        <w:t>Acceptance Criteria:</w:t>
+      </w:r>
+    </w:p>
+    <w:p>
+      <w:pPr>
+        <w:pStyle w:val="ListParagraph"/>
+        <w:spacing w:after="0" w:line="240" w:lineRule="auto"/>
+        <w:rPr>
+          <w:rFonts w:ascii="Times New Roman" w:hAnsi="Times New Roman" w:cs="Times New Roman"/>
+        </w:rPr>
+      </w:pPr>
+      <w:r>
+        <w:rPr>
+          <w:rFonts w:ascii="Times New Roman" w:hAnsi="Times New Roman" w:cs="Times New Roman"/>
+        </w:rPr>
+        <w:t>When a manager of the fabrication or machine shop department is using the interface, the interface should include the functionality to add records of newly received work orders from the front office, with input fields to type in the customer, part number, date received, date due, quantity, purchase order number, operation type, and operator name.</w:t>
+      </w:r>
+    </w:p>
+    <w:p>
+      <w:pPr>
+        <w:spacing w:after="0" w:line="240" w:lineRule="auto"/>
+        <w:rPr>
+          <w:rFonts w:ascii="Times New Roman" w:hAnsi="Times New Roman" w:cs="Times New Roman"/>
+        </w:rPr>
+      </w:pPr>
+    </w:p>
+    <w:p>
+      <w:pPr>
+        <w:spacing w:after="0" w:line="240" w:lineRule="auto"/>
+        <w:rPr>
+          <w:rFonts w:ascii="Times New Roman" w:hAnsi="Times New Roman" w:cs="Times New Roman"/>
+        </w:rPr>
+      </w:pPr>
+    </w:p>
+    <w:p>
+      <w:pPr>
+        <w:pStyle w:val="ListParagraph"/>
+        <w:numPr>
+          <w:ilvl w:val="0"/>
+          <w:numId w:val="1"/>
+        </w:numPr>
+        <w:spacing w:after="0" w:line="240" w:lineRule="auto"/>
+        <w:rPr>
+          <w:rFonts w:ascii="Times New Roman" w:hAnsi="Times New Roman" w:cs="Times New Roman"/>
+          <w:b/>
+          <w:bCs/>
+        </w:rPr>
+      </w:pPr>
+      <w:r>
+        <w:rPr>
+          <w:rFonts w:ascii="Times New Roman" w:hAnsi="Times New Roman" w:cs="Times New Roman"/>
+        </w:rPr>
+        <w:t>As a manager of the fabrication or machine shop department, I want to be able to update records I have added if information must be changed or due to an data entry error.</w:t>
+      </w:r>
+    </w:p>
+    <w:p>
+      <w:pPr>
+        <w:spacing w:after="0" w:line="240" w:lineRule="auto"/>
+        <w:rPr>
+          <w:rFonts w:ascii="Times New Roman" w:hAnsi="Times New Roman" w:cs="Times New Roman"/>
+          <w:b/>
+          <w:bCs/>
+        </w:rPr>
+      </w:pPr>
+    </w:p>
+    <w:p>
+      <w:pPr>
+        <w:spacing w:after="0" w:line="240" w:lineRule="auto"/>
+        <w:ind w:left="720"/>
+        <w:rPr>
+          <w:rFonts w:ascii="Times New Roman" w:hAnsi="Times New Roman" w:cs="Times New Roman"/>
+          <w:b/>
+          <w:bCs/>
+        </w:rPr>
+      </w:pPr>
+      <w:r>
+        <w:rPr>
+          <w:rFonts w:ascii="Times New Roman" w:hAnsi="Times New Roman" w:cs="Times New Roman"/>
+          <w:b/>
+          <w:bCs/>
+        </w:rPr>
+        <w:t>Acceptance Criteria:</w:t>
+      </w:r>
+    </w:p>
+    <w:p>
+      <w:pPr>
+        <w:spacing w:after="0" w:line="240" w:lineRule="auto"/>
+        <w:ind w:left="720"/>
+        <w:rPr>
+          <w:rFonts w:ascii="Times New Roman" w:hAnsi="Times New Roman" w:cs="Times New Roman"/>
+        </w:rPr>
+      </w:pPr>
+      <w:r>
+        <w:rPr>
+          <w:rFonts w:ascii="Times New Roman" w:hAnsi="Times New Roman" w:cs="Times New Roman"/>
+        </w:rPr>
+        <w:t xml:space="preserve">When a manager of the fabrication or machine shop department is using the interface, the interface should include the functionality to update records that have previously been </w:t>
+      </w:r>
+      <w:r>
+        <w:rPr>
+          <w:rFonts w:ascii="Times New Roman" w:hAnsi="Times New Roman" w:cs="Times New Roman"/>
+        </w:rPr>
+        <w:lastRenderedPageBreak/>
+        <w:t>added, so that the manager may update attributes due to changed work order data, or data entry error.</w:t>
+      </w:r>
+    </w:p>
+    <w:p>
+      <w:pPr>
+        <w:spacing w:after="0" w:line="240" w:lineRule="auto"/>
+        <w:ind w:left="720"/>
+        <w:rPr>
+          <w:rFonts w:ascii="Times New Roman" w:hAnsi="Times New Roman" w:cs="Times New Roman"/>
+        </w:rPr>
+      </w:pPr>
+    </w:p>
+    <w:p>
+      <w:pPr>
+        <w:spacing w:after="0" w:line="240" w:lineRule="auto"/>
+        <w:ind w:left="720"/>
+        <w:rPr>
+          <w:rFonts w:ascii="Times New Roman" w:hAnsi="Times New Roman" w:cs="Times New Roman"/>
+        </w:rPr>
+      </w:pPr>
+    </w:p>
+    <w:p>
+      <w:pPr>
+        <w:pStyle w:val="ListParagraph"/>
+        <w:numPr>
+          <w:ilvl w:val="0"/>
+          <w:numId w:val="1"/>
+        </w:numPr>
+        <w:spacing w:after="0" w:line="240" w:lineRule="auto"/>
+        <w:rPr>
+          <w:rFonts w:ascii="Times New Roman" w:hAnsi="Times New Roman" w:cs="Times New Roman"/>
+          <w:b/>
+          <w:bCs/>
+        </w:rPr>
+      </w:pPr>
+      <w:r>
+        <w:rPr>
+          <w:rFonts w:ascii="Times New Roman" w:hAnsi="Times New Roman" w:cs="Times New Roman"/>
+        </w:rPr>
+        <w:t xml:space="preserve">As a manager of the fabrication or machine shop department, I want to be able to delete records I have added due to data entry </w:t>
+      </w:r>
+      <w:r>
+        <w:rPr>
+          <w:rFonts w:ascii="Times New Roman" w:hAnsi="Times New Roman" w:cs="Times New Roman"/>
+        </w:rPr>
+        <w:t>errors</w:t>
+      </w:r>
+      <w:r>
+        <w:rPr>
+          <w:rFonts w:ascii="Times New Roman" w:hAnsi="Times New Roman" w:cs="Times New Roman"/>
+        </w:rPr>
+        <w:t>.</w:t>
+      </w:r>
+    </w:p>
+    <w:p>
+      <w:pPr>
+        <w:spacing w:after="0" w:line="240" w:lineRule="auto"/>
+        <w:rPr>
+          <w:rFonts w:ascii="Times New Roman" w:hAnsi="Times New Roman" w:cs="Times New Roman"/>
+          <w:b/>
+          <w:bCs/>
+        </w:rPr>
+      </w:pPr>
+    </w:p>
+    <w:p>
+      <w:pPr>
+        <w:spacing w:after="0" w:line="240" w:lineRule="auto"/>
+        <w:ind w:left="720"/>
+        <w:rPr>
+          <w:rFonts w:ascii="Times New Roman" w:hAnsi="Times New Roman" w:cs="Times New Roman"/>
+          <w:b/>
+          <w:bCs/>
+        </w:rPr>
+      </w:pPr>
+      <w:r>
+        <w:rPr>
+          <w:rFonts w:ascii="Times New Roman" w:hAnsi="Times New Roman" w:cs="Times New Roman"/>
+          <w:b/>
+          <w:bCs/>
+        </w:rPr>
+        <w:t>Acceptance Criteria:</w:t>
+      </w:r>
+    </w:p>
+    <w:p>
+      <w:pPr>
+        <w:spacing w:after="0" w:line="240" w:lineRule="auto"/>
+        <w:ind w:left="720"/>
+        <w:rPr>
+          <w:rFonts w:ascii="Times New Roman" w:hAnsi="Times New Roman" w:cs="Times New Roman"/>
+        </w:rPr>
+      </w:pPr>
+      <w:r>
+        <w:rPr>
+          <w:rFonts w:ascii="Times New Roman" w:hAnsi="Times New Roman" w:cs="Times New Roman"/>
+        </w:rPr>
+        <w:t>When a manager of the fabrication or machine shop department is using the interface, the interface should include the functionality to delete records that have been previously added, so that the manager may delete incorrect records due to a data entry error.</w:t>
+      </w:r>
+    </w:p>
+    <w:p>
+      <w:pPr>
+        <w:spacing w:after="0" w:line="240" w:lineRule="auto"/>
+        <w:rPr>
+          <w:rFonts w:ascii="Times New Roman" w:hAnsi="Times New Roman" w:cs="Times New Roman"/>
+        </w:rPr>
+      </w:pPr>
+    </w:p>
+    <w:p>
+      <w:pPr>
+        <w:pStyle w:val="ListParagraph"/>
+        <w:numPr>
+          <w:ilvl w:val="0"/>
+          <w:numId w:val="1"/>
+        </w:numPr>
+        <w:spacing w:after="0" w:line="240" w:lineRule="auto"/>
+        <w:rPr>
+          <w:rFonts w:ascii="Times New Roman" w:hAnsi="Times New Roman" w:cs="Times New Roman"/>
+          <w:b/>
+          <w:bCs/>
+        </w:rPr>
+      </w:pPr>
+      <w:r>
+        <w:rPr>
+          <w:rFonts w:ascii="Times New Roman" w:hAnsi="Times New Roman" w:cs="Times New Roman"/>
+        </w:rPr>
+        <w:t>As a manager, whenever I input data into input fields, I want a message to display informing me that I have input the incorrect format for a specific field so I can reduce the occurrence of entering data incorrectly.</w:t>
+      </w:r>
+    </w:p>
+    <w:p>
+      <w:pPr>
+        <w:spacing w:after="0" w:line="240" w:lineRule="auto"/>
+        <w:rPr>
+          <w:rFonts w:ascii="Times New Roman" w:hAnsi="Times New Roman" w:cs="Times New Roman"/>
+          <w:b/>
+          <w:bCs/>
+        </w:rPr>
+      </w:pPr>
+    </w:p>
+    <w:p>
+      <w:pPr>
+        <w:spacing w:after="0" w:line="240" w:lineRule="auto"/>
+        <w:ind w:left="720"/>
+        <w:rPr>
+          <w:rFonts w:ascii="Times New Roman" w:hAnsi="Times New Roman" w:cs="Times New Roman"/>
+          <w:b/>
+          <w:bCs/>
+        </w:rPr>
+      </w:pPr>
+      <w:r>
+        <w:rPr>
+          <w:rFonts w:ascii="Times New Roman" w:hAnsi="Times New Roman" w:cs="Times New Roman"/>
+          <w:b/>
+          <w:bCs/>
+        </w:rPr>
+        <w:t>Acceptance Criteria:</w:t>
+      </w:r>
+    </w:p>
+    <w:p>
+      <w:pPr>
+        <w:spacing w:after="0" w:line="240" w:lineRule="auto"/>
+        <w:ind w:left="720"/>
+        <w:rPr>
+          <w:rFonts w:ascii="Times New Roman" w:hAnsi="Times New Roman" w:cs="Times New Roman"/>
+        </w:rPr>
+      </w:pPr>
+      <w:r>
+        <w:rPr>
+          <w:rFonts w:ascii="Times New Roman" w:hAnsi="Times New Roman" w:cs="Times New Roman"/>
+        </w:rPr>
+        <w:t xml:space="preserve">When a manager is using the interface, the user interface should include validation functionality for all input fields, so when queries are built using the data </w:t>
+      </w:r>
+      <w:r>
+        <w:rPr>
+          <w:rFonts w:ascii="Times New Roman" w:hAnsi="Times New Roman" w:cs="Times New Roman"/>
+        </w:rPr>
+        <w:t>entered, the occurrence of query errors or blank query results using incorrectly formatted attributes that are passed to stored queries is reduced. This must be implemented for all query types of SELECT, INSERT, UPDATE, and DELETE.</w:t>
+      </w:r>
+    </w:p>
+    <w:p>
+      <w:pPr>
+        <w:spacing w:after="0" w:line="240" w:lineRule="auto"/>
+        <w:ind w:left="720"/>
+        <w:rPr>
+          <w:rFonts w:ascii="Times New Roman" w:hAnsi="Times New Roman" w:cs="Times New Roman"/>
+          <w:b/>
+          <w:bCs/>
+        </w:rPr>
+      </w:pPr>
+    </w:p>
+    <w:p>
+      <w:pPr>
+        <w:spacing w:after="0" w:line="240" w:lineRule="auto"/>
+        <w:ind w:left="720"/>
+        <w:rPr>
+          <w:rFonts w:ascii="Times New Roman" w:hAnsi="Times New Roman" w:cs="Times New Roman"/>
+        </w:rPr>
+      </w:pPr>
+    </w:p>
+    <w:p>
+      <w:pPr>
+        <w:spacing w:after="0" w:line="240" w:lineRule="auto"/>
+        <w:rPr>
+          <w:rFonts w:ascii="Times New Roman" w:hAnsi="Times New Roman" w:cs="Times New Roman"/>
+          <w:b/>
+          <w:bCs/>
+        </w:rPr>
+      </w:pPr>
     </w:p>
     <w:p>
       <w:pPr>

</xml_diff>

<commit_message>
Changes to User Stories doc reflecting feedback
Made changes to user stories document reflecting feedback points from document dated 9-30-25.
</commit_message>
<xml_diff>
--- a/TEAM_2_USER_STORIES.docx
+++ b/TEAM_2_USER_STORIES.docx
@@ -98,7 +98,25 @@
         <w:rPr>
           <w:rFonts w:ascii="Times New Roman" w:hAnsi="Times New Roman" w:cs="Times New Roman"/>
         </w:rPr>
-        <w:t>As a manager, I want to search by part number so that I can view received &amp; due dates.</w:t>
+        <w:t xml:space="preserve">As a manager, I want to search by part number so that I can view </w:t>
+      </w:r>
+      <w:r>
+        <w:rPr>
+          <w:rFonts w:ascii="Times New Roman" w:hAnsi="Times New Roman" w:cs="Times New Roman"/>
+        </w:rPr>
+        <w:t xml:space="preserve">the </w:t>
+      </w:r>
+      <w:r>
+        <w:rPr>
+          <w:rFonts w:ascii="Times New Roman" w:hAnsi="Times New Roman" w:cs="Times New Roman"/>
+        </w:rPr>
+        <w:t>customer name, operator name, part number, quantity, date received, date due, operations, and purchase order number</w:t>
+      </w:r>
+      <w:r>
+        <w:rPr>
+          <w:rFonts w:ascii="Times New Roman" w:hAnsi="Times New Roman" w:cs="Times New Roman"/>
+        </w:rPr>
+        <w:t xml:space="preserve"> for the part number entered in the search box, along with a count of how many records are returned by the search.</w:t>
       </w:r>
     </w:p>
     <w:p>
@@ -142,19 +160,264 @@
       <w:r>
         <w:rPr>
           <w:rFonts w:ascii="Times New Roman" w:hAnsi="Times New Roman" w:cs="Times New Roman"/>
-        </w:rPr>
-        <w:t xml:space="preserve">When a manager is using the user interface, </w:t>
-      </w:r>
-      <w:r>
-        <w:rPr>
-          <w:rFonts w:ascii="Times New Roman" w:hAnsi="Times New Roman" w:cs="Times New Roman"/>
-        </w:rPr>
-        <w:t>when they select part number as a search type from a drop-down menu and enter a part number into the search bar, they should see a list of those part numbers with corresponding received &amp; due dates.</w:t>
-      </w:r>
-    </w:p>
-    <w:p>
-      <w:pPr>
-        <w:pStyle w:val="ListParagraph"/>
+          <w:b/>
+          <w:bCs/>
+        </w:rPr>
+        <w:t xml:space="preserve">Given </w:t>
+      </w:r>
+      <w:r>
+        <w:rPr>
+          <w:rFonts w:ascii="Times New Roman" w:hAnsi="Times New Roman" w:cs="Times New Roman"/>
+        </w:rPr>
+        <w:t xml:space="preserve">the search interface, </w:t>
+      </w:r>
+      <w:r>
+        <w:rPr>
+          <w:rFonts w:ascii="Times New Roman" w:hAnsi="Times New Roman" w:cs="Times New Roman"/>
+          <w:b/>
+          <w:bCs/>
+        </w:rPr>
+        <w:t xml:space="preserve">when </w:t>
+      </w:r>
+      <w:r>
+        <w:rPr>
+          <w:rFonts w:ascii="Times New Roman" w:hAnsi="Times New Roman" w:cs="Times New Roman"/>
+        </w:rPr>
+        <w:t xml:space="preserve">a manager </w:t>
+      </w:r>
+      <w:r>
+        <w:rPr>
+          <w:rFonts w:ascii="Times New Roman" w:hAnsi="Times New Roman" w:cs="Times New Roman"/>
+        </w:rPr>
+        <w:t xml:space="preserve">selects </w:t>
+      </w:r>
+      <w:r>
+        <w:rPr>
+          <w:rFonts w:ascii="Times New Roman" w:hAnsi="Times New Roman" w:cs="Times New Roman"/>
+        </w:rPr>
+        <w:t xml:space="preserve">“Search by Part Number” from the drop-down menu listing search types, </w:t>
+      </w:r>
+      <w:r>
+        <w:rPr>
+          <w:rFonts w:ascii="Times New Roman" w:hAnsi="Times New Roman" w:cs="Times New Roman"/>
+        </w:rPr>
+        <w:t xml:space="preserve">and enters a </w:t>
+      </w:r>
+      <w:r>
+        <w:rPr>
+          <w:rFonts w:ascii="Times New Roman" w:hAnsi="Times New Roman" w:cs="Times New Roman"/>
+        </w:rPr>
+        <w:t>part number</w:t>
+      </w:r>
+      <w:r>
+        <w:rPr>
+          <w:rFonts w:ascii="Times New Roman" w:hAnsi="Times New Roman" w:cs="Times New Roman"/>
+        </w:rPr>
+        <w:t xml:space="preserve"> of</w:t>
+      </w:r>
+      <w:r>
+        <w:rPr>
+          <w:rFonts w:ascii="Times New Roman" w:hAnsi="Times New Roman" w:cs="Times New Roman"/>
+        </w:rPr>
+        <w:t xml:space="preserve"> </w:t>
+      </w:r>
+      <w:r>
+        <w:rPr>
+          <w:rFonts w:ascii="Times New Roman" w:hAnsi="Times New Roman" w:cs="Times New Roman"/>
+        </w:rPr>
+        <w:t>“</w:t>
+      </w:r>
+      <w:r>
+        <w:rPr>
+          <w:rFonts w:ascii="Times New Roman" w:hAnsi="Times New Roman" w:cs="Times New Roman"/>
+        </w:rPr>
+        <w:t>3156018H03</w:t>
+      </w:r>
+      <w:r>
+        <w:rPr>
+          <w:rFonts w:ascii="Times New Roman" w:hAnsi="Times New Roman" w:cs="Times New Roman"/>
+        </w:rPr>
+        <w:t>” into the search text box</w:t>
+      </w:r>
+      <w:r>
+        <w:rPr>
+          <w:rFonts w:ascii="Times New Roman" w:hAnsi="Times New Roman" w:cs="Times New Roman"/>
+        </w:rPr>
+        <w:t xml:space="preserve">, </w:t>
+      </w:r>
+      <w:r>
+        <w:rPr>
+          <w:rFonts w:ascii="Times New Roman" w:hAnsi="Times New Roman" w:cs="Times New Roman"/>
+          <w:b/>
+          <w:bCs/>
+        </w:rPr>
+        <w:t>then</w:t>
+      </w:r>
+      <w:r>
+        <w:rPr>
+          <w:rFonts w:ascii="Times New Roman" w:hAnsi="Times New Roman" w:cs="Times New Roman"/>
+        </w:rPr>
+        <w:t xml:space="preserve"> the results include rows whose PART_NUMBER = 3156018H03, showing CUSTOMER_NAME, OPERATOR_NAME, PART_NUMBER, QTY, DATE_RECEIVED, DATE_DUE, OPERATIONS, and</w:t>
+      </w:r>
+      <w:r>
+        <w:rPr>
+          <w:rFonts w:ascii="Times New Roman" w:hAnsi="Times New Roman" w:cs="Times New Roman"/>
+        </w:rPr>
+        <w:t xml:space="preserve"> </w:t>
+      </w:r>
+      <w:r>
+        <w:rPr>
+          <w:rFonts w:ascii="Times New Roman" w:hAnsi="Times New Roman" w:cs="Times New Roman"/>
+        </w:rPr>
+        <w:t>PURCHASE_ORDER_NUMBER</w:t>
+      </w:r>
+      <w:r>
+        <w:rPr>
+          <w:rFonts w:ascii="Times New Roman" w:hAnsi="Times New Roman" w:cs="Times New Roman"/>
+        </w:rPr>
+        <w:t>, with an accompany</w:t>
+      </w:r>
+      <w:r>
+        <w:rPr>
+          <w:rFonts w:ascii="Times New Roman" w:hAnsi="Times New Roman" w:cs="Times New Roman"/>
+        </w:rPr>
+        <w:t>ing</w:t>
+      </w:r>
+      <w:r>
+        <w:rPr>
+          <w:rFonts w:ascii="Times New Roman" w:hAnsi="Times New Roman" w:cs="Times New Roman"/>
+        </w:rPr>
+        <w:t xml:space="preserve"> “Number of Records: #” next to the search button</w:t>
+      </w:r>
+      <w:r>
+        <w:rPr>
+          <w:rFonts w:ascii="Times New Roman" w:hAnsi="Times New Roman" w:cs="Times New Roman"/>
+        </w:rPr>
+        <w:t>.</w:t>
+      </w:r>
+    </w:p>
+    <w:p>
+      <w:pPr>
+        <w:pStyle w:val="ListParagraph"/>
+        <w:spacing w:after="0" w:line="240" w:lineRule="auto"/>
+        <w:rPr>
+          <w:rFonts w:ascii="Times New Roman" w:hAnsi="Times New Roman" w:cs="Times New Roman"/>
+        </w:rPr>
+      </w:pPr>
+    </w:p>
+    <w:p>
+      <w:pPr>
+        <w:spacing w:after="0" w:line="240" w:lineRule="auto"/>
+        <w:ind w:left="720"/>
+        <w:rPr>
+          <w:rFonts w:ascii="Times New Roman" w:hAnsi="Times New Roman" w:cs="Times New Roman"/>
+        </w:rPr>
+      </w:pPr>
+      <w:r>
+        <w:rPr>
+          <w:rFonts w:ascii="Times New Roman" w:hAnsi="Times New Roman" w:cs="Times New Roman"/>
+          <w:b/>
+          <w:bCs/>
+        </w:rPr>
+        <w:t>Given</w:t>
+      </w:r>
+      <w:r>
+        <w:rPr>
+          <w:rFonts w:ascii="Times New Roman" w:hAnsi="Times New Roman" w:cs="Times New Roman"/>
+        </w:rPr>
+        <w:t xml:space="preserve"> no matches, </w:t>
+      </w:r>
+      <w:r>
+        <w:rPr>
+          <w:rFonts w:ascii="Times New Roman" w:hAnsi="Times New Roman" w:cs="Times New Roman"/>
+          <w:b/>
+          <w:bCs/>
+        </w:rPr>
+        <w:t>when</w:t>
+      </w:r>
+      <w:r>
+        <w:rPr>
+          <w:rFonts w:ascii="Times New Roman" w:hAnsi="Times New Roman" w:cs="Times New Roman"/>
+        </w:rPr>
+        <w:t xml:space="preserve"> the manager filters by PART_NUMBER = BADNUM111, </w:t>
+      </w:r>
+      <w:r>
+        <w:rPr>
+          <w:rFonts w:ascii="Times New Roman" w:hAnsi="Times New Roman" w:cs="Times New Roman"/>
+          <w:b/>
+          <w:bCs/>
+        </w:rPr>
+        <w:t>then</w:t>
+      </w:r>
+      <w:r>
+        <w:rPr>
+          <w:rFonts w:ascii="Times New Roman" w:hAnsi="Times New Roman" w:cs="Times New Roman"/>
+        </w:rPr>
+        <w:t xml:space="preserve"> the manager will see 0 results and a “Number of Records: 0” notice in the user interface.</w:t>
+      </w:r>
+    </w:p>
+    <w:p>
+      <w:pPr>
+        <w:spacing w:after="0" w:line="240" w:lineRule="auto"/>
+        <w:ind w:left="720"/>
+        <w:rPr>
+          <w:rFonts w:ascii="Times New Roman" w:hAnsi="Times New Roman" w:cs="Times New Roman"/>
+        </w:rPr>
+      </w:pPr>
+    </w:p>
+    <w:p>
+      <w:pPr>
+        <w:spacing w:after="0" w:line="240" w:lineRule="auto"/>
+        <w:ind w:left="720"/>
+        <w:rPr>
+          <w:rFonts w:ascii="Times New Roman" w:hAnsi="Times New Roman" w:cs="Times New Roman"/>
+        </w:rPr>
+      </w:pPr>
+      <w:r>
+        <w:rPr>
+          <w:rFonts w:ascii="Times New Roman" w:hAnsi="Times New Roman" w:cs="Times New Roman"/>
+          <w:b/>
+          <w:bCs/>
+        </w:rPr>
+        <w:t>Given</w:t>
+      </w:r>
+      <w:r>
+        <w:rPr>
+          <w:rFonts w:ascii="Times New Roman" w:hAnsi="Times New Roman" w:cs="Times New Roman"/>
+        </w:rPr>
+        <w:t xml:space="preserve"> an invalid input, </w:t>
+      </w:r>
+      <w:r>
+        <w:rPr>
+          <w:rFonts w:ascii="Times New Roman" w:hAnsi="Times New Roman" w:cs="Times New Roman"/>
+          <w:b/>
+          <w:bCs/>
+        </w:rPr>
+        <w:t xml:space="preserve">when </w:t>
+      </w:r>
+      <w:r>
+        <w:rPr>
+          <w:rFonts w:ascii="Times New Roman" w:hAnsi="Times New Roman" w:cs="Times New Roman"/>
+        </w:rPr>
+        <w:t>the manager filters by PART_NUMBER = 315%515,</w:t>
+      </w:r>
+      <w:r>
+        <w:rPr>
+          <w:rFonts w:ascii="Times New Roman" w:hAnsi="Times New Roman" w:cs="Times New Roman"/>
+          <w:b/>
+          <w:bCs/>
+        </w:rPr>
+        <w:t xml:space="preserve"> then </w:t>
+      </w:r>
+      <w:r>
+        <w:rPr>
+          <w:rFonts w:ascii="Times New Roman" w:hAnsi="Times New Roman" w:cs="Times New Roman"/>
+        </w:rPr>
+        <w:t>they will see a validation error message, informing the manager that part numbers must only contain letters, numbers, and hyphens.</w:t>
+      </w:r>
+    </w:p>
+    <w:p>
+      <w:pPr>
         <w:spacing w:after="0" w:line="240" w:lineRule="auto"/>
         <w:rPr>
           <w:rFonts w:ascii="Times New Roman" w:hAnsi="Times New Roman" w:cs="Times New Roman"/>
@@ -181,7 +444,37 @@
         <w:rPr>
           <w:rFonts w:ascii="Times New Roman" w:hAnsi="Times New Roman" w:cs="Times New Roman"/>
         </w:rPr>
-        <w:t>As a manager, I want to search by part number so that I can view its quantity.</w:t>
+        <w:t xml:space="preserve">As a manager, I want to search by a range of </w:t>
+      </w:r>
+      <w:r>
+        <w:rPr>
+          <w:rFonts w:ascii="Times New Roman" w:hAnsi="Times New Roman" w:cs="Times New Roman"/>
+        </w:rPr>
+        <w:t xml:space="preserve">due </w:t>
+      </w:r>
+      <w:r>
+        <w:rPr>
+          <w:rFonts w:ascii="Times New Roman" w:hAnsi="Times New Roman" w:cs="Times New Roman"/>
+        </w:rPr>
+        <w:t xml:space="preserve">dates </w:t>
+      </w:r>
+      <w:r>
+        <w:rPr>
+          <w:rFonts w:ascii="Times New Roman" w:hAnsi="Times New Roman" w:cs="Times New Roman"/>
+        </w:rPr>
+        <w:t xml:space="preserve">so that I can </w:t>
+      </w:r>
+      <w:r>
+        <w:rPr>
+          <w:rFonts w:ascii="Times New Roman" w:hAnsi="Times New Roman" w:cs="Times New Roman"/>
+        </w:rPr>
+        <w:t>view customer name, operator name, part number, quantity, date received, date due, operations, and purchase order number</w:t>
+      </w:r>
+      <w:r>
+        <w:rPr>
+          <w:rFonts w:ascii="Times New Roman" w:hAnsi="Times New Roman" w:cs="Times New Roman"/>
+        </w:rPr>
+        <w:t xml:space="preserve"> for records whose due date range falls within the range entered in the search box, along with a count of how many records are returned by the search.</w:t>
       </w:r>
     </w:p>
     <w:p>
@@ -223,20 +516,258 @@
       <w:r>
         <w:rPr>
           <w:rFonts w:ascii="Times New Roman" w:hAnsi="Times New Roman" w:cs="Times New Roman"/>
-        </w:rPr>
-        <w:t>When a manager is using the user interface, when they select part number as a search type from a drop-down menu and enter a part number into the search bar, they should see a list of those part numbers with corresponding quantities.</w:t>
-      </w:r>
-    </w:p>
-    <w:p>
-      <w:pPr>
-        <w:pStyle w:val="ListParagraph"/>
-        <w:spacing w:after="0" w:line="240" w:lineRule="auto"/>
-        <w:rPr>
-          <w:rFonts w:ascii="Times New Roman" w:hAnsi="Times New Roman" w:cs="Times New Roman"/>
-          <w:b/>
-          <w:bCs/>
-        </w:rPr>
-      </w:pPr>
+          <w:b/>
+          <w:bCs/>
+        </w:rPr>
+        <w:t xml:space="preserve">Given </w:t>
+      </w:r>
+      <w:r>
+        <w:rPr>
+          <w:rFonts w:ascii="Times New Roman" w:hAnsi="Times New Roman" w:cs="Times New Roman"/>
+        </w:rPr>
+        <w:t xml:space="preserve">the search interface, </w:t>
+      </w:r>
+      <w:r>
+        <w:rPr>
+          <w:rFonts w:ascii="Times New Roman" w:hAnsi="Times New Roman" w:cs="Times New Roman"/>
+          <w:b/>
+          <w:bCs/>
+        </w:rPr>
+        <w:t xml:space="preserve">when </w:t>
+      </w:r>
+      <w:r>
+        <w:rPr>
+          <w:rFonts w:ascii="Times New Roman" w:hAnsi="Times New Roman" w:cs="Times New Roman"/>
+        </w:rPr>
+        <w:t xml:space="preserve">a manager selects “Search by </w:t>
+      </w:r>
+      <w:r>
+        <w:rPr>
+          <w:rFonts w:ascii="Times New Roman" w:hAnsi="Times New Roman" w:cs="Times New Roman"/>
+        </w:rPr>
+        <w:t>Due Date Range</w:t>
+      </w:r>
+      <w:r>
+        <w:rPr>
+          <w:rFonts w:ascii="Times New Roman" w:hAnsi="Times New Roman" w:cs="Times New Roman"/>
+        </w:rPr>
+        <w:t xml:space="preserve">” from the drop-down menu listing search types, and enters </w:t>
+      </w:r>
+      <w:r>
+        <w:rPr>
+          <w:rFonts w:ascii="Times New Roman" w:hAnsi="Times New Roman" w:cs="Times New Roman"/>
+        </w:rPr>
+        <w:t xml:space="preserve">a due date range of “3/1/2024-5/1/2024” </w:t>
+      </w:r>
+      <w:r>
+        <w:rPr>
+          <w:rFonts w:ascii="Times New Roman" w:hAnsi="Times New Roman" w:cs="Times New Roman"/>
+        </w:rPr>
+        <w:t xml:space="preserve">into the search text box, </w:t>
+      </w:r>
+      <w:r>
+        <w:rPr>
+          <w:rFonts w:ascii="Times New Roman" w:hAnsi="Times New Roman" w:cs="Times New Roman"/>
+          <w:b/>
+          <w:bCs/>
+        </w:rPr>
+        <w:t>then</w:t>
+      </w:r>
+      <w:r>
+        <w:rPr>
+          <w:rFonts w:ascii="Times New Roman" w:hAnsi="Times New Roman" w:cs="Times New Roman"/>
+        </w:rPr>
+        <w:t xml:space="preserve"> the results include rows whose </w:t>
+      </w:r>
+      <w:r>
+        <w:rPr>
+          <w:rFonts w:ascii="Times New Roman" w:hAnsi="Times New Roman" w:cs="Times New Roman"/>
+        </w:rPr>
+        <w:t xml:space="preserve">DATE_DUE falls within the range of “3/1/2024-5/1/2024” </w:t>
+      </w:r>
+      <w:r>
+        <w:rPr>
+          <w:rFonts w:ascii="Times New Roman" w:hAnsi="Times New Roman" w:cs="Times New Roman"/>
+        </w:rPr>
+        <w:t>showing CUSTOMER_NAME, OPERATOR_NAME, PART_NUMBER, QTY, DATE_RECEIVED, DATE_DUE, OPERATIONS, and PURCHASE_ORDER_NUMBER</w:t>
+      </w:r>
+      <w:r>
+        <w:rPr>
+          <w:rFonts w:ascii="Times New Roman" w:hAnsi="Times New Roman" w:cs="Times New Roman"/>
+        </w:rPr>
+        <w:t xml:space="preserve">, </w:t>
+      </w:r>
+      <w:r>
+        <w:rPr>
+          <w:rFonts w:ascii="Times New Roman" w:hAnsi="Times New Roman" w:cs="Times New Roman"/>
+        </w:rPr>
+        <w:t>with an accompanying “Number of Records: #” next to the search button.</w:t>
+      </w:r>
+    </w:p>
+    <w:p>
+      <w:pPr>
+        <w:pStyle w:val="ListParagraph"/>
+        <w:spacing w:after="0" w:line="240" w:lineRule="auto"/>
+        <w:rPr>
+          <w:rFonts w:ascii="Times New Roman" w:hAnsi="Times New Roman" w:cs="Times New Roman"/>
+        </w:rPr>
+      </w:pPr>
+    </w:p>
+    <w:p>
+      <w:pPr>
+        <w:spacing w:after="0" w:line="240" w:lineRule="auto"/>
+        <w:ind w:left="720"/>
+        <w:rPr>
+          <w:rFonts w:ascii="Times New Roman" w:hAnsi="Times New Roman" w:cs="Times New Roman"/>
+        </w:rPr>
+      </w:pPr>
+      <w:r>
+        <w:rPr>
+          <w:rFonts w:ascii="Times New Roman" w:hAnsi="Times New Roman" w:cs="Times New Roman"/>
+          <w:b/>
+          <w:bCs/>
+        </w:rPr>
+        <w:t xml:space="preserve">Given </w:t>
+      </w:r>
+      <w:r>
+        <w:rPr>
+          <w:rFonts w:ascii="Times New Roman" w:hAnsi="Times New Roman" w:cs="Times New Roman"/>
+        </w:rPr>
+        <w:t>an invalid date range</w:t>
+      </w:r>
+      <w:r>
+        <w:rPr>
+          <w:rFonts w:ascii="Times New Roman" w:hAnsi="Times New Roman" w:cs="Times New Roman"/>
+        </w:rPr>
+        <w:t xml:space="preserve"> (</w:t>
+      </w:r>
+      <w:r>
+        <w:rPr>
+          <w:rFonts w:ascii="Times New Roman" w:hAnsi="Times New Roman" w:cs="Times New Roman"/>
+        </w:rPr>
+        <w:t>beg</w:t>
+      </w:r>
+      <w:r>
+        <w:rPr>
+          <w:rFonts w:ascii="Times New Roman" w:hAnsi="Times New Roman" w:cs="Times New Roman"/>
+        </w:rPr>
+        <w:t xml:space="preserve"> </w:t>
+      </w:r>
+      <w:r>
+        <w:rPr>
+          <w:rFonts w:ascii="Times New Roman" w:hAnsi="Times New Roman" w:cs="Times New Roman"/>
+        </w:rPr>
+        <w:t>&gt;</w:t>
+      </w:r>
+      <w:r>
+        <w:rPr>
+          <w:rFonts w:ascii="Times New Roman" w:hAnsi="Times New Roman" w:cs="Times New Roman"/>
+        </w:rPr>
+        <w:t xml:space="preserve"> </w:t>
+      </w:r>
+      <w:r>
+        <w:rPr>
+          <w:rFonts w:ascii="Times New Roman" w:hAnsi="Times New Roman" w:cs="Times New Roman"/>
+        </w:rPr>
+        <w:t>end</w:t>
+      </w:r>
+      <w:r>
+        <w:rPr>
+          <w:rFonts w:ascii="Times New Roman" w:hAnsi="Times New Roman" w:cs="Times New Roman"/>
+        </w:rPr>
+        <w:t xml:space="preserve">), </w:t>
+      </w:r>
+      <w:r>
+        <w:rPr>
+          <w:rFonts w:ascii="Times New Roman" w:hAnsi="Times New Roman" w:cs="Times New Roman"/>
+          <w:b/>
+          <w:bCs/>
+        </w:rPr>
+        <w:t>when</w:t>
+      </w:r>
+      <w:r>
+        <w:rPr>
+          <w:rFonts w:ascii="Times New Roman" w:hAnsi="Times New Roman" w:cs="Times New Roman"/>
+        </w:rPr>
+        <w:t xml:space="preserve"> the manager runs the search, </w:t>
+      </w:r>
+      <w:r>
+        <w:rPr>
+          <w:rFonts w:ascii="Times New Roman" w:hAnsi="Times New Roman" w:cs="Times New Roman"/>
+          <w:b/>
+          <w:bCs/>
+        </w:rPr>
+        <w:t>then</w:t>
+      </w:r>
+      <w:r>
+        <w:rPr>
+          <w:rFonts w:ascii="Times New Roman" w:hAnsi="Times New Roman" w:cs="Times New Roman"/>
+        </w:rPr>
+        <w:t xml:space="preserve"> they see a validation error message, informing the manager that the input is in the incorrect format, what the correct format is, and no query executes.</w:t>
+      </w:r>
+    </w:p>
+    <w:p>
+      <w:pPr>
+        <w:spacing w:after="0" w:line="240" w:lineRule="auto"/>
+        <w:ind w:left="720"/>
+        <w:rPr>
+          <w:rFonts w:ascii="Times New Roman" w:hAnsi="Times New Roman" w:cs="Times New Roman"/>
+          <w:b/>
+          <w:bCs/>
+        </w:rPr>
+      </w:pPr>
+    </w:p>
+    <w:p>
+      <w:pPr>
+        <w:spacing w:after="0" w:line="240" w:lineRule="auto"/>
+        <w:ind w:left="720"/>
+        <w:rPr>
+          <w:rFonts w:ascii="Times New Roman" w:hAnsi="Times New Roman" w:cs="Times New Roman"/>
+        </w:rPr>
+      </w:pPr>
+      <w:r>
+        <w:rPr>
+          <w:rFonts w:ascii="Times New Roman" w:hAnsi="Times New Roman" w:cs="Times New Roman"/>
+          <w:b/>
+          <w:bCs/>
+        </w:rPr>
+        <w:lastRenderedPageBreak/>
+        <w:t>Given</w:t>
+      </w:r>
+      <w:r>
+        <w:rPr>
+          <w:rFonts w:ascii="Times New Roman" w:hAnsi="Times New Roman" w:cs="Times New Roman"/>
+        </w:rPr>
+        <w:t xml:space="preserve"> an invalid date range (3/1/2024-5/1/202) or empty date range, </w:t>
+      </w:r>
+      <w:r>
+        <w:rPr>
+          <w:rFonts w:ascii="Times New Roman" w:hAnsi="Times New Roman" w:cs="Times New Roman"/>
+          <w:b/>
+          <w:bCs/>
+        </w:rPr>
+        <w:t>when</w:t>
+      </w:r>
+      <w:r>
+        <w:rPr>
+          <w:rFonts w:ascii="Times New Roman" w:hAnsi="Times New Roman" w:cs="Times New Roman"/>
+        </w:rPr>
+        <w:t xml:space="preserve"> the manager runs the search, </w:t>
+      </w:r>
+      <w:r>
+        <w:rPr>
+          <w:rFonts w:ascii="Times New Roman" w:hAnsi="Times New Roman" w:cs="Times New Roman"/>
+          <w:b/>
+          <w:bCs/>
+        </w:rPr>
+        <w:t>then</w:t>
+      </w:r>
+      <w:r>
+        <w:rPr>
+          <w:rFonts w:ascii="Times New Roman" w:hAnsi="Times New Roman" w:cs="Times New Roman"/>
+        </w:rPr>
+        <w:t xml:space="preserve"> they see a validation error message, informing the manager that the input is in the incorrect format, what the correct format is, and no query executes.</w:t>
+      </w:r>
     </w:p>
     <w:p>
       <w:pPr>
@@ -266,7 +797,43 @@
         <w:rPr>
           <w:rFonts w:ascii="Times New Roman" w:hAnsi="Times New Roman" w:cs="Times New Roman"/>
         </w:rPr>
-        <w:t>As a manager, I want to search by part number so that I can view the corresponding customer.</w:t>
+        <w:t>As a manager, I want to search by operator</w:t>
+      </w:r>
+      <w:r>
+        <w:rPr>
+          <w:rFonts w:ascii="Times New Roman" w:hAnsi="Times New Roman" w:cs="Times New Roman"/>
+        </w:rPr>
+        <w:t xml:space="preserve"> name</w:t>
+      </w:r>
+      <w:r>
+        <w:rPr>
+          <w:rFonts w:ascii="Times New Roman" w:hAnsi="Times New Roman" w:cs="Times New Roman"/>
+        </w:rPr>
+        <w:t xml:space="preserve">, </w:t>
+      </w:r>
+      <w:r>
+        <w:rPr>
+          <w:rFonts w:ascii="Times New Roman" w:hAnsi="Times New Roman" w:cs="Times New Roman"/>
+        </w:rPr>
+        <w:t>so that I can view customer name, operator name, part number, quantity, date received, date due, operations, and purchase order number</w:t>
+      </w:r>
+      <w:r>
+        <w:rPr>
+          <w:rFonts w:ascii="Times New Roman" w:hAnsi="Times New Roman" w:cs="Times New Roman"/>
+        </w:rPr>
+        <w:t xml:space="preserve"> for the operator’s nam</w:t>
+      </w:r>
+      <w:r>
+        <w:rPr>
+          <w:rFonts w:ascii="Times New Roman" w:hAnsi="Times New Roman" w:cs="Times New Roman"/>
+        </w:rPr>
+        <w:t>e</w:t>
+      </w:r>
+      <w:r>
+        <w:rPr>
+          <w:rFonts w:ascii="Times New Roman" w:hAnsi="Times New Roman" w:cs="Times New Roman"/>
+        </w:rPr>
+        <w:t>, along with a count of how many records are returned by the search.</w:t>
       </w:r>
     </w:p>
     <w:p>
@@ -308,32 +875,129 @@
       <w:r>
         <w:rPr>
           <w:rFonts w:ascii="Times New Roman" w:hAnsi="Times New Roman" w:cs="Times New Roman"/>
-        </w:rPr>
-        <w:t xml:space="preserve">When a manager is using the user interface, when they select part number as a search type from a drop-down menu and enter a part number into the search bar, they should see a list of those part numbers </w:t>
-      </w:r>
-      <w:r>
-        <w:rPr>
-          <w:rFonts w:ascii="Times New Roman" w:hAnsi="Times New Roman" w:cs="Times New Roman"/>
-        </w:rPr>
-        <w:t>corresponding to</w:t>
-      </w:r>
-      <w:r>
-        <w:rPr>
-          <w:rFonts w:ascii="Times New Roman" w:hAnsi="Times New Roman" w:cs="Times New Roman"/>
-        </w:rPr>
-        <w:t xml:space="preserve"> their customer.</w:t>
-      </w:r>
-    </w:p>
-    <w:p>
-      <w:pPr>
-        <w:pStyle w:val="ListParagraph"/>
-        <w:spacing w:after="0" w:line="240" w:lineRule="auto"/>
-        <w:rPr>
-          <w:rFonts w:ascii="Times New Roman" w:hAnsi="Times New Roman" w:cs="Times New Roman"/>
-          <w:b/>
-          <w:bCs/>
-        </w:rPr>
-      </w:pPr>
+          <w:b/>
+          <w:bCs/>
+        </w:rPr>
+        <w:t xml:space="preserve">Given </w:t>
+      </w:r>
+      <w:r>
+        <w:rPr>
+          <w:rFonts w:ascii="Times New Roman" w:hAnsi="Times New Roman" w:cs="Times New Roman"/>
+        </w:rPr>
+        <w:t xml:space="preserve">the search interface, </w:t>
+      </w:r>
+      <w:r>
+        <w:rPr>
+          <w:rFonts w:ascii="Times New Roman" w:hAnsi="Times New Roman" w:cs="Times New Roman"/>
+          <w:b/>
+          <w:bCs/>
+        </w:rPr>
+        <w:t xml:space="preserve">when </w:t>
+      </w:r>
+      <w:r>
+        <w:rPr>
+          <w:rFonts w:ascii="Times New Roman" w:hAnsi="Times New Roman" w:cs="Times New Roman"/>
+        </w:rPr>
+        <w:t xml:space="preserve">a manager selects “Search by </w:t>
+      </w:r>
+      <w:r>
+        <w:rPr>
+          <w:rFonts w:ascii="Times New Roman" w:hAnsi="Times New Roman" w:cs="Times New Roman"/>
+        </w:rPr>
+        <w:t>Operator Name</w:t>
+      </w:r>
+      <w:r>
+        <w:rPr>
+          <w:rFonts w:ascii="Times New Roman" w:hAnsi="Times New Roman" w:cs="Times New Roman"/>
+        </w:rPr>
+        <w:t xml:space="preserve">” from the drop-down menu listing search types, and </w:t>
+      </w:r>
+      <w:r>
+        <w:rPr>
+          <w:rFonts w:ascii="Times New Roman" w:hAnsi="Times New Roman" w:cs="Times New Roman"/>
+        </w:rPr>
+        <w:t>selects</w:t>
+      </w:r>
+      <w:r>
+        <w:rPr>
+          <w:rFonts w:ascii="Times New Roman" w:hAnsi="Times New Roman" w:cs="Times New Roman"/>
+        </w:rPr>
+        <w:t xml:space="preserve"> a</w:t>
+      </w:r>
+      <w:r>
+        <w:rPr>
+          <w:rFonts w:ascii="Times New Roman" w:hAnsi="Times New Roman" w:cs="Times New Roman"/>
+        </w:rPr>
+        <w:t xml:space="preserve">n operator name </w:t>
+      </w:r>
+      <w:r>
+        <w:rPr>
+          <w:rFonts w:ascii="Times New Roman" w:hAnsi="Times New Roman" w:cs="Times New Roman"/>
+        </w:rPr>
+        <w:t xml:space="preserve">of </w:t>
+      </w:r>
+      <w:r>
+        <w:rPr>
+          <w:rFonts w:ascii="Times New Roman" w:hAnsi="Times New Roman" w:cs="Times New Roman"/>
+        </w:rPr>
+        <w:t>from a second drop down list whose values are populated from the OPERATORS table</w:t>
+      </w:r>
+      <w:r>
+        <w:rPr>
+          <w:rFonts w:ascii="Times New Roman" w:hAnsi="Times New Roman" w:cs="Times New Roman"/>
+        </w:rPr>
+        <w:t xml:space="preserve"> using OPERATOR_ID and OPERATOR_NAME</w:t>
+      </w:r>
+      <w:r>
+        <w:rPr>
+          <w:rFonts w:ascii="Times New Roman" w:hAnsi="Times New Roman" w:cs="Times New Roman"/>
+        </w:rPr>
+        <w:t xml:space="preserve">, </w:t>
+      </w:r>
+      <w:r>
+        <w:rPr>
+          <w:rFonts w:ascii="Times New Roman" w:hAnsi="Times New Roman" w:cs="Times New Roman"/>
+          <w:b/>
+          <w:bCs/>
+        </w:rPr>
+        <w:t>then</w:t>
+      </w:r>
+      <w:r>
+        <w:rPr>
+          <w:rFonts w:ascii="Times New Roman" w:hAnsi="Times New Roman" w:cs="Times New Roman"/>
+        </w:rPr>
+        <w:t xml:space="preserve"> the results include rows whose </w:t>
+      </w:r>
+      <w:r>
+        <w:rPr>
+          <w:rFonts w:ascii="Times New Roman" w:hAnsi="Times New Roman" w:cs="Times New Roman"/>
+        </w:rPr>
+        <w:t>OPERATOR_</w:t>
+      </w:r>
+      <w:r>
+        <w:rPr>
+          <w:rFonts w:ascii="Times New Roman" w:hAnsi="Times New Roman" w:cs="Times New Roman"/>
+        </w:rPr>
+        <w:t xml:space="preserve">ID </w:t>
+      </w:r>
+      <w:r>
+        <w:rPr>
+          <w:rFonts w:ascii="Times New Roman" w:hAnsi="Times New Roman" w:cs="Times New Roman"/>
+        </w:rPr>
+        <w:t>from the OPERATORS table matches the foreign key OPERATOR_ID on the PART_HISTORY bridging table</w:t>
+      </w:r>
+      <w:r>
+        <w:rPr>
+          <w:rFonts w:ascii="Times New Roman" w:hAnsi="Times New Roman" w:cs="Times New Roman"/>
+        </w:rPr>
+        <w:t>, showing CUSTOMER_NAME, OPERATOR_NAME, PART_NUMBER, QTY, DATE_RECEIVED, DATE_DUE, OPERATIONS, and PURCHASE_ORDER_NUMBER</w:t>
+      </w:r>
+      <w:r>
+        <w:rPr>
+          <w:rFonts w:ascii="Times New Roman" w:hAnsi="Times New Roman" w:cs="Times New Roman"/>
+        </w:rPr>
+        <w:t>, with an accompanying “Number of Records: #” next to the search button.</w:t>
+      </w:r>
     </w:p>
     <w:p>
       <w:pPr>
@@ -363,7 +1027,43 @@
         <w:rPr>
           <w:rFonts w:ascii="Times New Roman" w:hAnsi="Times New Roman" w:cs="Times New Roman"/>
         </w:rPr>
-        <w:t>As a manager, I want to search by part number so that I can view its purchase order number.</w:t>
+        <w:t xml:space="preserve">As a manager, I want to search by </w:t>
+      </w:r>
+      <w:r>
+        <w:rPr>
+          <w:rFonts w:ascii="Times New Roman" w:hAnsi="Times New Roman" w:cs="Times New Roman"/>
+        </w:rPr>
+        <w:t>department</w:t>
+      </w:r>
+      <w:r>
+        <w:rPr>
+          <w:rFonts w:ascii="Times New Roman" w:hAnsi="Times New Roman" w:cs="Times New Roman"/>
+        </w:rPr>
+        <w:t xml:space="preserve">, </w:t>
+      </w:r>
+      <w:r>
+        <w:rPr>
+          <w:rFonts w:ascii="Times New Roman" w:hAnsi="Times New Roman" w:cs="Times New Roman"/>
+        </w:rPr>
+        <w:t xml:space="preserve">so that I can view customer name, operator name, part number, quantity, date received, date due, operations, and purchase order number for </w:t>
+      </w:r>
+      <w:r>
+        <w:rPr>
+          <w:rFonts w:ascii="Times New Roman" w:hAnsi="Times New Roman" w:cs="Times New Roman"/>
+        </w:rPr>
+        <w:t xml:space="preserve">a </w:t>
+      </w:r>
+      <w:r>
+        <w:rPr>
+          <w:rFonts w:ascii="Times New Roman" w:hAnsi="Times New Roman" w:cs="Times New Roman"/>
+        </w:rPr>
+        <w:t>department</w:t>
+      </w:r>
+      <w:r>
+        <w:rPr>
+          <w:rFonts w:ascii="Times New Roman" w:hAnsi="Times New Roman" w:cs="Times New Roman"/>
+        </w:rPr>
+        <w:t>, along with a count of how many records are returned by the search.</w:t>
       </w:r>
     </w:p>
     <w:p>
@@ -405,52 +1105,191 @@
       <w:r>
         <w:rPr>
           <w:rFonts w:ascii="Times New Roman" w:hAnsi="Times New Roman" w:cs="Times New Roman"/>
-        </w:rPr>
-        <w:t xml:space="preserve">When a manager is using the user interface, when they select part number as a search type from a drop-down menu and enter a part number into the search bar, they should see a list of those part numbers </w:t>
-      </w:r>
-      <w:r>
-        <w:rPr>
-          <w:rFonts w:ascii="Times New Roman" w:hAnsi="Times New Roman" w:cs="Times New Roman"/>
-        </w:rPr>
-        <w:t>corresponding to</w:t>
-      </w:r>
-      <w:r>
-        <w:rPr>
-          <w:rFonts w:ascii="Times New Roman" w:hAnsi="Times New Roman" w:cs="Times New Roman"/>
-        </w:rPr>
-        <w:t xml:space="preserve"> their </w:t>
-      </w:r>
-      <w:r>
-        <w:rPr>
-          <w:rFonts w:ascii="Times New Roman" w:hAnsi="Times New Roman" w:cs="Times New Roman"/>
-        </w:rPr>
-        <w:t>purchase order</w:t>
-      </w:r>
-      <w:r>
-        <w:rPr>
-          <w:rFonts w:ascii="Times New Roman" w:hAnsi="Times New Roman" w:cs="Times New Roman"/>
-        </w:rPr>
-        <w:t>.</w:t>
-      </w:r>
-    </w:p>
-    <w:p>
-      <w:pPr>
-        <w:pStyle w:val="ListParagraph"/>
-        <w:spacing w:after="0" w:line="240" w:lineRule="auto"/>
-        <w:rPr>
-          <w:rFonts w:ascii="Times New Roman" w:hAnsi="Times New Roman" w:cs="Times New Roman"/>
-          <w:b/>
-          <w:bCs/>
-        </w:rPr>
-      </w:pPr>
-    </w:p>
-    <w:p>
-      <w:pPr>
-        <w:spacing w:after="0" w:line="240" w:lineRule="auto"/>
-        <w:rPr>
-          <w:rFonts w:ascii="Times New Roman" w:hAnsi="Times New Roman" w:cs="Times New Roman"/>
-          <w:b/>
-          <w:bCs/>
+          <w:b/>
+          <w:bCs/>
+        </w:rPr>
+        <w:t xml:space="preserve">Given </w:t>
+      </w:r>
+      <w:r>
+        <w:rPr>
+          <w:rFonts w:ascii="Times New Roman" w:hAnsi="Times New Roman" w:cs="Times New Roman"/>
+        </w:rPr>
+        <w:t xml:space="preserve">the search interface, </w:t>
+      </w:r>
+      <w:r>
+        <w:rPr>
+          <w:rFonts w:ascii="Times New Roman" w:hAnsi="Times New Roman" w:cs="Times New Roman"/>
+          <w:b/>
+          <w:bCs/>
+        </w:rPr>
+        <w:t xml:space="preserve">when </w:t>
+      </w:r>
+      <w:r>
+        <w:rPr>
+          <w:rFonts w:ascii="Times New Roman" w:hAnsi="Times New Roman" w:cs="Times New Roman"/>
+        </w:rPr>
+        <w:t xml:space="preserve">a manager selects “Search by </w:t>
+      </w:r>
+      <w:r>
+        <w:rPr>
+          <w:rFonts w:ascii="Times New Roman" w:hAnsi="Times New Roman" w:cs="Times New Roman"/>
+        </w:rPr>
+        <w:t>Fabrication</w:t>
+      </w:r>
+      <w:r>
+        <w:rPr>
+          <w:rFonts w:ascii="Times New Roman" w:hAnsi="Times New Roman" w:cs="Times New Roman"/>
+        </w:rPr>
+        <w:t>”</w:t>
+      </w:r>
+      <w:r>
+        <w:rPr>
+          <w:rFonts w:ascii="Times New Roman" w:hAnsi="Times New Roman" w:cs="Times New Roman"/>
+        </w:rPr>
+        <w:t xml:space="preserve"> or “Search by Machine Shop”</w:t>
+      </w:r>
+      <w:r>
+        <w:rPr>
+          <w:rFonts w:ascii="Times New Roman" w:hAnsi="Times New Roman" w:cs="Times New Roman"/>
+        </w:rPr>
+        <w:t xml:space="preserve"> from the drop-down menu listing search types, </w:t>
+      </w:r>
+      <w:r>
+        <w:rPr>
+          <w:rFonts w:ascii="Times New Roman" w:hAnsi="Times New Roman" w:cs="Times New Roman"/>
+          <w:b/>
+          <w:bCs/>
+        </w:rPr>
+        <w:t>then</w:t>
+      </w:r>
+      <w:r>
+        <w:rPr>
+          <w:rFonts w:ascii="Times New Roman" w:hAnsi="Times New Roman" w:cs="Times New Roman"/>
+        </w:rPr>
+        <w:t xml:space="preserve"> the results include rows whose</w:t>
+      </w:r>
+      <w:r>
+        <w:rPr>
+          <w:rFonts w:ascii="Times New Roman" w:hAnsi="Times New Roman" w:cs="Times New Roman"/>
+        </w:rPr>
+        <w:t xml:space="preserve"> OPERATOR_ID from the OPERATORS table matches the foreign key OPERATOR_ID on the PART_HISTORY bridging table and JOB_ID from the JOBS table matches the foreign key JOBS_ID on the OPERATORS table</w:t>
+      </w:r>
+      <w:r>
+        <w:rPr>
+          <w:rFonts w:ascii="Times New Roman" w:hAnsi="Times New Roman" w:cs="Times New Roman"/>
+        </w:rPr>
+        <w:t xml:space="preserve">, where </w:t>
+      </w:r>
+      <w:r>
+        <w:rPr>
+          <w:rFonts w:ascii="Times New Roman" w:hAnsi="Times New Roman" w:cs="Times New Roman"/>
+        </w:rPr>
+        <w:t>each JOB_ID assigned to each OPERATOR_ID represents the corresponding department the OPERATOR_ID is assigned to</w:t>
+      </w:r>
+      <w:r>
+        <w:rPr>
+          <w:rFonts w:ascii="Times New Roman" w:hAnsi="Times New Roman" w:cs="Times New Roman"/>
+        </w:rPr>
+        <w:t>,</w:t>
+      </w:r>
+      <w:r>
+        <w:rPr>
+          <w:rFonts w:ascii="Times New Roman" w:hAnsi="Times New Roman" w:cs="Times New Roman"/>
+        </w:rPr>
+        <w:t xml:space="preserve"> showing CUSTOMER_NAME, OPERATOR_NAME, PART_NUMBER, QTY, DATE_RECEIVED, DATE_DUE, OPERATIONS, and PURCHASE_ORDER_NUMBER, with an accompanying “Number of Records: #” next to the search button.</w:t>
+      </w:r>
+    </w:p>
+    <w:p>
+      <w:pPr>
+        <w:pStyle w:val="ListParagraph"/>
+        <w:spacing w:after="0" w:line="240" w:lineRule="auto"/>
+        <w:rPr>
+          <w:rFonts w:ascii="Times New Roman" w:hAnsi="Times New Roman" w:cs="Times New Roman"/>
+          <w:b/>
+          <w:bCs/>
+        </w:rPr>
+      </w:pPr>
+    </w:p>
+    <w:p>
+      <w:pPr>
+        <w:pStyle w:val="ListParagraph"/>
+        <w:spacing w:after="0" w:line="240" w:lineRule="auto"/>
+        <w:rPr>
+          <w:rFonts w:ascii="Times New Roman" w:hAnsi="Times New Roman" w:cs="Times New Roman"/>
+          <w:b/>
+          <w:bCs/>
+        </w:rPr>
+      </w:pPr>
+    </w:p>
+    <w:p>
+      <w:pPr>
+        <w:spacing w:after="0" w:line="240" w:lineRule="auto"/>
+        <w:rPr>
+          <w:rFonts w:ascii="Times New Roman" w:hAnsi="Times New Roman" w:cs="Times New Roman"/>
+        </w:rPr>
+      </w:pPr>
+    </w:p>
+    <w:p>
+      <w:pPr>
+        <w:spacing w:after="0" w:line="240" w:lineRule="auto"/>
+        <w:rPr>
+          <w:rFonts w:ascii="Times New Roman" w:hAnsi="Times New Roman" w:cs="Times New Roman"/>
+        </w:rPr>
+      </w:pPr>
+    </w:p>
+    <w:p>
+      <w:pPr>
+        <w:spacing w:after="0" w:line="240" w:lineRule="auto"/>
+        <w:rPr>
+          <w:rFonts w:ascii="Times New Roman" w:hAnsi="Times New Roman" w:cs="Times New Roman"/>
+        </w:rPr>
+      </w:pPr>
+    </w:p>
+    <w:p>
+      <w:pPr>
+        <w:spacing w:after="0" w:line="240" w:lineRule="auto"/>
+        <w:rPr>
+          <w:rFonts w:ascii="Times New Roman" w:hAnsi="Times New Roman" w:cs="Times New Roman"/>
+        </w:rPr>
+      </w:pPr>
+    </w:p>
+    <w:p>
+      <w:pPr>
+        <w:spacing w:after="0" w:line="240" w:lineRule="auto"/>
+        <w:rPr>
+          <w:rFonts w:ascii="Times New Roman" w:hAnsi="Times New Roman" w:cs="Times New Roman"/>
+        </w:rPr>
+      </w:pPr>
+    </w:p>
+    <w:p>
+      <w:pPr>
+        <w:spacing w:after="0" w:line="240" w:lineRule="auto"/>
+        <w:rPr>
+          <w:rFonts w:ascii="Times New Roman" w:hAnsi="Times New Roman" w:cs="Times New Roman"/>
+        </w:rPr>
+      </w:pPr>
+    </w:p>
+    <w:p>
+      <w:pPr>
+        <w:spacing w:after="0" w:line="240" w:lineRule="auto"/>
+        <w:rPr>
+          <w:rFonts w:ascii="Times New Roman" w:hAnsi="Times New Roman" w:cs="Times New Roman"/>
+        </w:rPr>
+      </w:pPr>
+    </w:p>
+    <w:p>
+      <w:pPr>
+        <w:spacing w:after="0" w:line="240" w:lineRule="auto"/>
+        <w:rPr>
+          <w:rFonts w:ascii="Times New Roman" w:hAnsi="Times New Roman" w:cs="Times New Roman"/>
+        </w:rPr>
+      </w:pPr>
+    </w:p>
+    <w:p>
+      <w:pPr>
+        <w:spacing w:after="0" w:line="240" w:lineRule="auto"/>
+        <w:rPr>
+          <w:rFonts w:ascii="Times New Roman" w:hAnsi="Times New Roman" w:cs="Times New Roman"/>
         </w:rPr>
       </w:pPr>
     </w:p>
@@ -472,7 +1311,35 @@
         <w:rPr>
           <w:rFonts w:ascii="Times New Roman" w:hAnsi="Times New Roman" w:cs="Times New Roman"/>
         </w:rPr>
-        <w:t>As a manager, I want to search by part number so that I can view the operator that worked on it.</w:t>
+        <w:t xml:space="preserve">As a manager of the fabrication or machine shop department, I want to </w:t>
+      </w:r>
+      <w:r>
+        <w:rPr>
+          <w:rFonts w:ascii="Times New Roman" w:hAnsi="Times New Roman" w:cs="Times New Roman"/>
+          <w:b/>
+          <w:bCs/>
+        </w:rPr>
+        <w:t xml:space="preserve">create, update, and (soft) delete </w:t>
+      </w:r>
+      <w:r>
+        <w:rPr>
+          <w:rFonts w:ascii="Times New Roman" w:hAnsi="Times New Roman" w:cs="Times New Roman"/>
+        </w:rPr>
+        <w:t xml:space="preserve">records in the PART_HISTORY table with </w:t>
+      </w:r>
+      <w:r>
+        <w:rPr>
+          <w:rFonts w:ascii="Times New Roman" w:hAnsi="Times New Roman" w:cs="Times New Roman"/>
+          <w:b/>
+          <w:bCs/>
+        </w:rPr>
+        <w:t>controlled picks</w:t>
+      </w:r>
+      <w:r>
+        <w:rPr>
+          <w:rFonts w:ascii="Times New Roman" w:hAnsi="Times New Roman" w:cs="Times New Roman"/>
+        </w:rPr>
+        <w:t xml:space="preserve"> such as customer, operator, and operations to maintain the consistency of data in the PART_HISTORY table.</w:t>
       </w:r>
     </w:p>
     <w:p>
@@ -505,37 +1372,492 @@
     </w:p>
     <w:p>
       <w:pPr>
-        <w:pStyle w:val="ListParagraph"/>
-        <w:spacing w:after="0" w:line="240" w:lineRule="auto"/>
-        <w:rPr>
-          <w:rFonts w:ascii="Times New Roman" w:hAnsi="Times New Roman" w:cs="Times New Roman"/>
-        </w:rPr>
-      </w:pPr>
-      <w:r>
-        <w:rPr>
-          <w:rFonts w:ascii="Times New Roman" w:hAnsi="Times New Roman" w:cs="Times New Roman"/>
-        </w:rPr>
-        <w:t>When a manager is using the user interface, when they select part number as a search type from a drop-down menu and enter a part number into the search bar, they should see a list of those part numbers corresponding to the operator that produced them.</w:t>
-      </w:r>
-    </w:p>
-    <w:p>
-      <w:pPr>
-        <w:pStyle w:val="ListParagraph"/>
-        <w:spacing w:after="0" w:line="240" w:lineRule="auto"/>
-        <w:rPr>
-          <w:rFonts w:ascii="Times New Roman" w:hAnsi="Times New Roman" w:cs="Times New Roman"/>
-          <w:b/>
-          <w:bCs/>
-        </w:rPr>
-      </w:pPr>
-    </w:p>
-    <w:p>
-      <w:pPr>
-        <w:spacing w:after="0" w:line="240" w:lineRule="auto"/>
-        <w:rPr>
-          <w:rFonts w:ascii="Times New Roman" w:hAnsi="Times New Roman" w:cs="Times New Roman"/>
-          <w:b/>
-          <w:bCs/>
+        <w:spacing w:after="0" w:line="240" w:lineRule="auto"/>
+        <w:ind w:left="720"/>
+        <w:rPr>
+          <w:rFonts w:ascii="Times New Roman" w:hAnsi="Times New Roman" w:cs="Times New Roman"/>
+        </w:rPr>
+      </w:pPr>
+      <w:r>
+        <w:rPr>
+          <w:rFonts w:ascii="Times New Roman" w:hAnsi="Times New Roman" w:cs="Times New Roman"/>
+          <w:b/>
+          <w:bCs/>
+        </w:rPr>
+        <w:t>Given</w:t>
+      </w:r>
+      <w:r>
+        <w:rPr>
+          <w:rFonts w:ascii="Times New Roman" w:hAnsi="Times New Roman" w:cs="Times New Roman"/>
+        </w:rPr>
+        <w:t xml:space="preserve"> the search interface, </w:t>
+      </w:r>
+      <w:r>
+        <w:rPr>
+          <w:rFonts w:ascii="Times New Roman" w:hAnsi="Times New Roman" w:cs="Times New Roman"/>
+          <w:b/>
+          <w:bCs/>
+        </w:rPr>
+        <w:t xml:space="preserve">when </w:t>
+      </w:r>
+      <w:r>
+        <w:rPr>
+          <w:rFonts w:ascii="Times New Roman" w:hAnsi="Times New Roman" w:cs="Times New Roman"/>
+        </w:rPr>
+        <w:t xml:space="preserve">a manager wants to create a new record </w:t>
+      </w:r>
+      <w:r>
+        <w:rPr>
+          <w:rFonts w:ascii="Times New Roman" w:hAnsi="Times New Roman" w:cs="Times New Roman"/>
+        </w:rPr>
+        <w:t>on</w:t>
+      </w:r>
+      <w:r>
+        <w:rPr>
+          <w:rFonts w:ascii="Times New Roman" w:hAnsi="Times New Roman" w:cs="Times New Roman"/>
+        </w:rPr>
+        <w:t xml:space="preserve"> the PART_HISTORY table, </w:t>
+      </w:r>
+      <w:r>
+        <w:rPr>
+          <w:rFonts w:ascii="Times New Roman" w:hAnsi="Times New Roman" w:cs="Times New Roman"/>
+          <w:b/>
+          <w:bCs/>
+        </w:rPr>
+        <w:t xml:space="preserve">then </w:t>
+      </w:r>
+      <w:r>
+        <w:rPr>
+          <w:rFonts w:ascii="Times New Roman" w:hAnsi="Times New Roman" w:cs="Times New Roman"/>
+        </w:rPr>
+        <w:t xml:space="preserve">the manager will click a button on the </w:t>
+      </w:r>
+      <w:r>
+        <w:rPr>
+          <w:rFonts w:ascii="Times New Roman" w:hAnsi="Times New Roman" w:cs="Times New Roman"/>
+        </w:rPr>
+        <w:t xml:space="preserve">search </w:t>
+      </w:r>
+      <w:r>
+        <w:rPr>
+          <w:rFonts w:ascii="Times New Roman" w:hAnsi="Times New Roman" w:cs="Times New Roman"/>
+        </w:rPr>
+        <w:t xml:space="preserve">interface titled “Create New Record”, and a corresponding interface will open in a new window with a form </w:t>
+      </w:r>
+      <w:r>
+        <w:rPr>
+          <w:rFonts w:ascii="Times New Roman" w:hAnsi="Times New Roman" w:cs="Times New Roman"/>
+        </w:rPr>
+        <w:t>for the manager to enter in required values for new record creation.</w:t>
+      </w:r>
+    </w:p>
+    <w:p>
+      <w:pPr>
+        <w:spacing w:after="0" w:line="240" w:lineRule="auto"/>
+        <w:ind w:left="720"/>
+        <w:rPr>
+          <w:rFonts w:ascii="Times New Roman" w:hAnsi="Times New Roman" w:cs="Times New Roman"/>
+          <w:b/>
+          <w:bCs/>
+        </w:rPr>
+      </w:pPr>
+    </w:p>
+    <w:p>
+      <w:pPr>
+        <w:spacing w:after="0" w:line="240" w:lineRule="auto"/>
+        <w:ind w:left="720"/>
+        <w:rPr>
+          <w:rFonts w:ascii="Times New Roman" w:hAnsi="Times New Roman" w:cs="Times New Roman"/>
+        </w:rPr>
+      </w:pPr>
+      <w:r>
+        <w:rPr>
+          <w:rFonts w:ascii="Times New Roman" w:hAnsi="Times New Roman" w:cs="Times New Roman"/>
+          <w:b/>
+          <w:bCs/>
+        </w:rPr>
+        <w:t>Given</w:t>
+      </w:r>
+      <w:r>
+        <w:rPr>
+          <w:rFonts w:ascii="Times New Roman" w:hAnsi="Times New Roman" w:cs="Times New Roman"/>
+        </w:rPr>
+        <w:t xml:space="preserve"> the search interface, </w:t>
+      </w:r>
+      <w:r>
+        <w:rPr>
+          <w:rFonts w:ascii="Times New Roman" w:hAnsi="Times New Roman" w:cs="Times New Roman"/>
+          <w:b/>
+          <w:bCs/>
+        </w:rPr>
+        <w:t xml:space="preserve">when </w:t>
+      </w:r>
+      <w:r>
+        <w:rPr>
+          <w:rFonts w:ascii="Times New Roman" w:hAnsi="Times New Roman" w:cs="Times New Roman"/>
+        </w:rPr>
+        <w:t xml:space="preserve">a manager wants to update an existing record after a search query to change values, </w:t>
+      </w:r>
+      <w:r>
+        <w:rPr>
+          <w:rFonts w:ascii="Times New Roman" w:hAnsi="Times New Roman" w:cs="Times New Roman"/>
+          <w:b/>
+          <w:bCs/>
+        </w:rPr>
+        <w:t xml:space="preserve">then </w:t>
+      </w:r>
+      <w:r>
+        <w:rPr>
+          <w:rFonts w:ascii="Times New Roman" w:hAnsi="Times New Roman" w:cs="Times New Roman"/>
+        </w:rPr>
+        <w:t>the manager will right click on the record and select “Update Record”, and a corresponding interface will open in a new window with a form for the manager to enter in required values for record updates.</w:t>
+      </w:r>
+    </w:p>
+    <w:p>
+      <w:pPr>
+        <w:spacing w:after="0" w:line="240" w:lineRule="auto"/>
+        <w:ind w:left="720"/>
+        <w:rPr>
+          <w:rFonts w:ascii="Times New Roman" w:hAnsi="Times New Roman" w:cs="Times New Roman"/>
+          <w:b/>
+          <w:bCs/>
+        </w:rPr>
+      </w:pPr>
+    </w:p>
+    <w:p>
+      <w:pPr>
+        <w:spacing w:after="0" w:line="240" w:lineRule="auto"/>
+        <w:ind w:left="720"/>
+        <w:rPr>
+          <w:rFonts w:ascii="Times New Roman" w:hAnsi="Times New Roman" w:cs="Times New Roman"/>
+        </w:rPr>
+      </w:pPr>
+      <w:r>
+        <w:rPr>
+          <w:rFonts w:ascii="Times New Roman" w:hAnsi="Times New Roman" w:cs="Times New Roman"/>
+          <w:b/>
+          <w:bCs/>
+        </w:rPr>
+        <w:t>Given</w:t>
+      </w:r>
+      <w:r>
+        <w:rPr>
+          <w:rFonts w:ascii="Times New Roman" w:hAnsi="Times New Roman" w:cs="Times New Roman"/>
+        </w:rPr>
+        <w:t xml:space="preserve"> the search interface, </w:t>
+      </w:r>
+      <w:r>
+        <w:rPr>
+          <w:rFonts w:ascii="Times New Roman" w:hAnsi="Times New Roman" w:cs="Times New Roman"/>
+          <w:b/>
+          <w:bCs/>
+        </w:rPr>
+        <w:t xml:space="preserve">when </w:t>
+      </w:r>
+      <w:r>
+        <w:rPr>
+          <w:rFonts w:ascii="Times New Roman" w:hAnsi="Times New Roman" w:cs="Times New Roman"/>
+        </w:rPr>
+        <w:t xml:space="preserve">a manager wants to delete an existing record after a search query, </w:t>
+      </w:r>
+      <w:r>
+        <w:rPr>
+          <w:rFonts w:ascii="Times New Roman" w:hAnsi="Times New Roman" w:cs="Times New Roman"/>
+          <w:b/>
+          <w:bCs/>
+        </w:rPr>
+        <w:t>then</w:t>
+      </w:r>
+      <w:r>
+        <w:rPr>
+          <w:rFonts w:ascii="Times New Roman" w:hAnsi="Times New Roman" w:cs="Times New Roman"/>
+        </w:rPr>
+        <w:t xml:space="preserve"> the manager will right click on the record and select “Delete Record.”</w:t>
+      </w:r>
+    </w:p>
+    <w:p>
+      <w:pPr>
+        <w:spacing w:after="0" w:line="240" w:lineRule="auto"/>
+        <w:ind w:left="720"/>
+        <w:rPr>
+          <w:rFonts w:ascii="Times New Roman" w:hAnsi="Times New Roman" w:cs="Times New Roman"/>
+          <w:b/>
+          <w:bCs/>
+        </w:rPr>
+      </w:pPr>
+    </w:p>
+    <w:p>
+      <w:pPr>
+        <w:pStyle w:val="ListParagraph"/>
+        <w:numPr>
+          <w:ilvl w:val="0"/>
+          <w:numId w:val="3"/>
+        </w:numPr>
+        <w:spacing w:after="0" w:line="240" w:lineRule="auto"/>
+        <w:rPr>
+          <w:rFonts w:ascii="Times New Roman" w:hAnsi="Times New Roman" w:cs="Times New Roman"/>
+        </w:rPr>
+      </w:pPr>
+      <w:r>
+        <w:rPr>
+          <w:rFonts w:ascii="Times New Roman" w:hAnsi="Times New Roman" w:cs="Times New Roman"/>
+          <w:b/>
+          <w:bCs/>
+        </w:rPr>
+        <w:t xml:space="preserve">Delete </w:t>
+      </w:r>
+      <w:r>
+        <w:rPr>
+          <w:rFonts w:ascii="Times New Roman" w:hAnsi="Times New Roman" w:cs="Times New Roman"/>
+        </w:rPr>
+        <w:t>will function as a soft delete, where an additional attribute titled TO_DELETE on the PART_HISTORY table with a Boolean value of TRUE will flag the record for deletion. This column will be hidden from the user, and only records with a value of FALSE will return as a search query result.</w:t>
+      </w:r>
+      <w:r>
+        <w:rPr>
+          <w:rFonts w:ascii="Times New Roman" w:hAnsi="Times New Roman" w:cs="Times New Roman"/>
+        </w:rPr>
+        <w:t xml:space="preserve"> By default, all newly created records will have TO_DELETE set to FALSE.</w:t>
+      </w:r>
+    </w:p>
+    <w:p>
+      <w:pPr>
+        <w:spacing w:after="0" w:line="240" w:lineRule="auto"/>
+        <w:ind w:left="720"/>
+        <w:rPr>
+          <w:rFonts w:ascii="Times New Roman" w:hAnsi="Times New Roman" w:cs="Times New Roman"/>
+          <w:b/>
+          <w:bCs/>
+        </w:rPr>
+      </w:pPr>
+    </w:p>
+    <w:p>
+      <w:pPr>
+        <w:pStyle w:val="ListParagraph"/>
+        <w:numPr>
+          <w:ilvl w:val="0"/>
+          <w:numId w:val="3"/>
+        </w:numPr>
+        <w:spacing w:after="0" w:line="240" w:lineRule="auto"/>
+        <w:rPr>
+          <w:rFonts w:ascii="Times New Roman" w:hAnsi="Times New Roman" w:cs="Times New Roman"/>
+        </w:rPr>
+      </w:pPr>
+      <w:r>
+        <w:rPr>
+          <w:rFonts w:ascii="Times New Roman" w:hAnsi="Times New Roman" w:cs="Times New Roman"/>
+          <w:b/>
+          <w:bCs/>
+        </w:rPr>
+        <w:t xml:space="preserve">Create </w:t>
+      </w:r>
+      <w:r>
+        <w:rPr>
+          <w:rFonts w:ascii="Times New Roman" w:hAnsi="Times New Roman" w:cs="Times New Roman"/>
+        </w:rPr>
+        <w:t xml:space="preserve">and </w:t>
+      </w:r>
+      <w:r>
+        <w:rPr>
+          <w:rFonts w:ascii="Times New Roman" w:hAnsi="Times New Roman" w:cs="Times New Roman"/>
+          <w:b/>
+          <w:bCs/>
+        </w:rPr>
+        <w:t xml:space="preserve">update </w:t>
+      </w:r>
+      <w:r>
+        <w:rPr>
+          <w:rFonts w:ascii="Times New Roman" w:hAnsi="Times New Roman" w:cs="Times New Roman"/>
+        </w:rPr>
+        <w:t xml:space="preserve">require the fields of CUSTOMER_ID, PART_NUMBER, DATE_DUE, PURCHASE_ORDER_NUMBER, QTY, OPERATOR_ID, OPERATIONS, and DATE_RECEIVED. </w:t>
+      </w:r>
+    </w:p>
+    <w:p>
+      <w:pPr>
+        <w:spacing w:after="0" w:line="240" w:lineRule="auto"/>
+        <w:ind w:left="720"/>
+        <w:rPr>
+          <w:rFonts w:ascii="Times New Roman" w:hAnsi="Times New Roman" w:cs="Times New Roman"/>
+          <w:b/>
+          <w:bCs/>
+        </w:rPr>
+      </w:pPr>
+    </w:p>
+    <w:p>
+      <w:pPr>
+        <w:pStyle w:val="ListParagraph"/>
+        <w:numPr>
+          <w:ilvl w:val="0"/>
+          <w:numId w:val="3"/>
+        </w:numPr>
+        <w:spacing w:after="0" w:line="240" w:lineRule="auto"/>
+        <w:rPr>
+          <w:rFonts w:ascii="Times New Roman" w:hAnsi="Times New Roman" w:cs="Times New Roman"/>
+        </w:rPr>
+      </w:pPr>
+      <w:r>
+        <w:rPr>
+          <w:rFonts w:ascii="Times New Roman" w:hAnsi="Times New Roman" w:cs="Times New Roman"/>
+        </w:rPr>
+        <w:t>The values for CUSTOMER_ID, OPERATOR_ID, and OPERATIONS will be selected from a drop-down menu as controlled picks. The values for CUSTOMER_ID and OPERATOR_ID will be populated using the CUSTOMERS and OPERATORS table, the OPERATIONS value will be hardcoded.</w:t>
+      </w:r>
+    </w:p>
+    <w:p>
+      <w:pPr>
+        <w:spacing w:after="0" w:line="240" w:lineRule="auto"/>
+        <w:ind w:left="720"/>
+        <w:rPr>
+          <w:rFonts w:ascii="Times New Roman" w:hAnsi="Times New Roman" w:cs="Times New Roman"/>
+          <w:b/>
+          <w:bCs/>
+        </w:rPr>
+      </w:pPr>
+    </w:p>
+    <w:p>
+      <w:pPr>
+        <w:pStyle w:val="ListParagraph"/>
+        <w:numPr>
+          <w:ilvl w:val="0"/>
+          <w:numId w:val="3"/>
+        </w:numPr>
+        <w:spacing w:after="0" w:line="240" w:lineRule="auto"/>
+        <w:rPr>
+          <w:rFonts w:ascii="Times New Roman" w:hAnsi="Times New Roman" w:cs="Times New Roman"/>
+        </w:rPr>
+      </w:pPr>
+      <w:r>
+        <w:rPr>
+          <w:rFonts w:ascii="Times New Roman" w:hAnsi="Times New Roman" w:cs="Times New Roman"/>
+        </w:rPr>
+        <w:t xml:space="preserve">Uniqueness constraints on the PART_HISTORY table will be enforced using an auto incremented index value for each record on the PART_HISTORY table, </w:t>
+      </w:r>
+      <w:r>
+        <w:rPr>
+          <w:rFonts w:ascii="Times New Roman" w:hAnsi="Times New Roman" w:cs="Times New Roman"/>
+        </w:rPr>
+        <w:t xml:space="preserve">ensuring record uniqueness and preventing the occurrence of duplicate records. Resequencing will not occur in the event of a record deletion. </w:t>
+      </w:r>
+    </w:p>
+    <w:p>
+      <w:pPr>
+        <w:spacing w:after="0" w:line="240" w:lineRule="auto"/>
+        <w:ind w:left="720"/>
+        <w:rPr>
+          <w:rFonts w:ascii="Times New Roman" w:hAnsi="Times New Roman" w:cs="Times New Roman"/>
+          <w:b/>
+          <w:bCs/>
+        </w:rPr>
+      </w:pPr>
+    </w:p>
+    <w:p>
+      <w:pPr>
+        <w:pStyle w:val="ListParagraph"/>
+        <w:numPr>
+          <w:ilvl w:val="0"/>
+          <w:numId w:val="3"/>
+        </w:numPr>
+        <w:spacing w:after="0" w:line="240" w:lineRule="auto"/>
+        <w:rPr>
+          <w:rFonts w:ascii="Times New Roman" w:hAnsi="Times New Roman" w:cs="Times New Roman"/>
+        </w:rPr>
+      </w:pPr>
+      <w:r>
+        <w:rPr>
+          <w:rFonts w:ascii="Times New Roman" w:hAnsi="Times New Roman" w:cs="Times New Roman"/>
+        </w:rPr>
+        <w:t>Hard delete privileges will be restricted to the Database Administrator access.</w:t>
+      </w:r>
+    </w:p>
+    <w:p>
+      <w:pPr>
+        <w:spacing w:after="0" w:line="240" w:lineRule="auto"/>
+        <w:ind w:firstLine="720"/>
+        <w:rPr>
+          <w:rFonts w:ascii="Times New Roman" w:hAnsi="Times New Roman" w:cs="Times New Roman"/>
+          <w:b/>
+          <w:bCs/>
+        </w:rPr>
+      </w:pPr>
+    </w:p>
+    <w:p>
+      <w:pPr>
+        <w:pStyle w:val="ListParagraph"/>
+        <w:numPr>
+          <w:ilvl w:val="0"/>
+          <w:numId w:val="3"/>
+        </w:numPr>
+        <w:spacing w:after="0" w:line="240" w:lineRule="auto"/>
+        <w:rPr>
+          <w:rFonts w:ascii="Times New Roman" w:hAnsi="Times New Roman" w:cs="Times New Roman"/>
+          <w:b/>
+          <w:bCs/>
+        </w:rPr>
+      </w:pPr>
+      <w:r>
+        <w:rPr>
+          <w:rFonts w:ascii="Times New Roman" w:hAnsi="Times New Roman" w:cs="Times New Roman"/>
+          <w:b/>
+          <w:bCs/>
+        </w:rPr>
+        <w:t xml:space="preserve">Create, update, and delete </w:t>
+      </w:r>
+      <w:r>
+        <w:rPr>
+          <w:rFonts w:ascii="Times New Roman" w:hAnsi="Times New Roman" w:cs="Times New Roman"/>
+        </w:rPr>
+        <w:t>queries will be captured in a transaction log, noting the user, timestamp, and changed values.</w:t>
+      </w:r>
+      <w:r>
+        <w:rPr>
+          <w:rFonts w:ascii="Times New Roman" w:hAnsi="Times New Roman" w:cs="Times New Roman"/>
+        </w:rPr>
+        <w:t xml:space="preserve"> </w:t>
+      </w:r>
+    </w:p>
+    <w:p>
+      <w:pPr>
+        <w:spacing w:after="0" w:line="240" w:lineRule="auto"/>
+        <w:rPr>
+          <w:rFonts w:ascii="Times New Roman" w:hAnsi="Times New Roman" w:cs="Times New Roman"/>
+          <w:b/>
+          <w:bCs/>
+        </w:rPr>
+      </w:pPr>
+    </w:p>
+    <w:p>
+      <w:pPr>
+        <w:spacing w:after="0" w:line="240" w:lineRule="auto"/>
+        <w:rPr>
+          <w:rFonts w:ascii="Times New Roman" w:hAnsi="Times New Roman" w:cs="Times New Roman"/>
+          <w:b/>
+          <w:bCs/>
+        </w:rPr>
+      </w:pPr>
+    </w:p>
+    <w:p>
+      <w:pPr>
+        <w:spacing w:after="0" w:line="240" w:lineRule="auto"/>
+        <w:rPr>
+          <w:rFonts w:ascii="Times New Roman" w:hAnsi="Times New Roman" w:cs="Times New Roman"/>
+          <w:b/>
+          <w:bCs/>
+        </w:rPr>
+      </w:pPr>
+    </w:p>
+    <w:p>
+      <w:pPr>
+        <w:spacing w:after="0" w:line="240" w:lineRule="auto"/>
+        <w:rPr>
+          <w:rFonts w:ascii="Times New Roman" w:hAnsi="Times New Roman" w:cs="Times New Roman"/>
+          <w:b/>
+          <w:bCs/>
+        </w:rPr>
+      </w:pPr>
+    </w:p>
+    <w:p>
+      <w:pPr>
+        <w:spacing w:after="0" w:line="240" w:lineRule="auto"/>
+        <w:rPr>
+          <w:rFonts w:ascii="Times New Roman" w:hAnsi="Times New Roman" w:cs="Times New Roman"/>
         </w:rPr>
       </w:pPr>
     </w:p>
@@ -557,22 +1879,61 @@
         <w:rPr>
           <w:rFonts w:ascii="Times New Roman" w:hAnsi="Times New Roman" w:cs="Times New Roman"/>
         </w:rPr>
-        <w:t>As a manager, I want to search by a range of dates to see part numbers produced during that period.</w:t>
-      </w:r>
-    </w:p>
-    <w:p>
-      <w:pPr>
-        <w:pStyle w:val="ListParagraph"/>
-        <w:spacing w:after="0" w:line="240" w:lineRule="auto"/>
-        <w:rPr>
-          <w:rFonts w:ascii="Times New Roman" w:hAnsi="Times New Roman" w:cs="Times New Roman"/>
-        </w:rPr>
-      </w:pPr>
-    </w:p>
-    <w:p>
-      <w:pPr>
-        <w:pStyle w:val="ListParagraph"/>
-        <w:spacing w:after="0" w:line="240" w:lineRule="auto"/>
+        <w:t xml:space="preserve">As a manager of </w:t>
+      </w:r>
+      <w:r>
+        <w:rPr>
+          <w:rFonts w:ascii="Times New Roman" w:hAnsi="Times New Roman" w:cs="Times New Roman"/>
+        </w:rPr>
+        <w:t>any department</w:t>
+      </w:r>
+      <w:r>
+        <w:rPr>
+          <w:rFonts w:ascii="Times New Roman" w:hAnsi="Times New Roman" w:cs="Times New Roman"/>
+        </w:rPr>
+        <w:t xml:space="preserve">, </w:t>
+      </w:r>
+      <w:r>
+        <w:rPr>
+          <w:rFonts w:ascii="Times New Roman" w:hAnsi="Times New Roman" w:cs="Times New Roman"/>
+        </w:rPr>
+        <w:t xml:space="preserve">I want </w:t>
+      </w:r>
+      <w:r>
+        <w:rPr>
+          <w:rFonts w:ascii="Times New Roman" w:hAnsi="Times New Roman" w:cs="Times New Roman"/>
+          <w:b/>
+          <w:bCs/>
+        </w:rPr>
+        <w:t>field-level validation</w:t>
+      </w:r>
+      <w:r>
+        <w:rPr>
+          <w:rFonts w:ascii="Times New Roman" w:hAnsi="Times New Roman" w:cs="Times New Roman"/>
+        </w:rPr>
+        <w:t xml:space="preserve"> with clear and descriptive messages to describe how data should be entered so I don’t submit bad data into text fields</w:t>
+      </w:r>
+      <w:r>
+        <w:rPr>
+          <w:rFonts w:ascii="Times New Roman" w:hAnsi="Times New Roman" w:cs="Times New Roman"/>
+        </w:rPr>
+        <w:t>.</w:t>
+      </w:r>
+    </w:p>
+    <w:p>
+      <w:pPr>
+        <w:spacing w:after="0" w:line="240" w:lineRule="auto"/>
+        <w:rPr>
+          <w:rFonts w:ascii="Times New Roman" w:hAnsi="Times New Roman" w:cs="Times New Roman"/>
+          <w:b/>
+          <w:bCs/>
+        </w:rPr>
+      </w:pPr>
+    </w:p>
+    <w:p>
+      <w:pPr>
+        <w:spacing w:after="0" w:line="240" w:lineRule="auto"/>
+        <w:ind w:left="720"/>
         <w:rPr>
           <w:rFonts w:ascii="Times New Roman" w:hAnsi="Times New Roman" w:cs="Times New Roman"/>
           <w:b/>
@@ -590,32 +1951,573 @@
     </w:p>
     <w:p>
       <w:pPr>
-        <w:pStyle w:val="ListParagraph"/>
-        <w:spacing w:after="0" w:line="240" w:lineRule="auto"/>
-        <w:rPr>
-          <w:rFonts w:ascii="Times New Roman" w:hAnsi="Times New Roman" w:cs="Times New Roman"/>
-        </w:rPr>
-      </w:pPr>
-      <w:r>
-        <w:rPr>
-          <w:rFonts w:ascii="Times New Roman" w:hAnsi="Times New Roman" w:cs="Times New Roman"/>
-        </w:rPr>
-        <w:t>When a manager is using the user interface, when they select date range as a search type from a drop-down menu and enter a date range into the search bar, they should see a list of those part numbers whose due dates fall within the date range entered in the search bar.</w:t>
-      </w:r>
-    </w:p>
-    <w:p>
-      <w:pPr>
-        <w:pStyle w:val="ListParagraph"/>
-        <w:spacing w:after="0" w:line="240" w:lineRule="auto"/>
-        <w:rPr>
-          <w:rFonts w:ascii="Times New Roman" w:hAnsi="Times New Roman" w:cs="Times New Roman"/>
-          <w:b/>
-          <w:bCs/>
-        </w:rPr>
-      </w:pPr>
-    </w:p>
-    <w:p>
-      <w:pPr>
+        <w:spacing w:after="0" w:line="240" w:lineRule="auto"/>
+        <w:ind w:left="720"/>
+        <w:rPr>
+          <w:rFonts w:ascii="Times New Roman" w:hAnsi="Times New Roman" w:cs="Times New Roman"/>
+        </w:rPr>
+      </w:pPr>
+      <w:r>
+        <w:rPr>
+          <w:rFonts w:ascii="Times New Roman" w:hAnsi="Times New Roman" w:cs="Times New Roman"/>
+          <w:b/>
+          <w:bCs/>
+        </w:rPr>
+        <w:t xml:space="preserve">Given </w:t>
+      </w:r>
+      <w:r>
+        <w:rPr>
+          <w:rFonts w:ascii="Times New Roman" w:hAnsi="Times New Roman" w:cs="Times New Roman"/>
+        </w:rPr>
+        <w:t xml:space="preserve">the search interface, </w:t>
+      </w:r>
+      <w:r>
+        <w:rPr>
+          <w:rFonts w:ascii="Times New Roman" w:hAnsi="Times New Roman" w:cs="Times New Roman"/>
+          <w:b/>
+          <w:bCs/>
+        </w:rPr>
+        <w:t>when</w:t>
+      </w:r>
+      <w:r>
+        <w:rPr>
+          <w:rFonts w:ascii="Times New Roman" w:hAnsi="Times New Roman" w:cs="Times New Roman"/>
+        </w:rPr>
+        <w:t xml:space="preserve"> a manager uses a selected search query and inputs invalid data, </w:t>
+      </w:r>
+      <w:r>
+        <w:rPr>
+          <w:rFonts w:ascii="Times New Roman" w:hAnsi="Times New Roman" w:cs="Times New Roman"/>
+          <w:b/>
+          <w:bCs/>
+        </w:rPr>
+        <w:t xml:space="preserve">then </w:t>
+      </w:r>
+      <w:r>
+        <w:rPr>
+          <w:rFonts w:ascii="Times New Roman" w:hAnsi="Times New Roman" w:cs="Times New Roman"/>
+        </w:rPr>
+        <w:t>the manager will be alerted that the search parameter has violated a validation constraint</w:t>
+      </w:r>
+      <w:r>
+        <w:rPr>
+          <w:rFonts w:ascii="Times New Roman" w:hAnsi="Times New Roman" w:cs="Times New Roman"/>
+        </w:rPr>
+        <w:t xml:space="preserve"> and must be corrected before the query executes</w:t>
+      </w:r>
+      <w:r>
+        <w:rPr>
+          <w:rFonts w:ascii="Times New Roman" w:hAnsi="Times New Roman" w:cs="Times New Roman"/>
+        </w:rPr>
+        <w:t>, examples include:</w:t>
+      </w:r>
+    </w:p>
+    <w:p>
+      <w:pPr>
+        <w:spacing w:after="0" w:line="240" w:lineRule="auto"/>
+        <w:ind w:left="720"/>
+        <w:rPr>
+          <w:rFonts w:ascii="Times New Roman" w:hAnsi="Times New Roman" w:cs="Times New Roman"/>
+        </w:rPr>
+      </w:pPr>
+    </w:p>
+    <w:p>
+      <w:pPr>
+        <w:pStyle w:val="ListParagraph"/>
+        <w:numPr>
+          <w:ilvl w:val="0"/>
+          <w:numId w:val="2"/>
+        </w:numPr>
+        <w:spacing w:after="0" w:line="240" w:lineRule="auto"/>
+        <w:rPr>
+          <w:rFonts w:ascii="Times New Roman" w:hAnsi="Times New Roman" w:cs="Times New Roman"/>
+        </w:rPr>
+      </w:pPr>
+      <w:r>
+        <w:rPr>
+          <w:rFonts w:ascii="Times New Roman" w:hAnsi="Times New Roman" w:cs="Times New Roman"/>
+        </w:rPr>
+        <w:t>An alert box displaying the message “Please enter Part Number containing letters, numbers, and hyphens only.”</w:t>
+      </w:r>
+    </w:p>
+    <w:p>
+      <w:pPr>
+        <w:pStyle w:val="ListParagraph"/>
+        <w:numPr>
+          <w:ilvl w:val="0"/>
+          <w:numId w:val="2"/>
+        </w:numPr>
+        <w:spacing w:after="0" w:line="240" w:lineRule="auto"/>
+        <w:rPr>
+          <w:rFonts w:ascii="Times New Roman" w:hAnsi="Times New Roman" w:cs="Times New Roman"/>
+        </w:rPr>
+      </w:pPr>
+      <w:r>
+        <w:rPr>
+          <w:rFonts w:ascii="Times New Roman" w:hAnsi="Times New Roman" w:cs="Times New Roman"/>
+        </w:rPr>
+        <w:t>An alert box displaying the message “Please enter date format as mm/dd/yy-mm/dd/yy.”</w:t>
+      </w:r>
+    </w:p>
+    <w:p>
+      <w:pPr>
+        <w:pStyle w:val="ListParagraph"/>
+        <w:numPr>
+          <w:ilvl w:val="0"/>
+          <w:numId w:val="2"/>
+        </w:numPr>
+        <w:spacing w:after="0" w:line="240" w:lineRule="auto"/>
+        <w:rPr>
+          <w:rFonts w:ascii="Times New Roman" w:hAnsi="Times New Roman" w:cs="Times New Roman"/>
+        </w:rPr>
+      </w:pPr>
+      <w:r>
+        <w:rPr>
+          <w:rFonts w:ascii="Times New Roman" w:hAnsi="Times New Roman" w:cs="Times New Roman"/>
+        </w:rPr>
+        <w:t>An alert box displaying the message “Beginning date occurs after ending date. Please enter as (Beginning Date)1/1/2024-(Ending Date)3/1/2024”.</w:t>
+      </w:r>
+    </w:p>
+    <w:p>
+      <w:pPr>
+        <w:pStyle w:val="ListParagraph"/>
+        <w:spacing w:after="0" w:line="240" w:lineRule="auto"/>
+        <w:ind w:left="1800"/>
+        <w:rPr>
+          <w:rFonts w:ascii="Times New Roman" w:hAnsi="Times New Roman" w:cs="Times New Roman"/>
+        </w:rPr>
+      </w:pPr>
+    </w:p>
+    <w:p>
+      <w:pPr>
+        <w:spacing w:after="0" w:line="240" w:lineRule="auto"/>
+        <w:ind w:left="720"/>
+        <w:rPr>
+          <w:rFonts w:ascii="Times New Roman" w:hAnsi="Times New Roman" w:cs="Times New Roman"/>
+        </w:rPr>
+      </w:pPr>
+      <w:r>
+        <w:rPr>
+          <w:rFonts w:ascii="Times New Roman" w:hAnsi="Times New Roman" w:cs="Times New Roman"/>
+          <w:b/>
+          <w:bCs/>
+        </w:rPr>
+        <w:t xml:space="preserve">Given </w:t>
+      </w:r>
+      <w:r>
+        <w:rPr>
+          <w:rFonts w:ascii="Times New Roman" w:hAnsi="Times New Roman" w:cs="Times New Roman"/>
+        </w:rPr>
+        <w:t xml:space="preserve">the search interface, </w:t>
+      </w:r>
+      <w:r>
+        <w:rPr>
+          <w:rFonts w:ascii="Times New Roman" w:hAnsi="Times New Roman" w:cs="Times New Roman"/>
+          <w:b/>
+          <w:bCs/>
+        </w:rPr>
+        <w:t>when</w:t>
+      </w:r>
+      <w:r>
+        <w:t xml:space="preserve"> </w:t>
+      </w:r>
+      <w:r>
+        <w:rPr>
+          <w:rFonts w:ascii="Times New Roman" w:hAnsi="Times New Roman" w:cs="Times New Roman"/>
+        </w:rPr>
+        <w:t xml:space="preserve">a manager wants to </w:t>
+      </w:r>
+      <w:r>
+        <w:rPr>
+          <w:rFonts w:ascii="Times New Roman" w:hAnsi="Times New Roman" w:cs="Times New Roman"/>
+          <w:b/>
+          <w:bCs/>
+        </w:rPr>
+        <w:t xml:space="preserve">create </w:t>
+      </w:r>
+      <w:r>
+        <w:rPr>
+          <w:rFonts w:ascii="Times New Roman" w:hAnsi="Times New Roman" w:cs="Times New Roman"/>
+        </w:rPr>
+        <w:t xml:space="preserve">or </w:t>
+      </w:r>
+      <w:r>
+        <w:rPr>
+          <w:rFonts w:ascii="Times New Roman" w:hAnsi="Times New Roman" w:cs="Times New Roman"/>
+          <w:b/>
+          <w:bCs/>
+        </w:rPr>
+        <w:t xml:space="preserve">update </w:t>
+      </w:r>
+      <w:r>
+        <w:rPr>
+          <w:rFonts w:ascii="Times New Roman" w:hAnsi="Times New Roman" w:cs="Times New Roman"/>
+        </w:rPr>
+        <w:t xml:space="preserve">a record and inputs invalid data in required fields, </w:t>
+      </w:r>
+      <w:r>
+        <w:rPr>
+          <w:rFonts w:ascii="Times New Roman" w:hAnsi="Times New Roman" w:cs="Times New Roman"/>
+          <w:b/>
+          <w:bCs/>
+        </w:rPr>
+        <w:t xml:space="preserve">then </w:t>
+      </w:r>
+      <w:r>
+        <w:rPr>
+          <w:rFonts w:ascii="Times New Roman" w:hAnsi="Times New Roman" w:cs="Times New Roman"/>
+        </w:rPr>
+        <w:t xml:space="preserve">the manager will be alerted that the </w:t>
+      </w:r>
+      <w:r>
+        <w:rPr>
+          <w:rFonts w:ascii="Times New Roman" w:hAnsi="Times New Roman" w:cs="Times New Roman"/>
+        </w:rPr>
+        <w:t xml:space="preserve">input </w:t>
+      </w:r>
+      <w:r>
+        <w:rPr>
+          <w:rFonts w:ascii="Times New Roman" w:hAnsi="Times New Roman" w:cs="Times New Roman"/>
+        </w:rPr>
+        <w:t xml:space="preserve">field </w:t>
+      </w:r>
+      <w:r>
+        <w:rPr>
+          <w:rFonts w:ascii="Times New Roman" w:hAnsi="Times New Roman" w:cs="Times New Roman"/>
+        </w:rPr>
+        <w:t xml:space="preserve">has violated a validation constraint and </w:t>
+      </w:r>
+      <w:r>
+        <w:rPr>
+          <w:rFonts w:ascii="Times New Roman" w:hAnsi="Times New Roman" w:cs="Times New Roman"/>
+        </w:rPr>
+        <w:t xml:space="preserve">must be corrected </w:t>
+      </w:r>
+      <w:r>
+        <w:rPr>
+          <w:rFonts w:ascii="Times New Roman" w:hAnsi="Times New Roman" w:cs="Times New Roman"/>
+        </w:rPr>
+        <w:t>before a record can be created or updated.</w:t>
+      </w:r>
+    </w:p>
+    <w:p>
+      <w:pPr>
+        <w:spacing w:after="0" w:line="240" w:lineRule="auto"/>
+        <w:ind w:left="720"/>
+        <w:rPr>
+          <w:rFonts w:ascii="Times New Roman" w:hAnsi="Times New Roman" w:cs="Times New Roman"/>
+        </w:rPr>
+      </w:pPr>
+      <w:r>
+        <w:rPr>
+          <w:rFonts w:ascii="Times New Roman" w:hAnsi="Times New Roman" w:cs="Times New Roman"/>
+          <w:b/>
+          <w:bCs/>
+        </w:rPr>
+        <w:t xml:space="preserve"> </w:t>
+      </w:r>
+      <w:r>
+        <w:rPr>
+          <w:rFonts w:ascii="Times New Roman" w:hAnsi="Times New Roman" w:cs="Times New Roman"/>
+        </w:rPr>
+        <w:t xml:space="preserve"> </w:t>
+      </w:r>
+    </w:p>
+    <w:p>
+      <w:pPr>
+        <w:pStyle w:val="ListParagraph"/>
+        <w:numPr>
+          <w:ilvl w:val="0"/>
+          <w:numId w:val="2"/>
+        </w:numPr>
+        <w:spacing w:after="0" w:line="240" w:lineRule="auto"/>
+        <w:rPr>
+          <w:rFonts w:ascii="Times New Roman" w:hAnsi="Times New Roman" w:cs="Times New Roman"/>
+        </w:rPr>
+      </w:pPr>
+      <w:r>
+        <w:rPr>
+          <w:rFonts w:ascii="Times New Roman" w:hAnsi="Times New Roman" w:cs="Times New Roman"/>
+        </w:rPr>
+        <w:t>T</w:t>
+      </w:r>
+      <w:r>
+        <w:rPr>
+          <w:rFonts w:ascii="Times New Roman" w:hAnsi="Times New Roman" w:cs="Times New Roman"/>
+        </w:rPr>
+        <w:t>he required fields for text input are PART_NUMBER, DATE_DUE, PURCHASE_ORDER_NUMBER, QTY, and DATE_RECEIVED.</w:t>
+      </w:r>
+    </w:p>
+    <w:p>
+      <w:pPr>
+        <w:pStyle w:val="ListParagraph"/>
+        <w:numPr>
+          <w:ilvl w:val="0"/>
+          <w:numId w:val="2"/>
+        </w:numPr>
+        <w:spacing w:after="0" w:line="240" w:lineRule="auto"/>
+        <w:rPr>
+          <w:rFonts w:ascii="Times New Roman" w:hAnsi="Times New Roman" w:cs="Times New Roman"/>
+        </w:rPr>
+      </w:pPr>
+      <w:r>
+        <w:rPr>
+          <w:rFonts w:ascii="Times New Roman" w:hAnsi="Times New Roman" w:cs="Times New Roman"/>
+        </w:rPr>
+        <w:t>The required fields of CUSTOMER_ID, OPERATOR_ID, and OPERATIONS will be controlled picks implemented using a drop-down menu.</w:t>
+      </w:r>
+    </w:p>
+    <w:p>
+      <w:pPr>
+        <w:pStyle w:val="ListParagraph"/>
+        <w:numPr>
+          <w:ilvl w:val="0"/>
+          <w:numId w:val="2"/>
+        </w:numPr>
+        <w:spacing w:after="0" w:line="240" w:lineRule="auto"/>
+        <w:rPr>
+          <w:rFonts w:ascii="Times New Roman" w:hAnsi="Times New Roman" w:cs="Times New Roman"/>
+        </w:rPr>
+      </w:pPr>
+      <w:r>
+        <w:rPr>
+          <w:rFonts w:ascii="Times New Roman" w:hAnsi="Times New Roman" w:cs="Times New Roman"/>
+        </w:rPr>
+        <w:t>An inline error message displaying the message “Quantity must be greater than 0.” QTY(INT) &gt; 0.</w:t>
+      </w:r>
+    </w:p>
+    <w:p>
+      <w:pPr>
+        <w:pStyle w:val="ListParagraph"/>
+        <w:numPr>
+          <w:ilvl w:val="0"/>
+          <w:numId w:val="2"/>
+        </w:numPr>
+        <w:spacing w:after="0" w:line="240" w:lineRule="auto"/>
+        <w:rPr>
+          <w:rFonts w:ascii="Times New Roman" w:hAnsi="Times New Roman" w:cs="Times New Roman"/>
+        </w:rPr>
+      </w:pPr>
+      <w:r>
+        <w:rPr>
+          <w:rFonts w:ascii="Times New Roman" w:hAnsi="Times New Roman" w:cs="Times New Roman"/>
+        </w:rPr>
+        <w:t>An inline error message displaying the message “</w:t>
+      </w:r>
+      <w:r>
+        <w:rPr>
+          <w:rFonts w:ascii="Times New Roman" w:hAnsi="Times New Roman" w:cs="Times New Roman"/>
+        </w:rPr>
+        <w:t>Please enter Part Number containing letters, numbers, and hyphens only.”</w:t>
+      </w:r>
+    </w:p>
+    <w:p>
+      <w:pPr>
+        <w:pStyle w:val="ListParagraph"/>
+        <w:numPr>
+          <w:ilvl w:val="0"/>
+          <w:numId w:val="2"/>
+        </w:numPr>
+        <w:spacing w:after="0" w:line="240" w:lineRule="auto"/>
+        <w:rPr>
+          <w:rFonts w:ascii="Times New Roman" w:hAnsi="Times New Roman" w:cs="Times New Roman"/>
+        </w:rPr>
+      </w:pPr>
+      <w:r>
+        <w:rPr>
+          <w:rFonts w:ascii="Times New Roman" w:hAnsi="Times New Roman" w:cs="Times New Roman"/>
+        </w:rPr>
+        <w:t>An inline error message displaying the message “Purchase Order Number must be alphanumeric only, use of special characters is prohibited.”</w:t>
+      </w:r>
+    </w:p>
+    <w:p>
+      <w:pPr>
+        <w:pStyle w:val="ListParagraph"/>
+        <w:numPr>
+          <w:ilvl w:val="0"/>
+          <w:numId w:val="2"/>
+        </w:numPr>
+        <w:spacing w:after="0" w:line="240" w:lineRule="auto"/>
+        <w:rPr>
+          <w:rFonts w:ascii="Times New Roman" w:hAnsi="Times New Roman" w:cs="Times New Roman"/>
+        </w:rPr>
+      </w:pPr>
+      <w:r>
+        <w:rPr>
+          <w:rFonts w:ascii="Times New Roman" w:hAnsi="Times New Roman" w:cs="Times New Roman"/>
+        </w:rPr>
+        <w:t>An inline error message displaying the message “Date Due must be of the format mm/dd/yy.”</w:t>
+      </w:r>
+    </w:p>
+    <w:p>
+      <w:pPr>
+        <w:pStyle w:val="ListParagraph"/>
+        <w:numPr>
+          <w:ilvl w:val="0"/>
+          <w:numId w:val="2"/>
+        </w:numPr>
+        <w:spacing w:after="0" w:line="240" w:lineRule="auto"/>
+        <w:rPr>
+          <w:rFonts w:ascii="Times New Roman" w:hAnsi="Times New Roman" w:cs="Times New Roman"/>
+        </w:rPr>
+      </w:pPr>
+      <w:r>
+        <w:rPr>
+          <w:rFonts w:ascii="Times New Roman" w:hAnsi="Times New Roman" w:cs="Times New Roman"/>
+        </w:rPr>
+        <w:t>An inline error message displaying the message “Date Received must of the format mm/dd/yy.”</w:t>
+      </w:r>
+    </w:p>
+    <w:p>
+      <w:pPr>
+        <w:pStyle w:val="ListParagraph"/>
+        <w:spacing w:after="0" w:line="240" w:lineRule="auto"/>
+        <w:ind w:left="1800"/>
+        <w:rPr>
+          <w:rFonts w:ascii="Times New Roman" w:hAnsi="Times New Roman" w:cs="Times New Roman"/>
+        </w:rPr>
+      </w:pPr>
+    </w:p>
+    <w:p>
+      <w:pPr>
+        <w:spacing w:after="0" w:line="240" w:lineRule="auto"/>
+        <w:ind w:left="720"/>
+        <w:rPr>
+          <w:rFonts w:ascii="Times New Roman" w:hAnsi="Times New Roman" w:cs="Times New Roman"/>
+        </w:rPr>
+      </w:pPr>
+      <w:r>
+        <w:rPr>
+          <w:rFonts w:ascii="Times New Roman" w:hAnsi="Times New Roman" w:cs="Times New Roman"/>
+          <w:b/>
+          <w:bCs/>
+        </w:rPr>
+        <w:t xml:space="preserve">Given </w:t>
+      </w:r>
+      <w:r>
+        <w:rPr>
+          <w:rFonts w:ascii="Times New Roman" w:hAnsi="Times New Roman" w:cs="Times New Roman"/>
+        </w:rPr>
+        <w:t xml:space="preserve">the search interface, </w:t>
+      </w:r>
+      <w:r>
+        <w:rPr>
+          <w:rFonts w:ascii="Times New Roman" w:hAnsi="Times New Roman" w:cs="Times New Roman"/>
+          <w:b/>
+          <w:bCs/>
+        </w:rPr>
+        <w:t xml:space="preserve">when </w:t>
+      </w:r>
+      <w:r>
+        <w:rPr>
+          <w:rFonts w:ascii="Times New Roman" w:hAnsi="Times New Roman" w:cs="Times New Roman"/>
+        </w:rPr>
+        <w:t xml:space="preserve">a manager wants to </w:t>
+      </w:r>
+      <w:r>
+        <w:rPr>
+          <w:rFonts w:ascii="Times New Roman" w:hAnsi="Times New Roman" w:cs="Times New Roman"/>
+          <w:b/>
+          <w:bCs/>
+        </w:rPr>
+        <w:t xml:space="preserve">create </w:t>
+      </w:r>
+      <w:r>
+        <w:rPr>
+          <w:rFonts w:ascii="Times New Roman" w:hAnsi="Times New Roman" w:cs="Times New Roman"/>
+        </w:rPr>
+        <w:t xml:space="preserve">or </w:t>
+      </w:r>
+      <w:r>
+        <w:rPr>
+          <w:rFonts w:ascii="Times New Roman" w:hAnsi="Times New Roman" w:cs="Times New Roman"/>
+          <w:b/>
+          <w:bCs/>
+        </w:rPr>
+        <w:t>update</w:t>
+      </w:r>
+      <w:r>
+        <w:rPr>
+          <w:rFonts w:ascii="Times New Roman" w:hAnsi="Times New Roman" w:cs="Times New Roman"/>
+        </w:rPr>
+        <w:t xml:space="preserve"> a record, only the authorized users of the Machine Shop and Fabrication departments can </w:t>
+      </w:r>
+      <w:r>
+        <w:rPr>
+          <w:rFonts w:ascii="Times New Roman" w:hAnsi="Times New Roman" w:cs="Times New Roman"/>
+          <w:b/>
+          <w:bCs/>
+        </w:rPr>
+        <w:t>create, update, or delete</w:t>
+      </w:r>
+      <w:r>
+        <w:rPr>
+          <w:rFonts w:ascii="Times New Roman" w:hAnsi="Times New Roman" w:cs="Times New Roman"/>
+        </w:rPr>
+        <w:t>. Quality and Shipping department managers will have read-only access.</w:t>
+      </w:r>
+    </w:p>
+    <w:p>
+      <w:pPr>
+        <w:spacing w:after="0" w:line="240" w:lineRule="auto"/>
+        <w:ind w:left="720"/>
+        <w:rPr>
+          <w:rFonts w:ascii="Times New Roman" w:hAnsi="Times New Roman" w:cs="Times New Roman"/>
+        </w:rPr>
+      </w:pPr>
+    </w:p>
+    <w:p>
+      <w:pPr>
+        <w:spacing w:after="0" w:line="240" w:lineRule="auto"/>
+        <w:ind w:left="720"/>
+        <w:rPr>
+          <w:rFonts w:ascii="Times New Roman" w:hAnsi="Times New Roman" w:cs="Times New Roman"/>
+        </w:rPr>
+      </w:pPr>
+    </w:p>
+    <w:p>
+      <w:pPr>
+        <w:spacing w:after="0" w:line="240" w:lineRule="auto"/>
+        <w:ind w:left="720"/>
+        <w:rPr>
+          <w:rFonts w:ascii="Times New Roman" w:hAnsi="Times New Roman" w:cs="Times New Roman"/>
+          <w:b/>
+          <w:bCs/>
+        </w:rPr>
+      </w:pPr>
+    </w:p>
+    <w:p>
+      <w:pPr>
+        <w:spacing w:after="0" w:line="240" w:lineRule="auto"/>
+        <w:ind w:left="720"/>
+        <w:rPr>
+          <w:rFonts w:ascii="Times New Roman" w:hAnsi="Times New Roman" w:cs="Times New Roman"/>
+        </w:rPr>
+      </w:pPr>
+    </w:p>
+    <w:p>
+      <w:pPr>
+        <w:spacing w:after="0" w:line="240" w:lineRule="auto"/>
+        <w:rPr>
+          <w:rFonts w:ascii="Times New Roman" w:hAnsi="Times New Roman" w:cs="Times New Roman"/>
+          <w:b/>
+          <w:bCs/>
+        </w:rPr>
+      </w:pPr>
+    </w:p>
+    <w:p>
+      <w:pPr>
+        <w:spacing w:after="0" w:line="240" w:lineRule="auto"/>
+        <w:rPr>
+          <w:rFonts w:ascii="Times New Roman" w:hAnsi="Times New Roman" w:cs="Times New Roman"/>
+          <w:b/>
+          <w:bCs/>
+        </w:rPr>
+      </w:pPr>
+    </w:p>
+    <w:p>
+      <w:pPr>
+        <w:pStyle w:val="ListParagraph"/>
         <w:spacing w:after="0" w:line="240" w:lineRule="auto"/>
         <w:rPr>
           <w:rFonts w:ascii="Times New Roman" w:hAnsi="Times New Roman" w:cs="Times New Roman"/>
@@ -642,7 +2544,7 @@
         <w:rPr>
           <w:rFonts w:ascii="Times New Roman" w:hAnsi="Times New Roman" w:cs="Times New Roman"/>
         </w:rPr>
-        <w:t>As a manager, I want to search by an operator, to see all the part numbers produced by that specific operator.</w:t>
+        <w:t>As a manager of any department, I want the results to be paged and not continuously scrolled, so that I can click on the columns and have them reorganize the page in a descending order depending on which column I click on.</w:t>
       </w:r>
     </w:p>
     <w:p>
@@ -684,27 +2586,52 @@
       <w:r>
         <w:rPr>
           <w:rFonts w:ascii="Times New Roman" w:hAnsi="Times New Roman" w:cs="Times New Roman"/>
-        </w:rPr>
-        <w:t>When a manager is using the user interface, when they select operator as a search type from a drop-down menu and enter an operator’s name into the search bar, they should see a list of those part numbers corresponding to the operator that produced them.</w:t>
-      </w:r>
-    </w:p>
-    <w:p>
-      <w:pPr>
-        <w:spacing w:after="0" w:line="240" w:lineRule="auto"/>
-        <w:rPr>
-          <w:rFonts w:ascii="Times New Roman" w:hAnsi="Times New Roman" w:cs="Times New Roman"/>
-          <w:b/>
-          <w:bCs/>
-        </w:rPr>
-      </w:pPr>
-    </w:p>
-    <w:p>
-      <w:pPr>
-        <w:spacing w:after="0" w:line="240" w:lineRule="auto"/>
-        <w:rPr>
-          <w:rFonts w:ascii="Times New Roman" w:hAnsi="Times New Roman" w:cs="Times New Roman"/>
-          <w:b/>
-          <w:bCs/>
+          <w:b/>
+          <w:bCs/>
+        </w:rPr>
+        <w:t xml:space="preserve">Given </w:t>
+      </w:r>
+      <w:r>
+        <w:rPr>
+          <w:rFonts w:ascii="Times New Roman" w:hAnsi="Times New Roman" w:cs="Times New Roman"/>
+        </w:rPr>
+        <w:t xml:space="preserve">the search interface, </w:t>
+      </w:r>
+      <w:r>
+        <w:rPr>
+          <w:rFonts w:ascii="Times New Roman" w:hAnsi="Times New Roman" w:cs="Times New Roman"/>
+          <w:b/>
+          <w:bCs/>
+        </w:rPr>
+        <w:t xml:space="preserve">when </w:t>
+      </w:r>
+      <w:r>
+        <w:rPr>
+          <w:rFonts w:ascii="Times New Roman" w:hAnsi="Times New Roman" w:cs="Times New Roman"/>
+        </w:rPr>
+        <w:t xml:space="preserve">a manager performs a search query, and the record results are returned to the search interface, </w:t>
+      </w:r>
+      <w:r>
+        <w:rPr>
+          <w:rFonts w:ascii="Times New Roman" w:hAnsi="Times New Roman" w:cs="Times New Roman"/>
+          <w:b/>
+          <w:bCs/>
+        </w:rPr>
+        <w:t>then</w:t>
+      </w:r>
+      <w:r>
+        <w:rPr>
+          <w:rFonts w:ascii="Times New Roman" w:hAnsi="Times New Roman" w:cs="Times New Roman"/>
+        </w:rPr>
+        <w:t xml:space="preserve"> a manager will see a search interface that shows the record results in a paged order, whose columns can be clicked to organize the records in descending or ascending order depending on which column the manager clicks.</w:t>
+      </w:r>
+    </w:p>
+    <w:p>
+      <w:pPr>
+        <w:pStyle w:val="ListParagraph"/>
+        <w:spacing w:after="0" w:line="240" w:lineRule="auto"/>
+        <w:rPr>
+          <w:rFonts w:ascii="Times New Roman" w:hAnsi="Times New Roman" w:cs="Times New Roman"/>
         </w:rPr>
       </w:pPr>
     </w:p>
@@ -713,7 +2640,7 @@
         <w:pStyle w:val="ListParagraph"/>
         <w:numPr>
           <w:ilvl w:val="0"/>
-          <w:numId w:val="1"/>
+          <w:numId w:val="2"/>
         </w:numPr>
         <w:spacing w:after="0" w:line="240" w:lineRule="auto"/>
         <w:rPr>
@@ -725,75 +2652,52 @@
       <w:r>
         <w:rPr>
           <w:rFonts w:ascii="Times New Roman" w:hAnsi="Times New Roman" w:cs="Times New Roman"/>
-        </w:rPr>
-        <w:t>As a manager, I want to search by department, to see all the part numbers produced by that specific department.</w:t>
-      </w:r>
-    </w:p>
-    <w:p>
-      <w:pPr>
-        <w:pStyle w:val="ListParagraph"/>
-        <w:spacing w:after="0" w:line="240" w:lineRule="auto"/>
-        <w:rPr>
-          <w:rFonts w:ascii="Times New Roman" w:hAnsi="Times New Roman" w:cs="Times New Roman"/>
-        </w:rPr>
-      </w:pPr>
-    </w:p>
-    <w:p>
-      <w:pPr>
-        <w:pStyle w:val="ListParagraph"/>
-        <w:spacing w:after="0" w:line="240" w:lineRule="auto"/>
-        <w:rPr>
-          <w:rFonts w:ascii="Times New Roman" w:hAnsi="Times New Roman" w:cs="Times New Roman"/>
-          <w:b/>
-          <w:bCs/>
-        </w:rPr>
-      </w:pPr>
-      <w:r>
-        <w:rPr>
-          <w:rFonts w:ascii="Times New Roman" w:hAnsi="Times New Roman" w:cs="Times New Roman"/>
-          <w:b/>
-          <w:bCs/>
-        </w:rPr>
-        <w:t>Acceptance Criteria:</w:t>
-      </w:r>
-    </w:p>
-    <w:p>
-      <w:pPr>
-        <w:pStyle w:val="ListParagraph"/>
-        <w:spacing w:after="0" w:line="240" w:lineRule="auto"/>
-        <w:rPr>
-          <w:rFonts w:ascii="Times New Roman" w:hAnsi="Times New Roman" w:cs="Times New Roman"/>
-        </w:rPr>
-      </w:pPr>
-      <w:r>
-        <w:rPr>
-          <w:rFonts w:ascii="Times New Roman" w:hAnsi="Times New Roman" w:cs="Times New Roman"/>
-        </w:rPr>
-        <w:t>When a manager is using the user interface, when they select a department as a search type from a drop-down menu and press the search button next to the search bar without entering any text, they should see a list of those part numbers corresponding to the department that produced them.</w:t>
-      </w:r>
-    </w:p>
-    <w:p>
-      <w:pPr>
-        <w:spacing w:after="0" w:line="240" w:lineRule="auto"/>
-        <w:rPr>
-          <w:rFonts w:ascii="Times New Roman" w:hAnsi="Times New Roman" w:cs="Times New Roman"/>
-        </w:rPr>
-      </w:pPr>
-    </w:p>
-    <w:p>
-      <w:pPr>
-        <w:spacing w:after="0" w:line="240" w:lineRule="auto"/>
-        <w:rPr>
-          <w:rFonts w:ascii="Times New Roman" w:hAnsi="Times New Roman" w:cs="Times New Roman"/>
-        </w:rPr>
-      </w:pPr>
+          <w:b/>
+          <w:bCs/>
+        </w:rPr>
+        <w:t xml:space="preserve">Given </w:t>
+      </w:r>
+      <w:r>
+        <w:rPr>
+          <w:rFonts w:ascii="Times New Roman" w:hAnsi="Times New Roman" w:cs="Times New Roman"/>
+        </w:rPr>
+        <w:t xml:space="preserve">the search query results that contain a number of records greater than 50, </w:t>
+      </w:r>
+      <w:r>
+        <w:rPr>
+          <w:rFonts w:ascii="Times New Roman" w:hAnsi="Times New Roman" w:cs="Times New Roman"/>
+          <w:b/>
+          <w:bCs/>
+        </w:rPr>
+        <w:t xml:space="preserve">when </w:t>
+      </w:r>
+      <w:r>
+        <w:rPr>
+          <w:rFonts w:ascii="Times New Roman" w:hAnsi="Times New Roman" w:cs="Times New Roman"/>
+        </w:rPr>
+        <w:t xml:space="preserve">a manager views the returned records, </w:t>
+      </w:r>
+      <w:r>
+        <w:rPr>
+          <w:rFonts w:ascii="Times New Roman" w:hAnsi="Times New Roman" w:cs="Times New Roman"/>
+          <w:b/>
+          <w:bCs/>
+        </w:rPr>
+        <w:t>then</w:t>
+      </w:r>
+      <w:r>
+        <w:rPr>
+          <w:rFonts w:ascii="Times New Roman" w:hAnsi="Times New Roman" w:cs="Times New Roman"/>
+        </w:rPr>
+        <w:t xml:space="preserve"> the results will be organized in pages, where each page stores up to 50 results, and a manager can click on each attribute column of the results page to sort by the selected column in a descending or ascending order.</w:t>
+      </w:r>
     </w:p>
     <w:p>
       <w:pPr>
         <w:pStyle w:val="ListParagraph"/>
         <w:numPr>
           <w:ilvl w:val="0"/>
-          <w:numId w:val="1"/>
+          <w:numId w:val="2"/>
         </w:numPr>
         <w:spacing w:after="0" w:line="240" w:lineRule="auto"/>
         <w:rPr>
@@ -805,75 +2709,64 @@
       <w:r>
         <w:rPr>
           <w:rFonts w:ascii="Times New Roman" w:hAnsi="Times New Roman" w:cs="Times New Roman"/>
-        </w:rPr>
-        <w:t>As a manager of the fabrication or machine shop department, I want to add records of parts my department will produce as I receive work orders from the front office.</w:t>
-      </w:r>
-    </w:p>
-    <w:p>
-      <w:pPr>
-        <w:pStyle w:val="ListParagraph"/>
-        <w:spacing w:after="0" w:line="240" w:lineRule="auto"/>
-        <w:rPr>
-          <w:rFonts w:ascii="Times New Roman" w:hAnsi="Times New Roman" w:cs="Times New Roman"/>
-        </w:rPr>
-      </w:pPr>
-    </w:p>
-    <w:p>
-      <w:pPr>
-        <w:pStyle w:val="ListParagraph"/>
-        <w:spacing w:after="0" w:line="240" w:lineRule="auto"/>
-        <w:rPr>
-          <w:rFonts w:ascii="Times New Roman" w:hAnsi="Times New Roman" w:cs="Times New Roman"/>
-          <w:b/>
-          <w:bCs/>
-        </w:rPr>
-      </w:pPr>
-      <w:r>
-        <w:rPr>
-          <w:rFonts w:ascii="Times New Roman" w:hAnsi="Times New Roman" w:cs="Times New Roman"/>
-          <w:b/>
-          <w:bCs/>
-        </w:rPr>
-        <w:t>Acceptance Criteria:</w:t>
-      </w:r>
-    </w:p>
-    <w:p>
-      <w:pPr>
-        <w:pStyle w:val="ListParagraph"/>
-        <w:spacing w:after="0" w:line="240" w:lineRule="auto"/>
-        <w:rPr>
-          <w:rFonts w:ascii="Times New Roman" w:hAnsi="Times New Roman" w:cs="Times New Roman"/>
-        </w:rPr>
-      </w:pPr>
-      <w:r>
-        <w:rPr>
-          <w:rFonts w:ascii="Times New Roman" w:hAnsi="Times New Roman" w:cs="Times New Roman"/>
-        </w:rPr>
-        <w:t>When a manager of the fabrication or machine shop department is using the interface, the interface should include the functionality to add records of newly received work orders from the front office, with input fields to type in the customer, part number, date received, date due, quantity, purchase order number, operation type, and operator name.</w:t>
-      </w:r>
-    </w:p>
-    <w:p>
-      <w:pPr>
-        <w:spacing w:after="0" w:line="240" w:lineRule="auto"/>
-        <w:rPr>
-          <w:rFonts w:ascii="Times New Roman" w:hAnsi="Times New Roman" w:cs="Times New Roman"/>
-        </w:rPr>
-      </w:pPr>
-    </w:p>
-    <w:p>
-      <w:pPr>
-        <w:spacing w:after="0" w:line="240" w:lineRule="auto"/>
-        <w:rPr>
-          <w:rFonts w:ascii="Times New Roman" w:hAnsi="Times New Roman" w:cs="Times New Roman"/>
-        </w:rPr>
-      </w:pPr>
+          <w:b/>
+          <w:bCs/>
+        </w:rPr>
+        <w:t xml:space="preserve">Given </w:t>
+      </w:r>
+      <w:r>
+        <w:rPr>
+          <w:rFonts w:ascii="Times New Roman" w:hAnsi="Times New Roman" w:cs="Times New Roman"/>
+        </w:rPr>
+        <w:t>the search query results that contain a number of records greater than</w:t>
+      </w:r>
+      <w:r>
+        <w:rPr>
+          <w:rFonts w:ascii="Times New Roman" w:hAnsi="Times New Roman" w:cs="Times New Roman"/>
+        </w:rPr>
+        <w:t xml:space="preserve"> or equal to</w:t>
+      </w:r>
+      <w:r>
+        <w:rPr>
+          <w:rFonts w:ascii="Times New Roman" w:hAnsi="Times New Roman" w:cs="Times New Roman"/>
+        </w:rPr>
+        <w:t xml:space="preserve"> 1,000, </w:t>
+      </w:r>
+      <w:r>
+        <w:rPr>
+          <w:rFonts w:ascii="Times New Roman" w:hAnsi="Times New Roman" w:cs="Times New Roman"/>
+          <w:b/>
+          <w:bCs/>
+        </w:rPr>
+        <w:t xml:space="preserve">when </w:t>
+      </w:r>
+      <w:r>
+        <w:rPr>
+          <w:rFonts w:ascii="Times New Roman" w:hAnsi="Times New Roman" w:cs="Times New Roman"/>
+        </w:rPr>
+        <w:t xml:space="preserve">a manager views the returned records, </w:t>
+      </w:r>
+      <w:r>
+        <w:rPr>
+          <w:rFonts w:ascii="Times New Roman" w:hAnsi="Times New Roman" w:cs="Times New Roman"/>
+          <w:b/>
+          <w:bCs/>
+        </w:rPr>
+        <w:t xml:space="preserve">then </w:t>
+      </w:r>
+      <w:r>
+        <w:rPr>
+          <w:rFonts w:ascii="Times New Roman" w:hAnsi="Times New Roman" w:cs="Times New Roman"/>
+        </w:rPr>
+        <w:t>the results of the query will be displayed to the manager in a time of less or equal to 10 seconds.</w:t>
+      </w:r>
     </w:p>
     <w:p>
       <w:pPr>
         <w:pStyle w:val="ListParagraph"/>
         <w:numPr>
           <w:ilvl w:val="0"/>
-          <w:numId w:val="1"/>
+          <w:numId w:val="2"/>
         </w:numPr>
         <w:spacing w:after="0" w:line="240" w:lineRule="auto"/>
         <w:rPr>
@@ -885,294 +2778,52 @@
       <w:r>
         <w:rPr>
           <w:rFonts w:ascii="Times New Roman" w:hAnsi="Times New Roman" w:cs="Times New Roman"/>
-        </w:rPr>
-        <w:t>As a manager of the fabrication or machine shop department, I want to be able to update records I have added if information must be changed or due to an data entry error.</w:t>
-      </w:r>
-    </w:p>
-    <w:p>
-      <w:pPr>
-        <w:spacing w:after="0" w:line="240" w:lineRule="auto"/>
-        <w:rPr>
-          <w:rFonts w:ascii="Times New Roman" w:hAnsi="Times New Roman" w:cs="Times New Roman"/>
-          <w:b/>
-          <w:bCs/>
-        </w:rPr>
-      </w:pPr>
-    </w:p>
-    <w:p>
-      <w:pPr>
-        <w:spacing w:after="0" w:line="240" w:lineRule="auto"/>
-        <w:ind w:left="720"/>
-        <w:rPr>
-          <w:rFonts w:ascii="Times New Roman" w:hAnsi="Times New Roman" w:cs="Times New Roman"/>
-          <w:b/>
-          <w:bCs/>
-        </w:rPr>
-      </w:pPr>
-      <w:r>
-        <w:rPr>
-          <w:rFonts w:ascii="Times New Roman" w:hAnsi="Times New Roman" w:cs="Times New Roman"/>
-          <w:b/>
-          <w:bCs/>
-        </w:rPr>
-        <w:t>Acceptance Criteria:</w:t>
-      </w:r>
-    </w:p>
-    <w:p>
-      <w:pPr>
-        <w:spacing w:after="0" w:line="240" w:lineRule="auto"/>
-        <w:ind w:left="720"/>
-        <w:rPr>
-          <w:rFonts w:ascii="Times New Roman" w:hAnsi="Times New Roman" w:cs="Times New Roman"/>
-        </w:rPr>
-      </w:pPr>
-      <w:r>
-        <w:rPr>
-          <w:rFonts w:ascii="Times New Roman" w:hAnsi="Times New Roman" w:cs="Times New Roman"/>
-        </w:rPr>
-        <w:t xml:space="preserve">When a manager of the fabrication or machine shop department is using the interface, the interface should include the functionality to update records that have previously been </w:t>
-      </w:r>
-      <w:r>
-        <w:rPr>
-          <w:rFonts w:ascii="Times New Roman" w:hAnsi="Times New Roman" w:cs="Times New Roman"/>
-        </w:rPr>
-        <w:lastRenderedPageBreak/>
-        <w:t>added, so that the manager may update attributes due to changed work order data, or data entry error.</w:t>
-      </w:r>
-    </w:p>
-    <w:p>
-      <w:pPr>
-        <w:spacing w:after="0" w:line="240" w:lineRule="auto"/>
-        <w:ind w:left="720"/>
-        <w:rPr>
-          <w:rFonts w:ascii="Times New Roman" w:hAnsi="Times New Roman" w:cs="Times New Roman"/>
-        </w:rPr>
-      </w:pPr>
-    </w:p>
-    <w:p>
-      <w:pPr>
-        <w:spacing w:after="0" w:line="240" w:lineRule="auto"/>
-        <w:ind w:left="720"/>
-        <w:rPr>
-          <w:rFonts w:ascii="Times New Roman" w:hAnsi="Times New Roman" w:cs="Times New Roman"/>
-        </w:rPr>
-      </w:pPr>
-    </w:p>
-    <w:p>
-      <w:pPr>
-        <w:pStyle w:val="ListParagraph"/>
-        <w:numPr>
-          <w:ilvl w:val="0"/>
-          <w:numId w:val="1"/>
-        </w:numPr>
-        <w:spacing w:after="0" w:line="240" w:lineRule="auto"/>
-        <w:rPr>
-          <w:rFonts w:ascii="Times New Roman" w:hAnsi="Times New Roman" w:cs="Times New Roman"/>
-          <w:b/>
-          <w:bCs/>
-        </w:rPr>
-      </w:pPr>
-      <w:r>
-        <w:rPr>
-          <w:rFonts w:ascii="Times New Roman" w:hAnsi="Times New Roman" w:cs="Times New Roman"/>
-        </w:rPr>
-        <w:t xml:space="preserve">As a manager of the fabrication or machine shop department, I want to be able to delete records I have added due to data entry </w:t>
-      </w:r>
-      <w:r>
-        <w:rPr>
-          <w:rFonts w:ascii="Times New Roman" w:hAnsi="Times New Roman" w:cs="Times New Roman"/>
-        </w:rPr>
-        <w:t>errors</w:t>
-      </w:r>
-      <w:r>
-        <w:rPr>
-          <w:rFonts w:ascii="Times New Roman" w:hAnsi="Times New Roman" w:cs="Times New Roman"/>
-        </w:rPr>
-        <w:t>.</w:t>
-      </w:r>
-    </w:p>
-    <w:p>
-      <w:pPr>
-        <w:spacing w:after="0" w:line="240" w:lineRule="auto"/>
-        <w:rPr>
-          <w:rFonts w:ascii="Times New Roman" w:hAnsi="Times New Roman" w:cs="Times New Roman"/>
-          <w:b/>
-          <w:bCs/>
-        </w:rPr>
-      </w:pPr>
-    </w:p>
-    <w:p>
-      <w:pPr>
-        <w:spacing w:after="0" w:line="240" w:lineRule="auto"/>
-        <w:ind w:left="720"/>
-        <w:rPr>
-          <w:rFonts w:ascii="Times New Roman" w:hAnsi="Times New Roman" w:cs="Times New Roman"/>
-          <w:b/>
-          <w:bCs/>
-        </w:rPr>
-      </w:pPr>
-      <w:r>
-        <w:rPr>
-          <w:rFonts w:ascii="Times New Roman" w:hAnsi="Times New Roman" w:cs="Times New Roman"/>
-          <w:b/>
-          <w:bCs/>
-        </w:rPr>
-        <w:t>Acceptance Criteria:</w:t>
-      </w:r>
-    </w:p>
-    <w:p>
-      <w:pPr>
-        <w:spacing w:after="0" w:line="240" w:lineRule="auto"/>
-        <w:ind w:left="720"/>
-        <w:rPr>
-          <w:rFonts w:ascii="Times New Roman" w:hAnsi="Times New Roman" w:cs="Times New Roman"/>
-        </w:rPr>
-      </w:pPr>
-      <w:r>
-        <w:rPr>
-          <w:rFonts w:ascii="Times New Roman" w:hAnsi="Times New Roman" w:cs="Times New Roman"/>
-        </w:rPr>
-        <w:t>When a manager of the fabrication or machine shop department is using the interface, the interface should include the functionality to delete records that have been previously added, so that the manager may delete incorrect records due to a data entry error.</w:t>
-      </w:r>
-    </w:p>
-    <w:p>
-      <w:pPr>
-        <w:spacing w:after="0" w:line="240" w:lineRule="auto"/>
-        <w:rPr>
-          <w:rFonts w:ascii="Times New Roman" w:hAnsi="Times New Roman" w:cs="Times New Roman"/>
-        </w:rPr>
-      </w:pPr>
-    </w:p>
-    <w:p>
-      <w:pPr>
-        <w:pStyle w:val="ListParagraph"/>
-        <w:numPr>
-          <w:ilvl w:val="0"/>
-          <w:numId w:val="1"/>
-        </w:numPr>
-        <w:spacing w:after="0" w:line="240" w:lineRule="auto"/>
-        <w:rPr>
-          <w:rFonts w:ascii="Times New Roman" w:hAnsi="Times New Roman" w:cs="Times New Roman"/>
-          <w:b/>
-          <w:bCs/>
-        </w:rPr>
-      </w:pPr>
-      <w:r>
-        <w:rPr>
-          <w:rFonts w:ascii="Times New Roman" w:hAnsi="Times New Roman" w:cs="Times New Roman"/>
-        </w:rPr>
-        <w:t>As a manager, whenever I input data into input fields, I want a message to display informing me that I have input the incorrect format for a specific field so I can reduce the occurrence of entering data incorrectly.</w:t>
-      </w:r>
-    </w:p>
-    <w:p>
-      <w:pPr>
-        <w:spacing w:after="0" w:line="240" w:lineRule="auto"/>
-        <w:rPr>
-          <w:rFonts w:ascii="Times New Roman" w:hAnsi="Times New Roman" w:cs="Times New Roman"/>
-          <w:b/>
-          <w:bCs/>
-        </w:rPr>
-      </w:pPr>
-    </w:p>
-    <w:p>
-      <w:pPr>
-        <w:spacing w:after="0" w:line="240" w:lineRule="auto"/>
-        <w:ind w:left="720"/>
-        <w:rPr>
-          <w:rFonts w:ascii="Times New Roman" w:hAnsi="Times New Roman" w:cs="Times New Roman"/>
-          <w:b/>
-          <w:bCs/>
-        </w:rPr>
-      </w:pPr>
-      <w:r>
-        <w:rPr>
-          <w:rFonts w:ascii="Times New Roman" w:hAnsi="Times New Roman" w:cs="Times New Roman"/>
-          <w:b/>
-          <w:bCs/>
-        </w:rPr>
-        <w:t>Acceptance Criteria:</w:t>
-      </w:r>
-    </w:p>
-    <w:p>
-      <w:pPr>
-        <w:spacing w:after="0" w:line="240" w:lineRule="auto"/>
-        <w:ind w:left="720"/>
-        <w:rPr>
-          <w:rFonts w:ascii="Times New Roman" w:hAnsi="Times New Roman" w:cs="Times New Roman"/>
-        </w:rPr>
-      </w:pPr>
-      <w:r>
-        <w:rPr>
-          <w:rFonts w:ascii="Times New Roman" w:hAnsi="Times New Roman" w:cs="Times New Roman"/>
-        </w:rPr>
-        <w:t xml:space="preserve">When a manager is using the interface, the user interface should include validation functionality for all input fields, so when queries are built using the data </w:t>
-      </w:r>
-      <w:r>
-        <w:rPr>
-          <w:rFonts w:ascii="Times New Roman" w:hAnsi="Times New Roman" w:cs="Times New Roman"/>
-        </w:rPr>
-        <w:t>entered, the occurrence of query errors or blank query results using incorrectly formatted attributes that are passed to stored queries is reduced. This must be implemented for all query types of SELECT, INSERT, UPDATE, and DELETE.</w:t>
-      </w:r>
-    </w:p>
-    <w:p>
-      <w:pPr>
-        <w:spacing w:after="0" w:line="240" w:lineRule="auto"/>
-        <w:ind w:left="720"/>
-        <w:rPr>
-          <w:rFonts w:ascii="Times New Roman" w:hAnsi="Times New Roman" w:cs="Times New Roman"/>
-          <w:b/>
-          <w:bCs/>
-        </w:rPr>
-      </w:pPr>
-    </w:p>
-    <w:p>
-      <w:pPr>
-        <w:spacing w:after="0" w:line="240" w:lineRule="auto"/>
-        <w:ind w:left="720"/>
-        <w:rPr>
-          <w:rFonts w:ascii="Times New Roman" w:hAnsi="Times New Roman" w:cs="Times New Roman"/>
-        </w:rPr>
-      </w:pPr>
-    </w:p>
-    <w:p>
-      <w:pPr>
-        <w:spacing w:after="0" w:line="240" w:lineRule="auto"/>
-        <w:rPr>
-          <w:rFonts w:ascii="Times New Roman" w:hAnsi="Times New Roman" w:cs="Times New Roman"/>
-          <w:b/>
-          <w:bCs/>
-        </w:rPr>
-      </w:pPr>
-    </w:p>
-    <w:p>
-      <w:pPr>
-        <w:spacing w:after="0" w:line="240" w:lineRule="auto"/>
-        <w:rPr>
-          <w:rFonts w:ascii="Times New Roman" w:hAnsi="Times New Roman" w:cs="Times New Roman"/>
-          <w:b/>
-          <w:bCs/>
-        </w:rPr>
-      </w:pPr>
-    </w:p>
-    <w:p>
-      <w:pPr>
-        <w:pStyle w:val="ListParagraph"/>
-        <w:spacing w:after="0" w:line="240" w:lineRule="auto"/>
-        <w:rPr>
-          <w:rFonts w:ascii="Times New Roman" w:hAnsi="Times New Roman" w:cs="Times New Roman"/>
-          <w:b/>
-          <w:bCs/>
-        </w:rPr>
-      </w:pPr>
-    </w:p>
-    <w:p>
-      <w:pPr>
-        <w:spacing w:after="0" w:line="240" w:lineRule="auto"/>
-        <w:jc w:val="center"/>
-        <w:rPr>
-          <w:rFonts w:ascii="Times New Roman" w:hAnsi="Times New Roman" w:cs="Times New Roman"/>
-          <w:b/>
-          <w:bCs/>
+          <w:b/>
+          <w:bCs/>
+        </w:rPr>
+        <w:t xml:space="preserve">Given </w:t>
+      </w:r>
+      <w:r>
+        <w:rPr>
+          <w:rFonts w:ascii="Times New Roman" w:hAnsi="Times New Roman" w:cs="Times New Roman"/>
+        </w:rPr>
+        <w:t xml:space="preserve">the search query results that contain a number of records less than 1,000, </w:t>
+      </w:r>
+      <w:r>
+        <w:rPr>
+          <w:rFonts w:ascii="Times New Roman" w:hAnsi="Times New Roman" w:cs="Times New Roman"/>
+          <w:b/>
+          <w:bCs/>
+        </w:rPr>
+        <w:t xml:space="preserve">when </w:t>
+      </w:r>
+      <w:r>
+        <w:rPr>
+          <w:rFonts w:ascii="Times New Roman" w:hAnsi="Times New Roman" w:cs="Times New Roman"/>
+        </w:rPr>
+        <w:t xml:space="preserve">a manager views the returned records, </w:t>
+      </w:r>
+      <w:r>
+        <w:rPr>
+          <w:rFonts w:ascii="Times New Roman" w:hAnsi="Times New Roman" w:cs="Times New Roman"/>
+          <w:b/>
+          <w:bCs/>
+        </w:rPr>
+        <w:t>then</w:t>
+      </w:r>
+      <w:r>
+        <w:rPr>
+          <w:rFonts w:ascii="Times New Roman" w:hAnsi="Times New Roman" w:cs="Times New Roman"/>
+        </w:rPr>
+        <w:t xml:space="preserve"> the results of the query will function with a median query time of less than 2 seconds.</w:t>
+      </w:r>
+    </w:p>
+    <w:p>
+      <w:pPr>
+        <w:pStyle w:val="ListParagraph"/>
+        <w:spacing w:after="0" w:line="240" w:lineRule="auto"/>
+        <w:rPr>
+          <w:rFonts w:ascii="Times New Roman" w:hAnsi="Times New Roman" w:cs="Times New Roman"/>
         </w:rPr>
       </w:pPr>
     </w:p>
@@ -1277,8 +2928,238 @@
       </w:pPr>
     </w:lvl>
   </w:abstractNum>
+  <w:abstractNum w:abstractNumId="1" w15:restartNumberingAfterBreak="0">
+    <w:nsid w:val="408028D1"/>
+    <w:multiLevelType w:val="hybridMultilevel"/>
+    <w:tmpl w:val="7F4E66F0"/>
+    <w:lvl w:ilvl="0" w:tplc="27AC432C">
+      <w:numFmt w:val="bullet"/>
+      <w:lvlText w:val="-"/>
+      <w:lvlJc w:val="left"/>
+      <w:pPr>
+        <w:ind w:left="1800" w:hanging="360"/>
+      </w:pPr>
+      <w:rPr>
+        <w:rFonts w:ascii="Times New Roman" w:eastAsiaTheme="minorHAnsi" w:hAnsi="Times New Roman" w:cs="Times New Roman" w:hint="default"/>
+      </w:rPr>
+    </w:lvl>
+    <w:lvl w:ilvl="1" w:tplc="04090003">
+      <w:start w:val="1"/>
+      <w:numFmt w:val="bullet"/>
+      <w:lvlText w:val="o"/>
+      <w:lvlJc w:val="left"/>
+      <w:pPr>
+        <w:ind w:left="2520" w:hanging="360"/>
+      </w:pPr>
+      <w:rPr>
+        <w:rFonts w:ascii="Courier New" w:hAnsi="Courier New" w:cs="Courier New" w:hint="default"/>
+      </w:rPr>
+    </w:lvl>
+    <w:lvl w:ilvl="2" w:tplc="04090005" w:tentative="1">
+      <w:start w:val="1"/>
+      <w:numFmt w:val="bullet"/>
+      <w:lvlText w:val=""/>
+      <w:lvlJc w:val="left"/>
+      <w:pPr>
+        <w:ind w:left="3240" w:hanging="360"/>
+      </w:pPr>
+      <w:rPr>
+        <w:rFonts w:ascii="Wingdings" w:hAnsi="Wingdings" w:hint="default"/>
+      </w:rPr>
+    </w:lvl>
+    <w:lvl w:ilvl="3" w:tplc="04090001" w:tentative="1">
+      <w:start w:val="1"/>
+      <w:numFmt w:val="bullet"/>
+      <w:lvlText w:val=""/>
+      <w:lvlJc w:val="left"/>
+      <w:pPr>
+        <w:ind w:left="3960" w:hanging="360"/>
+      </w:pPr>
+      <w:rPr>
+        <w:rFonts w:ascii="Symbol" w:hAnsi="Symbol" w:hint="default"/>
+      </w:rPr>
+    </w:lvl>
+    <w:lvl w:ilvl="4" w:tplc="04090003" w:tentative="1">
+      <w:start w:val="1"/>
+      <w:numFmt w:val="bullet"/>
+      <w:lvlText w:val="o"/>
+      <w:lvlJc w:val="left"/>
+      <w:pPr>
+        <w:ind w:left="4680" w:hanging="360"/>
+      </w:pPr>
+      <w:rPr>
+        <w:rFonts w:ascii="Courier New" w:hAnsi="Courier New" w:cs="Courier New" w:hint="default"/>
+      </w:rPr>
+    </w:lvl>
+    <w:lvl w:ilvl="5" w:tplc="04090005" w:tentative="1">
+      <w:start w:val="1"/>
+      <w:numFmt w:val="bullet"/>
+      <w:lvlText w:val=""/>
+      <w:lvlJc w:val="left"/>
+      <w:pPr>
+        <w:ind w:left="5400" w:hanging="360"/>
+      </w:pPr>
+      <w:rPr>
+        <w:rFonts w:ascii="Wingdings" w:hAnsi="Wingdings" w:hint="default"/>
+      </w:rPr>
+    </w:lvl>
+    <w:lvl w:ilvl="6" w:tplc="04090001" w:tentative="1">
+      <w:start w:val="1"/>
+      <w:numFmt w:val="bullet"/>
+      <w:lvlText w:val=""/>
+      <w:lvlJc w:val="left"/>
+      <w:pPr>
+        <w:ind w:left="6120" w:hanging="360"/>
+      </w:pPr>
+      <w:rPr>
+        <w:rFonts w:ascii="Symbol" w:hAnsi="Symbol" w:hint="default"/>
+      </w:rPr>
+    </w:lvl>
+    <w:lvl w:ilvl="7" w:tplc="04090003" w:tentative="1">
+      <w:start w:val="1"/>
+      <w:numFmt w:val="bullet"/>
+      <w:lvlText w:val="o"/>
+      <w:lvlJc w:val="left"/>
+      <w:pPr>
+        <w:ind w:left="6840" w:hanging="360"/>
+      </w:pPr>
+      <w:rPr>
+        <w:rFonts w:ascii="Courier New" w:hAnsi="Courier New" w:cs="Courier New" w:hint="default"/>
+      </w:rPr>
+    </w:lvl>
+    <w:lvl w:ilvl="8" w:tplc="04090005" w:tentative="1">
+      <w:start w:val="1"/>
+      <w:numFmt w:val="bullet"/>
+      <w:lvlText w:val=""/>
+      <w:lvlJc w:val="left"/>
+      <w:pPr>
+        <w:ind w:left="7560" w:hanging="360"/>
+      </w:pPr>
+      <w:rPr>
+        <w:rFonts w:ascii="Wingdings" w:hAnsi="Wingdings" w:hint="default"/>
+      </w:rPr>
+    </w:lvl>
+  </w:abstractNum>
+  <w:abstractNum w:abstractNumId="2" w15:restartNumberingAfterBreak="0">
+    <w:nsid w:val="4A2F2C59"/>
+    <w:multiLevelType w:val="hybridMultilevel"/>
+    <w:tmpl w:val="9A5E6D9A"/>
+    <w:lvl w:ilvl="0" w:tplc="AF5AAAB0">
+      <w:numFmt w:val="bullet"/>
+      <w:lvlText w:val="-"/>
+      <w:lvlJc w:val="left"/>
+      <w:pPr>
+        <w:ind w:left="1080" w:hanging="360"/>
+      </w:pPr>
+      <w:rPr>
+        <w:rFonts w:ascii="Times New Roman" w:eastAsiaTheme="minorHAnsi" w:hAnsi="Times New Roman" w:cs="Times New Roman" w:hint="default"/>
+      </w:rPr>
+    </w:lvl>
+    <w:lvl w:ilvl="1" w:tplc="04090003" w:tentative="1">
+      <w:start w:val="1"/>
+      <w:numFmt w:val="bullet"/>
+      <w:lvlText w:val="o"/>
+      <w:lvlJc w:val="left"/>
+      <w:pPr>
+        <w:ind w:left="1800" w:hanging="360"/>
+      </w:pPr>
+      <w:rPr>
+        <w:rFonts w:ascii="Courier New" w:hAnsi="Courier New" w:cs="Courier New" w:hint="default"/>
+      </w:rPr>
+    </w:lvl>
+    <w:lvl w:ilvl="2" w:tplc="04090005" w:tentative="1">
+      <w:start w:val="1"/>
+      <w:numFmt w:val="bullet"/>
+      <w:lvlText w:val=""/>
+      <w:lvlJc w:val="left"/>
+      <w:pPr>
+        <w:ind w:left="2520" w:hanging="360"/>
+      </w:pPr>
+      <w:rPr>
+        <w:rFonts w:ascii="Wingdings" w:hAnsi="Wingdings" w:hint="default"/>
+      </w:rPr>
+    </w:lvl>
+    <w:lvl w:ilvl="3" w:tplc="04090001" w:tentative="1">
+      <w:start w:val="1"/>
+      <w:numFmt w:val="bullet"/>
+      <w:lvlText w:val=""/>
+      <w:lvlJc w:val="left"/>
+      <w:pPr>
+        <w:ind w:left="3240" w:hanging="360"/>
+      </w:pPr>
+      <w:rPr>
+        <w:rFonts w:ascii="Symbol" w:hAnsi="Symbol" w:hint="default"/>
+      </w:rPr>
+    </w:lvl>
+    <w:lvl w:ilvl="4" w:tplc="04090003" w:tentative="1">
+      <w:start w:val="1"/>
+      <w:numFmt w:val="bullet"/>
+      <w:lvlText w:val="o"/>
+      <w:lvlJc w:val="left"/>
+      <w:pPr>
+        <w:ind w:left="3960" w:hanging="360"/>
+      </w:pPr>
+      <w:rPr>
+        <w:rFonts w:ascii="Courier New" w:hAnsi="Courier New" w:cs="Courier New" w:hint="default"/>
+      </w:rPr>
+    </w:lvl>
+    <w:lvl w:ilvl="5" w:tplc="04090005" w:tentative="1">
+      <w:start w:val="1"/>
+      <w:numFmt w:val="bullet"/>
+      <w:lvlText w:val=""/>
+      <w:lvlJc w:val="left"/>
+      <w:pPr>
+        <w:ind w:left="4680" w:hanging="360"/>
+      </w:pPr>
+      <w:rPr>
+        <w:rFonts w:ascii="Wingdings" w:hAnsi="Wingdings" w:hint="default"/>
+      </w:rPr>
+    </w:lvl>
+    <w:lvl w:ilvl="6" w:tplc="04090001" w:tentative="1">
+      <w:start w:val="1"/>
+      <w:numFmt w:val="bullet"/>
+      <w:lvlText w:val=""/>
+      <w:lvlJc w:val="left"/>
+      <w:pPr>
+        <w:ind w:left="5400" w:hanging="360"/>
+      </w:pPr>
+      <w:rPr>
+        <w:rFonts w:ascii="Symbol" w:hAnsi="Symbol" w:hint="default"/>
+      </w:rPr>
+    </w:lvl>
+    <w:lvl w:ilvl="7" w:tplc="04090003" w:tentative="1">
+      <w:start w:val="1"/>
+      <w:numFmt w:val="bullet"/>
+      <w:lvlText w:val="o"/>
+      <w:lvlJc w:val="left"/>
+      <w:pPr>
+        <w:ind w:left="6120" w:hanging="360"/>
+      </w:pPr>
+      <w:rPr>
+        <w:rFonts w:ascii="Courier New" w:hAnsi="Courier New" w:cs="Courier New" w:hint="default"/>
+      </w:rPr>
+    </w:lvl>
+    <w:lvl w:ilvl="8" w:tplc="04090005" w:tentative="1">
+      <w:start w:val="1"/>
+      <w:numFmt w:val="bullet"/>
+      <w:lvlText w:val=""/>
+      <w:lvlJc w:val="left"/>
+      <w:pPr>
+        <w:ind w:left="6840" w:hanging="360"/>
+      </w:pPr>
+      <w:rPr>
+        <w:rFonts w:ascii="Wingdings" w:hAnsi="Wingdings" w:hint="default"/>
+      </w:rPr>
+    </w:lvl>
+  </w:abstractNum>
   <w:num w:numId="1" w16cid:durableId="439375810">
     <w:abstractNumId w:val="0"/>
+  </w:num>
+  <w:num w:numId="2" w16cid:durableId="546844201">
+    <w:abstractNumId w:val="1"/>
+  </w:num>
+  <w:num w:numId="3" w16cid:durableId="2079552168">
+    <w:abstractNumId w:val="2"/>
   </w:num>
 </w:numbering>
 </file>
@@ -1887,7 +3768,6 @@
   <w:style w:type="character" w:default="1" w:styleId="DefaultParagraphFont">
     <w:name w:val="Default Paragraph Font"/>
     <w:uiPriority w:val="1"/>
-    <w:semiHidden/>
     <w:unhideWhenUsed/>
   </w:style>
   <w:style w:type="table" w:default="1" w:styleId="TableNormal">

</xml_diff>

<commit_message>
Minor grammatical change to user stories
Minor grammatical change to user stories.
</commit_message>
<xml_diff>
--- a/TEAM_2_USER_STORIES.docx
+++ b/TEAM_2_USER_STORIES.docx
@@ -462,13 +462,7 @@
         <w:rPr>
           <w:rFonts w:ascii="Times New Roman" w:hAnsi="Times New Roman" w:cs="Times New Roman"/>
         </w:rPr>
-        <w:t xml:space="preserve">so that I can </w:t>
-      </w:r>
-      <w:r>
-        <w:rPr>
-          <w:rFonts w:ascii="Times New Roman" w:hAnsi="Times New Roman" w:cs="Times New Roman"/>
-        </w:rPr>
-        <w:t>view customer name, operator name, part number, quantity, date received, date due, operations, and purchase order number</w:t>
+        <w:t>so that I can view customer name, operator name, part number, quantity, date received, date due, operations, and purchase order number</w:t>
       </w:r>
       <w:r>
         <w:rPr>
@@ -539,31 +533,7 @@
         <w:rPr>
           <w:rFonts w:ascii="Times New Roman" w:hAnsi="Times New Roman" w:cs="Times New Roman"/>
         </w:rPr>
-        <w:t xml:space="preserve">a manager selects “Search by </w:t>
-      </w:r>
-      <w:r>
-        <w:rPr>
-          <w:rFonts w:ascii="Times New Roman" w:hAnsi="Times New Roman" w:cs="Times New Roman"/>
-        </w:rPr>
-        <w:t>Due Date Range</w:t>
-      </w:r>
-      <w:r>
-        <w:rPr>
-          <w:rFonts w:ascii="Times New Roman" w:hAnsi="Times New Roman" w:cs="Times New Roman"/>
-        </w:rPr>
-        <w:t xml:space="preserve">” from the drop-down menu listing search types, and enters </w:t>
-      </w:r>
-      <w:r>
-        <w:rPr>
-          <w:rFonts w:ascii="Times New Roman" w:hAnsi="Times New Roman" w:cs="Times New Roman"/>
-        </w:rPr>
-        <w:t xml:space="preserve">a due date range of “3/1/2024-5/1/2024” </w:t>
-      </w:r>
-      <w:r>
-        <w:rPr>
-          <w:rFonts w:ascii="Times New Roman" w:hAnsi="Times New Roman" w:cs="Times New Roman"/>
-        </w:rPr>
-        <w:t xml:space="preserve">into the search text box, </w:t>
+        <w:t xml:space="preserve">a manager selects “Search by Due Date Range” from the drop-down menu listing search types, and enters a due date range of “3/1/2024-5/1/2024” into the search text box, </w:t>
       </w:r>
       <w:r>
         <w:rPr>
@@ -577,31 +547,13 @@
         <w:rPr>
           <w:rFonts w:ascii="Times New Roman" w:hAnsi="Times New Roman" w:cs="Times New Roman"/>
         </w:rPr>
-        <w:t xml:space="preserve"> the results include rows whose </w:t>
-      </w:r>
-      <w:r>
-        <w:rPr>
-          <w:rFonts w:ascii="Times New Roman" w:hAnsi="Times New Roman" w:cs="Times New Roman"/>
-        </w:rPr>
-        <w:t xml:space="preserve">DATE_DUE falls within the range of “3/1/2024-5/1/2024” </w:t>
-      </w:r>
-      <w:r>
-        <w:rPr>
-          <w:rFonts w:ascii="Times New Roman" w:hAnsi="Times New Roman" w:cs="Times New Roman"/>
-        </w:rPr>
-        <w:t>showing CUSTOMER_NAME, OPERATOR_NAME, PART_NUMBER, QTY, DATE_RECEIVED, DATE_DUE, OPERATIONS, and PURCHASE_ORDER_NUMBER</w:t>
-      </w:r>
-      <w:r>
-        <w:rPr>
-          <w:rFonts w:ascii="Times New Roman" w:hAnsi="Times New Roman" w:cs="Times New Roman"/>
-        </w:rPr>
-        <w:t xml:space="preserve">, </w:t>
-      </w:r>
-      <w:r>
-        <w:rPr>
-          <w:rFonts w:ascii="Times New Roman" w:hAnsi="Times New Roman" w:cs="Times New Roman"/>
-        </w:rPr>
-        <w:t>with an accompanying “Number of Records: #” next to the search button.</w:t>
+        <w:t xml:space="preserve"> the results include rows whose DATE_DUE falls within the range of “3/1/2024-5/1/2024” showing CUSTOMER_NAME, OPERATOR_NAME, PART_NUMBER, QTY, DATE_RECEIVED, DATE_DUE, OPERATIONS, and PURCHASE_ORDER_NUMBER</w:t>
+      </w:r>
+      <w:r>
+        <w:rPr>
+          <w:rFonts w:ascii="Times New Roman" w:hAnsi="Times New Roman" w:cs="Times New Roman"/>
+        </w:rPr>
+        <w:t>, with an accompanying “Number of Records: #” next to the search button.</w:t>
       </w:r>
     </w:p>
     <w:p>
@@ -815,13 +767,7 @@
         <w:rPr>
           <w:rFonts w:ascii="Times New Roman" w:hAnsi="Times New Roman" w:cs="Times New Roman"/>
         </w:rPr>
-        <w:t>so that I can view customer name, operator name, part number, quantity, date received, date due, operations, and purchase order number</w:t>
-      </w:r>
-      <w:r>
-        <w:rPr>
-          <w:rFonts w:ascii="Times New Roman" w:hAnsi="Times New Roman" w:cs="Times New Roman"/>
-        </w:rPr>
-        <w:t xml:space="preserve"> for the operator’s nam</w:t>
+        <w:t>so that I can view customer name, operator name, part number, quantity, date received, date due, operations, and purchase order number for the operator’s nam</w:t>
       </w:r>
       <w:r>
         <w:rPr>
@@ -898,19 +844,7 @@
         <w:rPr>
           <w:rFonts w:ascii="Times New Roman" w:hAnsi="Times New Roman" w:cs="Times New Roman"/>
         </w:rPr>
-        <w:t xml:space="preserve">a manager selects “Search by </w:t>
-      </w:r>
-      <w:r>
-        <w:rPr>
-          <w:rFonts w:ascii="Times New Roman" w:hAnsi="Times New Roman" w:cs="Times New Roman"/>
-        </w:rPr>
-        <w:t>Operator Name</w:t>
-      </w:r>
-      <w:r>
-        <w:rPr>
-          <w:rFonts w:ascii="Times New Roman" w:hAnsi="Times New Roman" w:cs="Times New Roman"/>
-        </w:rPr>
-        <w:t xml:space="preserve">” from the drop-down menu listing search types, and </w:t>
+        <w:t xml:space="preserve">a manager selects “Search by Operator Name” from the drop-down menu listing search types, and </w:t>
       </w:r>
       <w:r>
         <w:rPr>
@@ -922,19 +856,7 @@
         <w:rPr>
           <w:rFonts w:ascii="Times New Roman" w:hAnsi="Times New Roman" w:cs="Times New Roman"/>
         </w:rPr>
-        <w:t xml:space="preserve"> a</w:t>
-      </w:r>
-      <w:r>
-        <w:rPr>
-          <w:rFonts w:ascii="Times New Roman" w:hAnsi="Times New Roman" w:cs="Times New Roman"/>
-        </w:rPr>
-        <w:t xml:space="preserve">n operator name </w:t>
-      </w:r>
-      <w:r>
-        <w:rPr>
-          <w:rFonts w:ascii="Times New Roman" w:hAnsi="Times New Roman" w:cs="Times New Roman"/>
-        </w:rPr>
-        <w:t xml:space="preserve">of </w:t>
+        <w:t xml:space="preserve"> an operator name </w:t>
       </w:r>
       <w:r>
         <w:rPr>
@@ -966,13 +888,7 @@
         <w:rPr>
           <w:rFonts w:ascii="Times New Roman" w:hAnsi="Times New Roman" w:cs="Times New Roman"/>
         </w:rPr>
-        <w:t xml:space="preserve"> the results include rows whose </w:t>
-      </w:r>
-      <w:r>
-        <w:rPr>
-          <w:rFonts w:ascii="Times New Roman" w:hAnsi="Times New Roman" w:cs="Times New Roman"/>
-        </w:rPr>
-        <w:t>OPERATOR_</w:t>
+        <w:t xml:space="preserve"> the results include rows whose OPERATOR_</w:t>
       </w:r>
       <w:r>
         <w:rPr>
@@ -1057,13 +973,7 @@
         <w:rPr>
           <w:rFonts w:ascii="Times New Roman" w:hAnsi="Times New Roman" w:cs="Times New Roman"/>
         </w:rPr>
-        <w:t>department</w:t>
-      </w:r>
-      <w:r>
-        <w:rPr>
-          <w:rFonts w:ascii="Times New Roman" w:hAnsi="Times New Roman" w:cs="Times New Roman"/>
-        </w:rPr>
-        <w:t>, along with a count of how many records are returned by the search.</w:t>
+        <w:t>department, along with a count of how many records are returned by the search.</w:t>
       </w:r>
     </w:p>
     <w:p>
@@ -1128,31 +1038,7 @@
         <w:rPr>
           <w:rFonts w:ascii="Times New Roman" w:hAnsi="Times New Roman" w:cs="Times New Roman"/>
         </w:rPr>
-        <w:t xml:space="preserve">a manager selects “Search by </w:t>
-      </w:r>
-      <w:r>
-        <w:rPr>
-          <w:rFonts w:ascii="Times New Roman" w:hAnsi="Times New Roman" w:cs="Times New Roman"/>
-        </w:rPr>
-        <w:t>Fabrication</w:t>
-      </w:r>
-      <w:r>
-        <w:rPr>
-          <w:rFonts w:ascii="Times New Roman" w:hAnsi="Times New Roman" w:cs="Times New Roman"/>
-        </w:rPr>
-        <w:t>”</w:t>
-      </w:r>
-      <w:r>
-        <w:rPr>
-          <w:rFonts w:ascii="Times New Roman" w:hAnsi="Times New Roman" w:cs="Times New Roman"/>
-        </w:rPr>
-        <w:t xml:space="preserve"> or “Search by Machine Shop”</w:t>
-      </w:r>
-      <w:r>
-        <w:rPr>
-          <w:rFonts w:ascii="Times New Roman" w:hAnsi="Times New Roman" w:cs="Times New Roman"/>
-        </w:rPr>
-        <w:t xml:space="preserve"> from the drop-down menu listing search types, </w:t>
+        <w:t xml:space="preserve">a manager selects “Search by Fabrication” or “Search by Machine Shop” from the drop-down menu listing search types, </w:t>
       </w:r>
       <w:r>
         <w:rPr>
@@ -1166,13 +1052,7 @@
         <w:rPr>
           <w:rFonts w:ascii="Times New Roman" w:hAnsi="Times New Roman" w:cs="Times New Roman"/>
         </w:rPr>
-        <w:t xml:space="preserve"> the results include rows whose</w:t>
-      </w:r>
-      <w:r>
-        <w:rPr>
-          <w:rFonts w:ascii="Times New Roman" w:hAnsi="Times New Roman" w:cs="Times New Roman"/>
-        </w:rPr>
-        <w:t xml:space="preserve"> OPERATOR_ID from the OPERATORS table matches the foreign key OPERATOR_ID on the PART_HISTORY bridging table and JOB_ID from the JOBS table matches the foreign key JOBS_ID on the OPERATORS table</w:t>
+        <w:t xml:space="preserve"> the results include rows whose OPERATOR_ID from the OPERATORS table matches the foreign key OPERATOR_ID on the PART_HISTORY bridging table and JOB_ID from the JOBS table matches the foreign key JOBS_ID on the OPERATORS table</w:t>
       </w:r>
       <w:r>
         <w:rPr>
@@ -2302,13 +2182,7 @@
         <w:rPr>
           <w:rFonts w:ascii="Times New Roman" w:hAnsi="Times New Roman" w:cs="Times New Roman"/>
         </w:rPr>
-        <w:t>An inline error message displaying the message “</w:t>
-      </w:r>
-      <w:r>
-        <w:rPr>
-          <w:rFonts w:ascii="Times New Roman" w:hAnsi="Times New Roman" w:cs="Times New Roman"/>
-        </w:rPr>
-        <w:t>Please enter Part Number containing letters, numbers, and hyphens only.”</w:t>
+        <w:t>An inline error message displaying the message “Please enter Part Number containing letters, numbers, and hyphens only.”</w:t>
       </w:r>
     </w:p>
     <w:p>
@@ -3768,6 +3642,7 @@
   <w:style w:type="character" w:default="1" w:styleId="DefaultParagraphFont">
     <w:name w:val="Default Paragraph Font"/>
     <w:uiPriority w:val="1"/>
+    <w:semiHidden/>
     <w:unhideWhenUsed/>
   </w:style>
   <w:style w:type="table" w:default="1" w:styleId="TableNormal">

</xml_diff>

<commit_message>
Revised Purchase Order Number validation
Changes Purchase Order Number validation to match Part Number validation.
</commit_message>
<xml_diff>
--- a/TEAM_2_USER_STORIES.docx
+++ b/TEAM_2_USER_STORIES.docx
@@ -2201,7 +2201,25 @@
         <w:rPr>
           <w:rFonts w:ascii="Times New Roman" w:hAnsi="Times New Roman" w:cs="Times New Roman"/>
         </w:rPr>
-        <w:t>An inline error message displaying the message “Purchase Order Number must be alphanumeric only, use of special characters is prohibited.”</w:t>
+        <w:t>An inline error message displaying the message “</w:t>
+      </w:r>
+      <w:r>
+        <w:rPr>
+          <w:rFonts w:ascii="Times New Roman" w:hAnsi="Times New Roman" w:cs="Times New Roman"/>
+        </w:rPr>
+        <w:t>Please enter P</w:t>
+      </w:r>
+      <w:r>
+        <w:rPr>
+          <w:rFonts w:ascii="Times New Roman" w:hAnsi="Times New Roman" w:cs="Times New Roman"/>
+        </w:rPr>
+        <w:t>urchase Order</w:t>
+      </w:r>
+      <w:r>
+        <w:rPr>
+          <w:rFonts w:ascii="Times New Roman" w:hAnsi="Times New Roman" w:cs="Times New Roman"/>
+        </w:rPr>
+        <w:t xml:space="preserve"> Number containing letters, numbers, and hyphens only.”</w:t>
       </w:r>
     </w:p>
     <w:p>
@@ -2220,7 +2238,19 @@
         <w:rPr>
           <w:rFonts w:ascii="Times New Roman" w:hAnsi="Times New Roman" w:cs="Times New Roman"/>
         </w:rPr>
-        <w:t>An inline error message displaying the message “Date Due must be of the format mm/dd/yy.”</w:t>
+        <w:t>An inline error message displaying the message “Date Due must be of the format mm/dd/</w:t>
+      </w:r>
+      <w:r>
+        <w:rPr>
+          <w:rFonts w:ascii="Times New Roman" w:hAnsi="Times New Roman" w:cs="Times New Roman"/>
+        </w:rPr>
+        <w:t>yy</w:t>
+      </w:r>
+      <w:r>
+        <w:rPr>
+          <w:rFonts w:ascii="Times New Roman" w:hAnsi="Times New Roman" w:cs="Times New Roman"/>
+        </w:rPr>
+        <w:t>yy.”</w:t>
       </w:r>
     </w:p>
     <w:p>
@@ -2239,7 +2269,31 @@
         <w:rPr>
           <w:rFonts w:ascii="Times New Roman" w:hAnsi="Times New Roman" w:cs="Times New Roman"/>
         </w:rPr>
-        <w:t>An inline error message displaying the message “Date Received must of the format mm/dd/yy.”</w:t>
+        <w:t xml:space="preserve">An inline error message displaying the message “Date Received must </w:t>
+      </w:r>
+      <w:r>
+        <w:rPr>
+          <w:rFonts w:ascii="Times New Roman" w:hAnsi="Times New Roman" w:cs="Times New Roman"/>
+        </w:rPr>
+        <w:t xml:space="preserve">be </w:t>
+      </w:r>
+      <w:r>
+        <w:rPr>
+          <w:rFonts w:ascii="Times New Roman" w:hAnsi="Times New Roman" w:cs="Times New Roman"/>
+        </w:rPr>
+        <w:t>of the format mm/dd/</w:t>
+      </w:r>
+      <w:r>
+        <w:rPr>
+          <w:rFonts w:ascii="Times New Roman" w:hAnsi="Times New Roman" w:cs="Times New Roman"/>
+        </w:rPr>
+        <w:t>yy</w:t>
+      </w:r>
+      <w:r>
+        <w:rPr>
+          <w:rFonts w:ascii="Times New Roman" w:hAnsi="Times New Roman" w:cs="Times New Roman"/>
+        </w:rPr>
+        <w:t>yy.”</w:t>
       </w:r>
     </w:p>
     <w:p>

</xml_diff>

<commit_message>
Correction to finalized version
Previous version did not include restore functionality, updated to version that includes it.
</commit_message>
<xml_diff>
--- a/TEAM_2_USER_STORIES.docx
+++ b/TEAM_2_USER_STORIES.docx
@@ -641,7 +641,14 @@
         <w:rPr>
           <w:rFonts w:ascii="Times New Roman" w:hAnsi="Times New Roman" w:cs="Times New Roman"/>
         </w:rPr>
-        <w:t xml:space="preserve"> the manager runs the search, </w:t>
+        <w:t xml:space="preserve"> the manager runs the </w:t>
+      </w:r>
+      <w:proofErr w:type="gramStart"/>
+      <w:r>
+        <w:rPr>
+          <w:rFonts w:ascii="Times New Roman" w:hAnsi="Times New Roman" w:cs="Times New Roman"/>
+        </w:rPr>
+        <w:t xml:space="preserve">search, </w:t>
       </w:r>
       <w:r>
         <w:rPr>
@@ -651,6 +658,7 @@
         </w:rPr>
         <w:t>then</w:t>
       </w:r>
+      <w:proofErr w:type="gramEnd"/>
       <w:r>
         <w:rPr>
           <w:rFonts w:ascii="Times New Roman" w:hAnsi="Times New Roman" w:cs="Times New Roman"/>
@@ -1199,7 +1207,7 @@
           <w:b/>
           <w:bCs/>
         </w:rPr>
-        <w:t xml:space="preserve">create, update, and (soft) delete </w:t>
+        <w:t xml:space="preserve">create, update, (soft) delete, and restore </w:t>
       </w:r>
       <w:r>
         <w:rPr>
@@ -1284,19 +1292,7 @@
         <w:rPr>
           <w:rFonts w:ascii="Times New Roman" w:hAnsi="Times New Roman" w:cs="Times New Roman"/>
         </w:rPr>
-        <w:t xml:space="preserve">a manager wants to create a new record </w:t>
-      </w:r>
-      <w:r>
-        <w:rPr>
-          <w:rFonts w:ascii="Times New Roman" w:hAnsi="Times New Roman" w:cs="Times New Roman"/>
-        </w:rPr>
-        <w:t>on</w:t>
-      </w:r>
-      <w:r>
-        <w:rPr>
-          <w:rFonts w:ascii="Times New Roman" w:hAnsi="Times New Roman" w:cs="Times New Roman"/>
-        </w:rPr>
-        <w:t xml:space="preserve"> the PART_HISTORY table, </w:t>
+        <w:t xml:space="preserve">a manager wants to create a new record on the PART_HISTORY table, </w:t>
       </w:r>
       <w:r>
         <w:rPr>
@@ -1310,25 +1306,7 @@
         <w:rPr>
           <w:rFonts w:ascii="Times New Roman" w:hAnsi="Times New Roman" w:cs="Times New Roman"/>
         </w:rPr>
-        <w:t xml:space="preserve">the manager will click a button on the </w:t>
-      </w:r>
-      <w:r>
-        <w:rPr>
-          <w:rFonts w:ascii="Times New Roman" w:hAnsi="Times New Roman" w:cs="Times New Roman"/>
-        </w:rPr>
-        <w:t xml:space="preserve">search </w:t>
-      </w:r>
-      <w:r>
-        <w:rPr>
-          <w:rFonts w:ascii="Times New Roman" w:hAnsi="Times New Roman" w:cs="Times New Roman"/>
-        </w:rPr>
-        <w:t xml:space="preserve">interface titled “Create New Record”, and a corresponding interface will open in a new window with a form </w:t>
-      </w:r>
-      <w:r>
-        <w:rPr>
-          <w:rFonts w:ascii="Times New Roman" w:hAnsi="Times New Roman" w:cs="Times New Roman"/>
-        </w:rPr>
-        <w:t>for the manager to enter in required values for new record creation.</w:t>
+        <w:t>the manager will click a button on the search interface titled “Create New Record”, and a corresponding interface will open in a new window with a form for the manager to enter in required values for new record creation.</w:t>
       </w:r>
     </w:p>
     <w:p>
@@ -1490,13 +1468,7 @@
         <w:rPr>
           <w:rFonts w:ascii="Times New Roman" w:hAnsi="Times New Roman" w:cs="Times New Roman"/>
         </w:rPr>
-        <w:t>will function as a soft delete, where an additional attribute titled TO_DELETE on the PART_HISTORY table with a Boolean value of TRUE will flag the record for deletion. This column will be hidden from the user, and only records with a value of FALSE will return as a search query result.</w:t>
-      </w:r>
-      <w:r>
-        <w:rPr>
-          <w:rFonts w:ascii="Times New Roman" w:hAnsi="Times New Roman" w:cs="Times New Roman"/>
-        </w:rPr>
-        <w:t xml:space="preserve"> By default, all newly created records will have TO_DELETE set to FALSE.</w:t>
+        <w:t>will function as a soft delete, where an additional attribute titled TO_DELETE on the PART_HISTORY table with a Boolean value of TRUE will flag the record for deletion. This column will be hidden from the user, and only records with a value of FALSE will return as a search query result. By default, all newly created records will have TO_DELETE set to FALSE.</w:t>
       </w:r>
     </w:p>
     <w:p>
@@ -1505,8 +1477,6 @@
         <w:ind w:left="720"/>
         <w:rPr>
           <w:rFonts w:ascii="Times New Roman" w:hAnsi="Times New Roman" w:cs="Times New Roman"/>
-          <w:b/>
-          <w:bCs/>
         </w:rPr>
       </w:pPr>
     </w:p>
@@ -1528,27 +1498,73 @@
           <w:b/>
           <w:bCs/>
         </w:rPr>
-        <w:t xml:space="preserve">Create </w:t>
-      </w:r>
-      <w:r>
-        <w:rPr>
-          <w:rFonts w:ascii="Times New Roman" w:hAnsi="Times New Roman" w:cs="Times New Roman"/>
-        </w:rPr>
-        <w:t xml:space="preserve">and </w:t>
-      </w:r>
-      <w:r>
-        <w:rPr>
-          <w:rFonts w:ascii="Times New Roman" w:hAnsi="Times New Roman" w:cs="Times New Roman"/>
-          <w:b/>
-          <w:bCs/>
-        </w:rPr>
-        <w:t xml:space="preserve">update </w:t>
-      </w:r>
-      <w:r>
-        <w:rPr>
-          <w:rFonts w:ascii="Times New Roman" w:hAnsi="Times New Roman" w:cs="Times New Roman"/>
-        </w:rPr>
-        <w:t xml:space="preserve">require the fields of CUSTOMER_ID, PART_NUMBER, DATE_DUE, PURCHASE_ORDER_NUMBER, QTY, OPERATOR_ID, OPERATIONS, and DATE_RECEIVED. </w:t>
+        <w:t xml:space="preserve">Restore </w:t>
+      </w:r>
+      <w:r>
+        <w:rPr>
+          <w:rFonts w:ascii="Times New Roman" w:hAnsi="Times New Roman" w:cs="Times New Roman"/>
+        </w:rPr>
+        <w:t xml:space="preserve">will function as </w:t>
+      </w:r>
+      <w:r>
+        <w:rPr>
+          <w:rFonts w:ascii="Times New Roman" w:hAnsi="Times New Roman" w:cs="Times New Roman"/>
+        </w:rPr>
+        <w:t>an</w:t>
+      </w:r>
+      <w:r>
+        <w:rPr>
+          <w:rFonts w:ascii="Times New Roman" w:hAnsi="Times New Roman" w:cs="Times New Roman"/>
+        </w:rPr>
+        <w:t xml:space="preserve"> </w:t>
+      </w:r>
+      <w:r>
+        <w:rPr>
+          <w:rFonts w:ascii="Times New Roman" w:hAnsi="Times New Roman" w:cs="Times New Roman"/>
+        </w:rPr>
+        <w:t xml:space="preserve">undo to the </w:t>
+      </w:r>
+      <w:r>
+        <w:rPr>
+          <w:rFonts w:ascii="Times New Roman" w:hAnsi="Times New Roman" w:cs="Times New Roman"/>
+        </w:rPr>
+        <w:t xml:space="preserve">soft delete, where an additional attribute titled TO_DELETE on the PART_HISTORY table with a Boolean value of </w:t>
+      </w:r>
+      <w:r>
+        <w:rPr>
+          <w:rFonts w:ascii="Times New Roman" w:hAnsi="Times New Roman" w:cs="Times New Roman"/>
+        </w:rPr>
+        <w:t>FALSE</w:t>
+      </w:r>
+      <w:r>
+        <w:rPr>
+          <w:rFonts w:ascii="Times New Roman" w:hAnsi="Times New Roman" w:cs="Times New Roman"/>
+        </w:rPr>
+        <w:t xml:space="preserve"> will flag the record for </w:t>
+      </w:r>
+      <w:r>
+        <w:rPr>
+          <w:rFonts w:ascii="Times New Roman" w:hAnsi="Times New Roman" w:cs="Times New Roman"/>
+        </w:rPr>
+        <w:t>restoration</w:t>
+      </w:r>
+      <w:r>
+        <w:rPr>
+          <w:rFonts w:ascii="Times New Roman" w:hAnsi="Times New Roman" w:cs="Times New Roman"/>
+        </w:rPr>
+        <w:t xml:space="preserve">. This column will be </w:t>
+      </w:r>
+      <w:r>
+        <w:rPr>
+          <w:rFonts w:ascii="Times New Roman" w:hAnsi="Times New Roman" w:cs="Times New Roman"/>
+        </w:rPr>
+        <w:t>un</w:t>
+      </w:r>
+      <w:r>
+        <w:rPr>
+          <w:rFonts w:ascii="Times New Roman" w:hAnsi="Times New Roman" w:cs="Times New Roman"/>
+        </w:rPr>
+        <w:t>hidden from the user, and only records with a value of FALSE will return as a search query result. By default, all newly created records will have TO_DELETE set to FALSE.</w:t>
       </w:r>
     </w:p>
     <w:p>
@@ -1574,11 +1590,53 @@
           <w:rFonts w:ascii="Times New Roman" w:hAnsi="Times New Roman" w:cs="Times New Roman"/>
         </w:rPr>
       </w:pPr>
-      <w:r>
-        <w:rPr>
-          <w:rFonts w:ascii="Times New Roman" w:hAnsi="Times New Roman" w:cs="Times New Roman"/>
-        </w:rPr>
-        <w:t>The values for CUSTOMER_ID, OPERATOR_ID, and OPERATIONS will be selected from a drop-down menu as controlled picks. The values for CUSTOMER_ID and OPERATOR_ID will be populated using the CUSTOMERS and OPERATORS table, the OPERATIONS value will be hardcoded.</w:t>
+      <w:proofErr w:type="gramStart"/>
+      <w:r>
+        <w:rPr>
+          <w:rFonts w:ascii="Times New Roman" w:hAnsi="Times New Roman" w:cs="Times New Roman"/>
+          <w:b/>
+          <w:bCs/>
+        </w:rPr>
+        <w:t>Create</w:t>
+      </w:r>
+      <w:proofErr w:type="gramEnd"/>
+      <w:r>
+        <w:rPr>
+          <w:rFonts w:ascii="Times New Roman" w:hAnsi="Times New Roman" w:cs="Times New Roman"/>
+          <w:b/>
+          <w:bCs/>
+        </w:rPr>
+        <w:t xml:space="preserve"> </w:t>
+      </w:r>
+      <w:r>
+        <w:rPr>
+          <w:rFonts w:ascii="Times New Roman" w:hAnsi="Times New Roman" w:cs="Times New Roman"/>
+        </w:rPr>
+        <w:t xml:space="preserve">and </w:t>
+      </w:r>
+      <w:proofErr w:type="gramStart"/>
+      <w:r>
+        <w:rPr>
+          <w:rFonts w:ascii="Times New Roman" w:hAnsi="Times New Roman" w:cs="Times New Roman"/>
+          <w:b/>
+          <w:bCs/>
+        </w:rPr>
+        <w:t>update</w:t>
+      </w:r>
+      <w:proofErr w:type="gramEnd"/>
+      <w:r>
+        <w:rPr>
+          <w:rFonts w:ascii="Times New Roman" w:hAnsi="Times New Roman" w:cs="Times New Roman"/>
+          <w:b/>
+          <w:bCs/>
+        </w:rPr>
+        <w:t xml:space="preserve"> </w:t>
+      </w:r>
+      <w:r>
+        <w:rPr>
+          <w:rFonts w:ascii="Times New Roman" w:hAnsi="Times New Roman" w:cs="Times New Roman"/>
+        </w:rPr>
+        <w:t xml:space="preserve">require the fields of CUSTOMER_ID, PART_NUMBER, DATE_DUE, PURCHASE_ORDER_NUMBER, QTY, OPERATOR_ID, OPERATIONS, and DATE_RECEIVED. </w:t>
       </w:r>
     </w:p>
     <w:p>
@@ -1608,13 +1666,7 @@
         <w:rPr>
           <w:rFonts w:ascii="Times New Roman" w:hAnsi="Times New Roman" w:cs="Times New Roman"/>
         </w:rPr>
-        <w:t xml:space="preserve">Uniqueness constraints on the PART_HISTORY table will be enforced using an auto incremented index value for each record on the PART_HISTORY table, </w:t>
-      </w:r>
-      <w:r>
-        <w:rPr>
-          <w:rFonts w:ascii="Times New Roman" w:hAnsi="Times New Roman" w:cs="Times New Roman"/>
-        </w:rPr>
-        <w:t xml:space="preserve">ensuring record uniqueness and preventing the occurrence of duplicate records. Resequencing will not occur in the event of a record deletion. </w:t>
+        <w:t>The values for CUSTOMER_ID, OPERATOR_ID, and OPERATIONS will be selected from a drop-down menu as controlled picks. The values for CUSTOMER_ID and OPERATOR_ID will be populated using the CUSTOMERS and OPERATORS table, the OPERATIONS value will be hardcoded.</w:t>
       </w:r>
     </w:p>
     <w:p>
@@ -1644,13 +1696,25 @@
         <w:rPr>
           <w:rFonts w:ascii="Times New Roman" w:hAnsi="Times New Roman" w:cs="Times New Roman"/>
         </w:rPr>
-        <w:t>Hard delete privileges will be restricted to the Database Administrator access.</w:t>
-      </w:r>
-    </w:p>
-    <w:p>
-      <w:pPr>
-        <w:spacing w:after="0" w:line="240" w:lineRule="auto"/>
-        <w:ind w:firstLine="720"/>
+        <w:t>Uniqueness constraints on the PART_HISTORY table will be enforced using an auto incremented index value for each record on the PART_HISTORY table, ensuring record uniqueness and preventing the occurrence of duplicate records. Resequencing will not occur in the event of a record deletion</w:t>
+      </w:r>
+      <w:r>
+        <w:rPr>
+          <w:rFonts w:ascii="Times New Roman" w:hAnsi="Times New Roman" w:cs="Times New Roman"/>
+        </w:rPr>
+        <w:t xml:space="preserve"> or restoration</w:t>
+      </w:r>
+      <w:r>
+        <w:rPr>
+          <w:rFonts w:ascii="Times New Roman" w:hAnsi="Times New Roman" w:cs="Times New Roman"/>
+        </w:rPr>
+        <w:t xml:space="preserve">. </w:t>
+      </w:r>
+    </w:p>
+    <w:p>
+      <w:pPr>
+        <w:spacing w:after="0" w:line="240" w:lineRule="auto"/>
+        <w:ind w:left="720"/>
         <w:rPr>
           <w:rFonts w:ascii="Times New Roman" w:hAnsi="Times New Roman" w:cs="Times New Roman"/>
           <w:b/>
@@ -1668,6 +1732,51 @@
         <w:spacing w:after="0" w:line="240" w:lineRule="auto"/>
         <w:rPr>
           <w:rFonts w:ascii="Times New Roman" w:hAnsi="Times New Roman" w:cs="Times New Roman"/>
+        </w:rPr>
+      </w:pPr>
+      <w:r>
+        <w:rPr>
+          <w:rFonts w:ascii="Times New Roman" w:hAnsi="Times New Roman" w:cs="Times New Roman"/>
+        </w:rPr>
+        <w:lastRenderedPageBreak/>
+        <w:t xml:space="preserve">Hard </w:t>
+      </w:r>
+      <w:proofErr w:type="gramStart"/>
+      <w:r>
+        <w:rPr>
+          <w:rFonts w:ascii="Times New Roman" w:hAnsi="Times New Roman" w:cs="Times New Roman"/>
+        </w:rPr>
+        <w:t>delete</w:t>
+      </w:r>
+      <w:proofErr w:type="gramEnd"/>
+      <w:r>
+        <w:rPr>
+          <w:rFonts w:ascii="Times New Roman" w:hAnsi="Times New Roman" w:cs="Times New Roman"/>
+        </w:rPr>
+        <w:t xml:space="preserve"> privileges will be restricted to the Database Administrator access.</w:t>
+      </w:r>
+    </w:p>
+    <w:p>
+      <w:pPr>
+        <w:spacing w:after="0" w:line="240" w:lineRule="auto"/>
+        <w:ind w:firstLine="720"/>
+        <w:rPr>
+          <w:rFonts w:ascii="Times New Roman" w:hAnsi="Times New Roman" w:cs="Times New Roman"/>
+          <w:b/>
+          <w:bCs/>
+        </w:rPr>
+      </w:pPr>
+    </w:p>
+    <w:p>
+      <w:pPr>
+        <w:pStyle w:val="ListParagraph"/>
+        <w:numPr>
+          <w:ilvl w:val="0"/>
+          <w:numId w:val="3"/>
+        </w:numPr>
+        <w:spacing w:after="0" w:line="240" w:lineRule="auto"/>
+        <w:rPr>
+          <w:rFonts w:ascii="Times New Roman" w:hAnsi="Times New Roman" w:cs="Times New Roman"/>
           <w:b/>
           <w:bCs/>
         </w:rPr>
@@ -1684,44 +1793,8 @@
         <w:rPr>
           <w:rFonts w:ascii="Times New Roman" w:hAnsi="Times New Roman" w:cs="Times New Roman"/>
         </w:rPr>
-        <w:t>queries will be captured in a transaction log, noting the user, timestamp, and changed values.</w:t>
-      </w:r>
-      <w:r>
-        <w:rPr>
-          <w:rFonts w:ascii="Times New Roman" w:hAnsi="Times New Roman" w:cs="Times New Roman"/>
-        </w:rPr>
-        <w:t xml:space="preserve"> </w:t>
-      </w:r>
-    </w:p>
-    <w:p>
-      <w:pPr>
-        <w:spacing w:after="0" w:line="240" w:lineRule="auto"/>
-        <w:rPr>
-          <w:rFonts w:ascii="Times New Roman" w:hAnsi="Times New Roman" w:cs="Times New Roman"/>
-          <w:b/>
-          <w:bCs/>
-        </w:rPr>
-      </w:pPr>
-    </w:p>
-    <w:p>
-      <w:pPr>
-        <w:spacing w:after="0" w:line="240" w:lineRule="auto"/>
-        <w:rPr>
-          <w:rFonts w:ascii="Times New Roman" w:hAnsi="Times New Roman" w:cs="Times New Roman"/>
-          <w:b/>
-          <w:bCs/>
-        </w:rPr>
-      </w:pPr>
-    </w:p>
-    <w:p>
-      <w:pPr>
-        <w:spacing w:after="0" w:line="240" w:lineRule="auto"/>
-        <w:rPr>
-          <w:rFonts w:ascii="Times New Roman" w:hAnsi="Times New Roman" w:cs="Times New Roman"/>
-          <w:b/>
-          <w:bCs/>
-        </w:rPr>
-      </w:pPr>
+        <w:t xml:space="preserve">queries will be captured in a transaction log, noting the user, timestamp, and changed values. </w:t>
+      </w:r>
     </w:p>
     <w:p>
       <w:pPr>
@@ -1877,7 +1950,21 @@
         <w:rPr>
           <w:rFonts w:ascii="Times New Roman" w:hAnsi="Times New Roman" w:cs="Times New Roman"/>
         </w:rPr>
-        <w:t>the manager will be alerted that the search parameter has violated a validation constraint</w:t>
+        <w:t xml:space="preserve">the manager will be </w:t>
+      </w:r>
+      <w:proofErr w:type="gramStart"/>
+      <w:r>
+        <w:rPr>
+          <w:rFonts w:ascii="Times New Roman" w:hAnsi="Times New Roman" w:cs="Times New Roman"/>
+        </w:rPr>
+        <w:t>alerted</w:t>
+      </w:r>
+      <w:proofErr w:type="gramEnd"/>
+      <w:r>
+        <w:rPr>
+          <w:rFonts w:ascii="Times New Roman" w:hAnsi="Times New Roman" w:cs="Times New Roman"/>
+        </w:rPr>
+        <w:t xml:space="preserve"> that the search parameter has violated a validation constraint</w:t>
       </w:r>
       <w:r>
         <w:rPr>
@@ -1936,7 +2023,35 @@
         <w:rPr>
           <w:rFonts w:ascii="Times New Roman" w:hAnsi="Times New Roman" w:cs="Times New Roman"/>
         </w:rPr>
-        <w:t>An alert box displaying the message “Please enter date format as mm/dd/yy-mm/dd/yy.”</w:t>
+        <w:t>An alert box displaying the message “Please enter date format as mm/dd/</w:t>
+      </w:r>
+      <w:proofErr w:type="spellStart"/>
+      <w:r>
+        <w:rPr>
+          <w:rFonts w:ascii="Times New Roman" w:hAnsi="Times New Roman" w:cs="Times New Roman"/>
+        </w:rPr>
+        <w:t>yy</w:t>
+      </w:r>
+      <w:proofErr w:type="spellEnd"/>
+      <w:r>
+        <w:rPr>
+          <w:rFonts w:ascii="Times New Roman" w:hAnsi="Times New Roman" w:cs="Times New Roman"/>
+        </w:rPr>
+        <w:t>-mm/dd/</w:t>
+      </w:r>
+      <w:proofErr w:type="spellStart"/>
+      <w:r>
+        <w:rPr>
+          <w:rFonts w:ascii="Times New Roman" w:hAnsi="Times New Roman" w:cs="Times New Roman"/>
+        </w:rPr>
+        <w:t>yy</w:t>
+      </w:r>
+      <w:proofErr w:type="spellEnd"/>
+      <w:r>
+        <w:rPr>
+          <w:rFonts w:ascii="Times New Roman" w:hAnsi="Times New Roman" w:cs="Times New Roman"/>
+        </w:rPr>
+        <w:t>.”</w:t>
       </w:r>
     </w:p>
     <w:p>
@@ -2201,7 +2316,25 @@
         <w:rPr>
           <w:rFonts w:ascii="Times New Roman" w:hAnsi="Times New Roman" w:cs="Times New Roman"/>
         </w:rPr>
-        <w:t>An inline error message displaying the message “Purchase Order Number must be alphanumeric only, use of special characters is prohibited.”</w:t>
+        <w:t>An inline error message displaying the message “</w:t>
+      </w:r>
+      <w:r>
+        <w:rPr>
+          <w:rFonts w:ascii="Times New Roman" w:hAnsi="Times New Roman" w:cs="Times New Roman"/>
+        </w:rPr>
+        <w:t>Please enter P</w:t>
+      </w:r>
+      <w:r>
+        <w:rPr>
+          <w:rFonts w:ascii="Times New Roman" w:hAnsi="Times New Roman" w:cs="Times New Roman"/>
+        </w:rPr>
+        <w:t>urchase Order</w:t>
+      </w:r>
+      <w:r>
+        <w:rPr>
+          <w:rFonts w:ascii="Times New Roman" w:hAnsi="Times New Roman" w:cs="Times New Roman"/>
+        </w:rPr>
+        <w:t xml:space="preserve"> Number containing letters, numbers, and hyphens only.”</w:t>
       </w:r>
     </w:p>
     <w:p>
@@ -2220,7 +2353,27 @@
         <w:rPr>
           <w:rFonts w:ascii="Times New Roman" w:hAnsi="Times New Roman" w:cs="Times New Roman"/>
         </w:rPr>
-        <w:t>An inline error message displaying the message “Date Due must be of the format mm/dd/yy.”</w:t>
+        <w:t>An inline error message displaying the message “Date Due must be of the format mm/dd/</w:t>
+      </w:r>
+      <w:proofErr w:type="spellStart"/>
+      <w:r>
+        <w:rPr>
+          <w:rFonts w:ascii="Times New Roman" w:hAnsi="Times New Roman" w:cs="Times New Roman"/>
+        </w:rPr>
+        <w:t>yy</w:t>
+      </w:r>
+      <w:r>
+        <w:rPr>
+          <w:rFonts w:ascii="Times New Roman" w:hAnsi="Times New Roman" w:cs="Times New Roman"/>
+        </w:rPr>
+        <w:t>yy</w:t>
+      </w:r>
+      <w:proofErr w:type="spellEnd"/>
+      <w:r>
+        <w:rPr>
+          <w:rFonts w:ascii="Times New Roman" w:hAnsi="Times New Roman" w:cs="Times New Roman"/>
+        </w:rPr>
+        <w:t>.”</w:t>
       </w:r>
     </w:p>
     <w:p>
@@ -2239,7 +2392,39 @@
         <w:rPr>
           <w:rFonts w:ascii="Times New Roman" w:hAnsi="Times New Roman" w:cs="Times New Roman"/>
         </w:rPr>
-        <w:t>An inline error message displaying the message “Date Received must of the format mm/dd/yy.”</w:t>
+        <w:t xml:space="preserve">An inline error message displaying the message “Date Received must </w:t>
+      </w:r>
+      <w:r>
+        <w:rPr>
+          <w:rFonts w:ascii="Times New Roman" w:hAnsi="Times New Roman" w:cs="Times New Roman"/>
+        </w:rPr>
+        <w:t xml:space="preserve">be </w:t>
+      </w:r>
+      <w:r>
+        <w:rPr>
+          <w:rFonts w:ascii="Times New Roman" w:hAnsi="Times New Roman" w:cs="Times New Roman"/>
+        </w:rPr>
+        <w:t>of the format mm/dd/</w:t>
+      </w:r>
+      <w:proofErr w:type="spellStart"/>
+      <w:r>
+        <w:rPr>
+          <w:rFonts w:ascii="Times New Roman" w:hAnsi="Times New Roman" w:cs="Times New Roman"/>
+        </w:rPr>
+        <w:t>yy</w:t>
+      </w:r>
+      <w:r>
+        <w:rPr>
+          <w:rFonts w:ascii="Times New Roman" w:hAnsi="Times New Roman" w:cs="Times New Roman"/>
+        </w:rPr>
+        <w:t>yy</w:t>
+      </w:r>
+      <w:proofErr w:type="spellEnd"/>
+      <w:r>
+        <w:rPr>
+          <w:rFonts w:ascii="Times New Roman" w:hAnsi="Times New Roman" w:cs="Times New Roman"/>
+        </w:rPr>
+        <w:t>.”</w:t>
       </w:r>
     </w:p>
     <w:p>
@@ -2592,7 +2777,21 @@
         <w:rPr>
           <w:rFonts w:ascii="Times New Roman" w:hAnsi="Times New Roman" w:cs="Times New Roman"/>
         </w:rPr>
-        <w:t>the search query results that contain a number of records greater than</w:t>
+        <w:t xml:space="preserve">the search query results that contain </w:t>
+      </w:r>
+      <w:proofErr w:type="gramStart"/>
+      <w:r>
+        <w:rPr>
+          <w:rFonts w:ascii="Times New Roman" w:hAnsi="Times New Roman" w:cs="Times New Roman"/>
+        </w:rPr>
+        <w:t>a number of</w:t>
+      </w:r>
+      <w:proofErr w:type="gramEnd"/>
+      <w:r>
+        <w:rPr>
+          <w:rFonts w:ascii="Times New Roman" w:hAnsi="Times New Roman" w:cs="Times New Roman"/>
+        </w:rPr>
+        <w:t xml:space="preserve"> records greater than</w:t>
       </w:r>
       <w:r>
         <w:rPr>
@@ -2661,7 +2860,21 @@
         <w:rPr>
           <w:rFonts w:ascii="Times New Roman" w:hAnsi="Times New Roman" w:cs="Times New Roman"/>
         </w:rPr>
-        <w:t xml:space="preserve">the search query results that contain a number of records less than 1,000, </w:t>
+        <w:t xml:space="preserve">the search query results that contain </w:t>
+      </w:r>
+      <w:proofErr w:type="gramStart"/>
+      <w:r>
+        <w:rPr>
+          <w:rFonts w:ascii="Times New Roman" w:hAnsi="Times New Roman" w:cs="Times New Roman"/>
+        </w:rPr>
+        <w:t>a number of</w:t>
+      </w:r>
+      <w:proofErr w:type="gramEnd"/>
+      <w:r>
+        <w:rPr>
+          <w:rFonts w:ascii="Times New Roman" w:hAnsi="Times New Roman" w:cs="Times New Roman"/>
+        </w:rPr>
+        <w:t xml:space="preserve"> records less than 1,000, </w:t>
       </w:r>
       <w:r>
         <w:rPr>
@@ -2694,10 +2907,21 @@
     </w:p>
     <w:p>
       <w:pPr>
-        <w:pStyle w:val="ListParagraph"/>
-        <w:spacing w:after="0" w:line="240" w:lineRule="auto"/>
-        <w:rPr>
-          <w:rFonts w:ascii="Times New Roman" w:hAnsi="Times New Roman" w:cs="Times New Roman"/>
+        <w:spacing w:after="0" w:line="240" w:lineRule="auto"/>
+        <w:rPr>
+          <w:rFonts w:ascii="Times New Roman" w:hAnsi="Times New Roman" w:cs="Times New Roman"/>
+          <w:b/>
+          <w:bCs/>
+        </w:rPr>
+      </w:pPr>
+    </w:p>
+    <w:p>
+      <w:pPr>
+        <w:spacing w:after="0" w:line="240" w:lineRule="auto"/>
+        <w:rPr>
+          <w:rFonts w:ascii="Times New Roman" w:hAnsi="Times New Roman" w:cs="Times New Roman"/>
+          <w:b/>
+          <w:bCs/>
         </w:rPr>
       </w:pPr>
     </w:p>
@@ -2714,6 +2938,92 @@
 <file path=word/numbering.xml><?xml version="1.0" encoding="utf-8"?>
 <w:numbering xmlns:wpc="http://schemas.microsoft.com/office/word/2010/wordprocessingCanvas" xmlns:cx="http://schemas.microsoft.com/office/drawing/2014/chartex" xmlns:cx1="http://schemas.microsoft.com/office/drawing/2015/9/8/chartex" xmlns:cx2="http://schemas.microsoft.com/office/drawing/2015/10/21/chartex" xmlns:cx3="http://schemas.microsoft.com/office/drawing/2016/5/9/chartex" xmlns:cx4="http://schemas.microsoft.com/office/drawing/2016/5/10/chartex" xmlns:cx5="http://schemas.microsoft.com/office/drawing/2016/5/11/chartex" xmlns:cx6="http://schemas.microsoft.com/office/drawing/2016/5/12/chartex" xmlns:cx7="http://schemas.microsoft.com/office/drawing/2016/5/13/chartex" xmlns:cx8="http://schemas.microsoft.com/office/drawing/2016/5/14/chartex" xmlns:mc="http://schemas.openxmlformats.org/markup-compatibility/2006" xmlns:aink="http://schemas.microsoft.com/office/drawing/2016/ink" xmlns:am3d="http://schemas.microsoft.com/office/drawing/2017/model3d" xmlns:o="urn:schemas-microsoft-com:office:office" xmlns:oel="http://schemas.microsoft.com/office/2019/extlst" xmlns:r="http://schemas.openxmlformats.org/officeDocument/2006/relationships" xmlns:m="http://schemas.openxmlformats.org/officeDocument/2006/math" xmlns:v="urn:schemas-microsoft-com:vml" xmlns:wp14="http://schemas.microsoft.com/office/word/2010/wordprocessingDrawing" xmlns:wp="http://schemas.openxmlformats.org/drawingml/2006/wordprocessingDrawing" xmlns:w10="urn:schemas-microsoft-com:office:word" xmlns:w="http://schemas.openxmlformats.org/wordprocessingml/2006/main" xmlns:w14="http://schemas.microsoft.com/office/word/2010/wordml" xmlns:w15="http://schemas.microsoft.com/office/word/2012/wordml" xmlns:w16cex="http://schemas.microsoft.com/office/word/2018/wordml/cex" xmlns:w16cid="http://schemas.microsoft.com/office/word/2016/wordml/cid" xmlns:w16="http://schemas.microsoft.com/office/word/2018/wordml" xmlns:w16du="http://schemas.microsoft.com/office/word/2023/wordml/word16du" xmlns:w16sdtdh="http://schemas.microsoft.com/office/word/2020/wordml/sdtdatahash" xmlns:w16sdtfl="http://schemas.microsoft.com/office/word/2024/wordml/sdtformatlock" xmlns:w16se="http://schemas.microsoft.com/office/word/2015/wordml/symex" xmlns:wpg="http://schemas.microsoft.com/office/word/2010/wordprocessingGroup" xmlns:wpi="http://schemas.microsoft.com/office/word/2010/wordprocessingInk" xmlns:wne="http://schemas.microsoft.com/office/word/2006/wordml" xmlns:wps="http://schemas.microsoft.com/office/word/2010/wordprocessingShape" mc:Ignorable="w14 w15 w16se w16cid w16 w16cex w16sdtdh w16sdtfl w16du wp14">
   <w:abstractNum w:abstractNumId="0" w15:restartNumberingAfterBreak="0">
+    <w:nsid w:val="14041EC1"/>
+    <w:multiLevelType w:val="hybridMultilevel"/>
+    <w:tmpl w:val="105CDEF4"/>
+    <w:lvl w:ilvl="0" w:tplc="0409000F">
+      <w:start w:val="1"/>
+      <w:numFmt w:val="decimal"/>
+      <w:lvlText w:val="%1."/>
+      <w:lvlJc w:val="left"/>
+      <w:pPr>
+        <w:ind w:left="2160" w:hanging="360"/>
+      </w:pPr>
+    </w:lvl>
+    <w:lvl w:ilvl="1" w:tplc="04090019" w:tentative="1">
+      <w:start w:val="1"/>
+      <w:numFmt w:val="lowerLetter"/>
+      <w:lvlText w:val="%2."/>
+      <w:lvlJc w:val="left"/>
+      <w:pPr>
+        <w:ind w:left="2880" w:hanging="360"/>
+      </w:pPr>
+    </w:lvl>
+    <w:lvl w:ilvl="2" w:tplc="0409001B" w:tentative="1">
+      <w:start w:val="1"/>
+      <w:numFmt w:val="lowerRoman"/>
+      <w:lvlText w:val="%3."/>
+      <w:lvlJc w:val="right"/>
+      <w:pPr>
+        <w:ind w:left="3600" w:hanging="180"/>
+      </w:pPr>
+    </w:lvl>
+    <w:lvl w:ilvl="3" w:tplc="0409000F" w:tentative="1">
+      <w:start w:val="1"/>
+      <w:numFmt w:val="decimal"/>
+      <w:lvlText w:val="%4."/>
+      <w:lvlJc w:val="left"/>
+      <w:pPr>
+        <w:ind w:left="4320" w:hanging="360"/>
+      </w:pPr>
+    </w:lvl>
+    <w:lvl w:ilvl="4" w:tplc="04090019" w:tentative="1">
+      <w:start w:val="1"/>
+      <w:numFmt w:val="lowerLetter"/>
+      <w:lvlText w:val="%5."/>
+      <w:lvlJc w:val="left"/>
+      <w:pPr>
+        <w:ind w:left="5040" w:hanging="360"/>
+      </w:pPr>
+    </w:lvl>
+    <w:lvl w:ilvl="5" w:tplc="0409001B" w:tentative="1">
+      <w:start w:val="1"/>
+      <w:numFmt w:val="lowerRoman"/>
+      <w:lvlText w:val="%6."/>
+      <w:lvlJc w:val="right"/>
+      <w:pPr>
+        <w:ind w:left="5760" w:hanging="180"/>
+      </w:pPr>
+    </w:lvl>
+    <w:lvl w:ilvl="6" w:tplc="0409000F" w:tentative="1">
+      <w:start w:val="1"/>
+      <w:numFmt w:val="decimal"/>
+      <w:lvlText w:val="%7."/>
+      <w:lvlJc w:val="left"/>
+      <w:pPr>
+        <w:ind w:left="6480" w:hanging="360"/>
+      </w:pPr>
+    </w:lvl>
+    <w:lvl w:ilvl="7" w:tplc="04090019" w:tentative="1">
+      <w:start w:val="1"/>
+      <w:numFmt w:val="lowerLetter"/>
+      <w:lvlText w:val="%8."/>
+      <w:lvlJc w:val="left"/>
+      <w:pPr>
+        <w:ind w:left="7200" w:hanging="360"/>
+      </w:pPr>
+    </w:lvl>
+    <w:lvl w:ilvl="8" w:tplc="0409001B" w:tentative="1">
+      <w:start w:val="1"/>
+      <w:numFmt w:val="lowerRoman"/>
+      <w:lvlText w:val="%9."/>
+      <w:lvlJc w:val="right"/>
+      <w:pPr>
+        <w:ind w:left="7920" w:hanging="180"/>
+      </w:pPr>
+    </w:lvl>
+  </w:abstractNum>
+  <w:abstractNum w:abstractNumId="1" w15:restartNumberingAfterBreak="0">
     <w:nsid w:val="2F592C55"/>
     <w:multiLevelType w:val="hybridMultilevel"/>
     <w:tmpl w:val="FE580768"/>
@@ -2802,7 +3112,7 @@
       </w:pPr>
     </w:lvl>
   </w:abstractNum>
-  <w:abstractNum w:abstractNumId="1" w15:restartNumberingAfterBreak="0">
+  <w:abstractNum w:abstractNumId="2" w15:restartNumberingAfterBreak="0">
     <w:nsid w:val="408028D1"/>
     <w:multiLevelType w:val="hybridMultilevel"/>
     <w:tmpl w:val="7F4E66F0"/>
@@ -2829,13 +3139,125 @@
         <w:rFonts w:ascii="Courier New" w:hAnsi="Courier New" w:cs="Courier New" w:hint="default"/>
       </w:rPr>
     </w:lvl>
+    <w:lvl w:ilvl="2" w:tplc="04090005">
+      <w:start w:val="1"/>
+      <w:numFmt w:val="bullet"/>
+      <w:lvlText w:val=""/>
+      <w:lvlJc w:val="left"/>
+      <w:pPr>
+        <w:ind w:left="3240" w:hanging="360"/>
+      </w:pPr>
+      <w:rPr>
+        <w:rFonts w:ascii="Wingdings" w:hAnsi="Wingdings" w:hint="default"/>
+      </w:rPr>
+    </w:lvl>
+    <w:lvl w:ilvl="3" w:tplc="04090001">
+      <w:start w:val="1"/>
+      <w:numFmt w:val="bullet"/>
+      <w:lvlText w:val=""/>
+      <w:lvlJc w:val="left"/>
+      <w:pPr>
+        <w:ind w:left="3960" w:hanging="360"/>
+      </w:pPr>
+      <w:rPr>
+        <w:rFonts w:ascii="Symbol" w:hAnsi="Symbol" w:hint="default"/>
+      </w:rPr>
+    </w:lvl>
+    <w:lvl w:ilvl="4" w:tplc="04090003">
+      <w:start w:val="1"/>
+      <w:numFmt w:val="bullet"/>
+      <w:lvlText w:val="o"/>
+      <w:lvlJc w:val="left"/>
+      <w:pPr>
+        <w:ind w:left="4680" w:hanging="360"/>
+      </w:pPr>
+      <w:rPr>
+        <w:rFonts w:ascii="Courier New" w:hAnsi="Courier New" w:cs="Courier New" w:hint="default"/>
+      </w:rPr>
+    </w:lvl>
+    <w:lvl w:ilvl="5" w:tplc="04090005" w:tentative="1">
+      <w:start w:val="1"/>
+      <w:numFmt w:val="bullet"/>
+      <w:lvlText w:val=""/>
+      <w:lvlJc w:val="left"/>
+      <w:pPr>
+        <w:ind w:left="5400" w:hanging="360"/>
+      </w:pPr>
+      <w:rPr>
+        <w:rFonts w:ascii="Wingdings" w:hAnsi="Wingdings" w:hint="default"/>
+      </w:rPr>
+    </w:lvl>
+    <w:lvl w:ilvl="6" w:tplc="04090001" w:tentative="1">
+      <w:start w:val="1"/>
+      <w:numFmt w:val="bullet"/>
+      <w:lvlText w:val=""/>
+      <w:lvlJc w:val="left"/>
+      <w:pPr>
+        <w:ind w:left="6120" w:hanging="360"/>
+      </w:pPr>
+      <w:rPr>
+        <w:rFonts w:ascii="Symbol" w:hAnsi="Symbol" w:hint="default"/>
+      </w:rPr>
+    </w:lvl>
+    <w:lvl w:ilvl="7" w:tplc="04090003" w:tentative="1">
+      <w:start w:val="1"/>
+      <w:numFmt w:val="bullet"/>
+      <w:lvlText w:val="o"/>
+      <w:lvlJc w:val="left"/>
+      <w:pPr>
+        <w:ind w:left="6840" w:hanging="360"/>
+      </w:pPr>
+      <w:rPr>
+        <w:rFonts w:ascii="Courier New" w:hAnsi="Courier New" w:cs="Courier New" w:hint="default"/>
+      </w:rPr>
+    </w:lvl>
+    <w:lvl w:ilvl="8" w:tplc="04090005" w:tentative="1">
+      <w:start w:val="1"/>
+      <w:numFmt w:val="bullet"/>
+      <w:lvlText w:val=""/>
+      <w:lvlJc w:val="left"/>
+      <w:pPr>
+        <w:ind w:left="7560" w:hanging="360"/>
+      </w:pPr>
+      <w:rPr>
+        <w:rFonts w:ascii="Wingdings" w:hAnsi="Wingdings" w:hint="default"/>
+      </w:rPr>
+    </w:lvl>
+  </w:abstractNum>
+  <w:abstractNum w:abstractNumId="3" w15:restartNumberingAfterBreak="0">
+    <w:nsid w:val="4A2F2C59"/>
+    <w:multiLevelType w:val="hybridMultilevel"/>
+    <w:tmpl w:val="9A5E6D9A"/>
+    <w:lvl w:ilvl="0" w:tplc="AF5AAAB0">
+      <w:numFmt w:val="bullet"/>
+      <w:lvlText w:val="-"/>
+      <w:lvlJc w:val="left"/>
+      <w:pPr>
+        <w:ind w:left="1080" w:hanging="360"/>
+      </w:pPr>
+      <w:rPr>
+        <w:rFonts w:ascii="Times New Roman" w:eastAsiaTheme="minorHAnsi" w:hAnsi="Times New Roman" w:cs="Times New Roman" w:hint="default"/>
+      </w:rPr>
+    </w:lvl>
+    <w:lvl w:ilvl="1" w:tplc="04090003" w:tentative="1">
+      <w:start w:val="1"/>
+      <w:numFmt w:val="bullet"/>
+      <w:lvlText w:val="o"/>
+      <w:lvlJc w:val="left"/>
+      <w:pPr>
+        <w:ind w:left="1800" w:hanging="360"/>
+      </w:pPr>
+      <w:rPr>
+        <w:rFonts w:ascii="Courier New" w:hAnsi="Courier New" w:cs="Courier New" w:hint="default"/>
+      </w:rPr>
+    </w:lvl>
     <w:lvl w:ilvl="2" w:tplc="04090005" w:tentative="1">
       <w:start w:val="1"/>
       <w:numFmt w:val="bullet"/>
       <w:lvlText w:val=""/>
       <w:lvlJc w:val="left"/>
       <w:pPr>
-        <w:ind w:left="3240" w:hanging="360"/>
+        <w:ind w:left="2520" w:hanging="360"/>
       </w:pPr>
       <w:rPr>
         <w:rFonts w:ascii="Wingdings" w:hAnsi="Wingdings" w:hint="default"/>
@@ -2847,7 +3269,7 @@
       <w:lvlText w:val=""/>
       <w:lvlJc w:val="left"/>
       <w:pPr>
-        <w:ind w:left="3960" w:hanging="360"/>
+        <w:ind w:left="3240" w:hanging="360"/>
       </w:pPr>
       <w:rPr>
         <w:rFonts w:ascii="Symbol" w:hAnsi="Symbol" w:hint="default"/>
@@ -2859,7 +3281,7 @@
       <w:lvlText w:val="o"/>
       <w:lvlJc w:val="left"/>
       <w:pPr>
-        <w:ind w:left="4680" w:hanging="360"/>
+        <w:ind w:left="3960" w:hanging="360"/>
       </w:pPr>
       <w:rPr>
         <w:rFonts w:ascii="Courier New" w:hAnsi="Courier New" w:cs="Courier New" w:hint="default"/>
@@ -2871,7 +3293,7 @@
       <w:lvlText w:val=""/>
       <w:lvlJc w:val="left"/>
       <w:pPr>
-        <w:ind w:left="5400" w:hanging="360"/>
+        <w:ind w:left="4680" w:hanging="360"/>
       </w:pPr>
       <w:rPr>
         <w:rFonts w:ascii="Wingdings" w:hAnsi="Wingdings" w:hint="default"/>
@@ -2883,7 +3305,7 @@
       <w:lvlText w:val=""/>
       <w:lvlJc w:val="left"/>
       <w:pPr>
-        <w:ind w:left="6120" w:hanging="360"/>
+        <w:ind w:left="5400" w:hanging="360"/>
       </w:pPr>
       <w:rPr>
         <w:rFonts w:ascii="Symbol" w:hAnsi="Symbol" w:hint="default"/>
@@ -2895,7 +3317,7 @@
       <w:lvlText w:val="o"/>
       <w:lvlJc w:val="left"/>
       <w:pPr>
-        <w:ind w:left="6840" w:hanging="360"/>
+        <w:ind w:left="6120" w:hanging="360"/>
       </w:pPr>
       <w:rPr>
         <w:rFonts w:ascii="Courier New" w:hAnsi="Courier New" w:cs="Courier New" w:hint="default"/>
@@ -2907,118 +3329,6 @@
       <w:lvlText w:val=""/>
       <w:lvlJc w:val="left"/>
       <w:pPr>
-        <w:ind w:left="7560" w:hanging="360"/>
-      </w:pPr>
-      <w:rPr>
-        <w:rFonts w:ascii="Wingdings" w:hAnsi="Wingdings" w:hint="default"/>
-      </w:rPr>
-    </w:lvl>
-  </w:abstractNum>
-  <w:abstractNum w:abstractNumId="2" w15:restartNumberingAfterBreak="0">
-    <w:nsid w:val="4A2F2C59"/>
-    <w:multiLevelType w:val="hybridMultilevel"/>
-    <w:tmpl w:val="9A5E6D9A"/>
-    <w:lvl w:ilvl="0" w:tplc="AF5AAAB0">
-      <w:numFmt w:val="bullet"/>
-      <w:lvlText w:val="-"/>
-      <w:lvlJc w:val="left"/>
-      <w:pPr>
-        <w:ind w:left="1080" w:hanging="360"/>
-      </w:pPr>
-      <w:rPr>
-        <w:rFonts w:ascii="Times New Roman" w:eastAsiaTheme="minorHAnsi" w:hAnsi="Times New Roman" w:cs="Times New Roman" w:hint="default"/>
-      </w:rPr>
-    </w:lvl>
-    <w:lvl w:ilvl="1" w:tplc="04090003" w:tentative="1">
-      <w:start w:val="1"/>
-      <w:numFmt w:val="bullet"/>
-      <w:lvlText w:val="o"/>
-      <w:lvlJc w:val="left"/>
-      <w:pPr>
-        <w:ind w:left="1800" w:hanging="360"/>
-      </w:pPr>
-      <w:rPr>
-        <w:rFonts w:ascii="Courier New" w:hAnsi="Courier New" w:cs="Courier New" w:hint="default"/>
-      </w:rPr>
-    </w:lvl>
-    <w:lvl w:ilvl="2" w:tplc="04090005" w:tentative="1">
-      <w:start w:val="1"/>
-      <w:numFmt w:val="bullet"/>
-      <w:lvlText w:val=""/>
-      <w:lvlJc w:val="left"/>
-      <w:pPr>
-        <w:ind w:left="2520" w:hanging="360"/>
-      </w:pPr>
-      <w:rPr>
-        <w:rFonts w:ascii="Wingdings" w:hAnsi="Wingdings" w:hint="default"/>
-      </w:rPr>
-    </w:lvl>
-    <w:lvl w:ilvl="3" w:tplc="04090001" w:tentative="1">
-      <w:start w:val="1"/>
-      <w:numFmt w:val="bullet"/>
-      <w:lvlText w:val=""/>
-      <w:lvlJc w:val="left"/>
-      <w:pPr>
-        <w:ind w:left="3240" w:hanging="360"/>
-      </w:pPr>
-      <w:rPr>
-        <w:rFonts w:ascii="Symbol" w:hAnsi="Symbol" w:hint="default"/>
-      </w:rPr>
-    </w:lvl>
-    <w:lvl w:ilvl="4" w:tplc="04090003" w:tentative="1">
-      <w:start w:val="1"/>
-      <w:numFmt w:val="bullet"/>
-      <w:lvlText w:val="o"/>
-      <w:lvlJc w:val="left"/>
-      <w:pPr>
-        <w:ind w:left="3960" w:hanging="360"/>
-      </w:pPr>
-      <w:rPr>
-        <w:rFonts w:ascii="Courier New" w:hAnsi="Courier New" w:cs="Courier New" w:hint="default"/>
-      </w:rPr>
-    </w:lvl>
-    <w:lvl w:ilvl="5" w:tplc="04090005" w:tentative="1">
-      <w:start w:val="1"/>
-      <w:numFmt w:val="bullet"/>
-      <w:lvlText w:val=""/>
-      <w:lvlJc w:val="left"/>
-      <w:pPr>
-        <w:ind w:left="4680" w:hanging="360"/>
-      </w:pPr>
-      <w:rPr>
-        <w:rFonts w:ascii="Wingdings" w:hAnsi="Wingdings" w:hint="default"/>
-      </w:rPr>
-    </w:lvl>
-    <w:lvl w:ilvl="6" w:tplc="04090001" w:tentative="1">
-      <w:start w:val="1"/>
-      <w:numFmt w:val="bullet"/>
-      <w:lvlText w:val=""/>
-      <w:lvlJc w:val="left"/>
-      <w:pPr>
-        <w:ind w:left="5400" w:hanging="360"/>
-      </w:pPr>
-      <w:rPr>
-        <w:rFonts w:ascii="Symbol" w:hAnsi="Symbol" w:hint="default"/>
-      </w:rPr>
-    </w:lvl>
-    <w:lvl w:ilvl="7" w:tplc="04090003" w:tentative="1">
-      <w:start w:val="1"/>
-      <w:numFmt w:val="bullet"/>
-      <w:lvlText w:val="o"/>
-      <w:lvlJc w:val="left"/>
-      <w:pPr>
-        <w:ind w:left="6120" w:hanging="360"/>
-      </w:pPr>
-      <w:rPr>
-        <w:rFonts w:ascii="Courier New" w:hAnsi="Courier New" w:cs="Courier New" w:hint="default"/>
-      </w:rPr>
-    </w:lvl>
-    <w:lvl w:ilvl="8" w:tplc="04090005" w:tentative="1">
-      <w:start w:val="1"/>
-      <w:numFmt w:val="bullet"/>
-      <w:lvlText w:val=""/>
-      <w:lvlJc w:val="left"/>
-      <w:pPr>
         <w:ind w:left="6840" w:hanging="360"/>
       </w:pPr>
       <w:rPr>
@@ -3027,13 +3337,16 @@
     </w:lvl>
   </w:abstractNum>
   <w:num w:numId="1" w16cid:durableId="439375810">
-    <w:abstractNumId w:val="0"/>
+    <w:abstractNumId w:val="1"/>
   </w:num>
   <w:num w:numId="2" w16cid:durableId="546844201">
-    <w:abstractNumId w:val="1"/>
+    <w:abstractNumId w:val="2"/>
   </w:num>
   <w:num w:numId="3" w16cid:durableId="2079552168">
-    <w:abstractNumId w:val="2"/>
+    <w:abstractNumId w:val="3"/>
+  </w:num>
+  <w:num w:numId="4" w16cid:durableId="1070075698">
+    <w:abstractNumId w:val="0"/>
   </w:num>
 </w:numbering>
 </file>

</xml_diff>